<commit_message>
feat: add checkpoint 1 load dataset
</commit_message>
<xml_diff>
--- a/dokumen-proposal-ta/ProposalTAMuhammadAqilFarrukh.docx
+++ b/dokumen-proposal-ta/ProposalTAMuhammadAqilFarrukh.docx
@@ -8,7 +8,7 @@
           <w:noProof/>
         </w:rPr>
         <w:drawing>
-          <wp:anchor distT="0" distB="0" distL="114300" distR="114300" simplePos="0" relativeHeight="251658242" behindDoc="0" locked="0" layoutInCell="1" allowOverlap="1" wp14:anchorId="15C3C5E3" wp14:editId="404B7431">
+          <wp:anchor distT="0" distB="0" distL="114300" distR="114300" simplePos="0" relativeHeight="251658242" behindDoc="0" locked="0" layoutInCell="1" allowOverlap="1" wp14:anchorId="15C3C5E3" wp14:editId="3BF6DAA0">
             <wp:simplePos x="0" y="0"/>
             <wp:positionH relativeFrom="column">
               <wp:posOffset>3175</wp:posOffset>
@@ -138,7 +138,7 @@
               </wp:anchor>
             </w:drawing>
           </mc:Choice>
-          <mc:Fallback xmlns:arto="http://schemas.microsoft.com/office/word/2006/arto" xmlns:a14="http://schemas.microsoft.com/office/drawing/2010/main" xmlns:pic="http://schemas.openxmlformats.org/drawingml/2006/picture" xmlns:a="http://schemas.openxmlformats.org/drawingml/2006/main">
+          <mc:Fallback xmlns:a="http://schemas.openxmlformats.org/drawingml/2006/main" xmlns:pic="http://schemas.openxmlformats.org/drawingml/2006/picture" xmlns:a14="http://schemas.microsoft.com/office/drawing/2010/main" xmlns:arto="http://schemas.microsoft.com/office/word/2006/arto">
             <w:pict w14:anchorId="2935EE14">
               <v:rect id="Rectangle 205" style="position:absolute;margin-left:-86.9pt;margin-top:20.7pt;width:597.7pt;height:28.3pt;z-index:251658240;visibility:visible;mso-wrap-style:square;mso-width-percent:0;mso-height-percent:0;mso-wrap-distance-left:9pt;mso-wrap-distance-top:0;mso-wrap-distance-right:9pt;mso-wrap-distance-bottom:0;mso-position-horizontal:absolute;mso-position-horizontal-relative:text;mso-position-vertical:absolute;mso-position-vertical-relative:text;mso-width-percent:0;mso-height-percent:0;mso-width-relative:margin;mso-height-relative:margin;v-text-anchor:middle" o:spid="_x0000_s1026" fillcolor="#0067ac" stroked="f" strokeweight="1pt" w14:anchorId="5DDABF37" o:gfxdata="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"/>
             </w:pict>
@@ -2703,67 +2703,13 @@
                 <w:szCs w:val="26"/>
               </w:rPr>
             </w:pPr>
-            <w:proofErr w:type="spellStart"/>
             <w:r>
               <w:rPr>
                 <w:sz w:val="26"/>
                 <w:szCs w:val="26"/>
               </w:rPr>
-              <w:t>Shintami</w:t>
+              <w:t>Shintami Chusnul Hidayati, S.Kom., M.Sc., Ph.D</w:t>
             </w:r>
-            <w:proofErr w:type="spellEnd"/>
-            <w:r>
-              <w:rPr>
-                <w:sz w:val="26"/>
-                <w:szCs w:val="26"/>
-              </w:rPr>
-              <w:t xml:space="preserve"> </w:t>
-            </w:r>
-            <w:proofErr w:type="spellStart"/>
-            <w:r>
-              <w:rPr>
-                <w:sz w:val="26"/>
-                <w:szCs w:val="26"/>
-              </w:rPr>
-              <w:t>Chusnul</w:t>
-            </w:r>
-            <w:proofErr w:type="spellEnd"/>
-            <w:r>
-              <w:rPr>
-                <w:sz w:val="26"/>
-                <w:szCs w:val="26"/>
-              </w:rPr>
-              <w:t xml:space="preserve"> Hidayati, </w:t>
-            </w:r>
-            <w:proofErr w:type="spellStart"/>
-            <w:proofErr w:type="gramStart"/>
-            <w:r>
-              <w:rPr>
-                <w:sz w:val="26"/>
-                <w:szCs w:val="26"/>
-              </w:rPr>
-              <w:t>S.Kom</w:t>
-            </w:r>
-            <w:proofErr w:type="spellEnd"/>
-            <w:proofErr w:type="gramEnd"/>
-            <w:r>
-              <w:rPr>
-                <w:sz w:val="26"/>
-                <w:szCs w:val="26"/>
-              </w:rPr>
-              <w:t xml:space="preserve">., M.Sc., </w:t>
-            </w:r>
-            <w:proofErr w:type="spellStart"/>
-            <w:proofErr w:type="gramStart"/>
-            <w:r>
-              <w:rPr>
-                <w:sz w:val="26"/>
-                <w:szCs w:val="26"/>
-              </w:rPr>
-              <w:t>Ph.D</w:t>
-            </w:r>
-            <w:proofErr w:type="spellEnd"/>
-            <w:proofErr w:type="gramEnd"/>
             <w:r>
               <w:rPr>
                 <w:sz w:val="26"/>
@@ -2800,21 +2746,12 @@
                 <w:szCs w:val="26"/>
               </w:rPr>
             </w:pPr>
-            <w:proofErr w:type="spellStart"/>
             <w:r>
               <w:rPr>
                 <w:sz w:val="26"/>
                 <w:szCs w:val="26"/>
               </w:rPr>
-              <w:t>Pembimbing</w:t>
-            </w:r>
-            <w:proofErr w:type="spellEnd"/>
-            <w:r>
-              <w:rPr>
-                <w:sz w:val="26"/>
-                <w:szCs w:val="26"/>
-              </w:rPr>
-              <w:t xml:space="preserve"> </w:t>
+              <w:t xml:space="preserve">Pembimbing </w:t>
             </w:r>
           </w:p>
         </w:tc>
@@ -2896,17 +2833,8 @@
                 <w:sz w:val="26"/>
                 <w:szCs w:val="26"/>
               </w:rPr>
-              <w:t>Ko-</w:t>
+              <w:t>Ko-pembimbing</w:t>
             </w:r>
-            <w:proofErr w:type="spellStart"/>
-            <w:r>
-              <w:rPr>
-                <w:sz w:val="26"/>
-                <w:szCs w:val="26"/>
-              </w:rPr>
-              <w:t>pembimbing</w:t>
-            </w:r>
-            <w:proofErr w:type="spellEnd"/>
           </w:p>
         </w:tc>
       </w:tr>
@@ -2954,33 +2882,8 @@
                 <w:sz w:val="26"/>
                 <w:szCs w:val="26"/>
               </w:rPr>
-              <w:t xml:space="preserve">Nama dan </w:t>
+              <w:t>Nama dan gelar penguji</w:t>
             </w:r>
-            <w:proofErr w:type="spellStart"/>
-            <w:r>
-              <w:rPr>
-                <w:sz w:val="26"/>
-                <w:szCs w:val="26"/>
-              </w:rPr>
-              <w:t>gelar</w:t>
-            </w:r>
-            <w:proofErr w:type="spellEnd"/>
-            <w:r>
-              <w:rPr>
-                <w:sz w:val="26"/>
-                <w:szCs w:val="26"/>
-              </w:rPr>
-              <w:t xml:space="preserve"> </w:t>
-            </w:r>
-            <w:proofErr w:type="spellStart"/>
-            <w:r>
-              <w:rPr>
-                <w:sz w:val="26"/>
-                <w:szCs w:val="26"/>
-              </w:rPr>
-              <w:t>penguji</w:t>
-            </w:r>
-            <w:proofErr w:type="spellEnd"/>
             <w:r>
               <w:rPr>
                 <w:sz w:val="26"/>
@@ -3017,7 +2920,6 @@
                 <w:szCs w:val="26"/>
               </w:rPr>
             </w:pPr>
-            <w:proofErr w:type="spellStart"/>
             <w:r>
               <w:rPr>
                 <w:sz w:val="26"/>
@@ -3025,7 +2927,6 @@
               </w:rPr>
               <w:t>Penguji</w:t>
             </w:r>
-            <w:proofErr w:type="spellEnd"/>
           </w:p>
         </w:tc>
       </w:tr>
@@ -3073,33 +2974,8 @@
                 <w:sz w:val="26"/>
                 <w:szCs w:val="26"/>
               </w:rPr>
-              <w:t xml:space="preserve">Nama dan </w:t>
+              <w:t>Nama dan gelar penguji</w:t>
             </w:r>
-            <w:proofErr w:type="spellStart"/>
-            <w:r>
-              <w:rPr>
-                <w:sz w:val="26"/>
-                <w:szCs w:val="26"/>
-              </w:rPr>
-              <w:t>gelar</w:t>
-            </w:r>
-            <w:proofErr w:type="spellEnd"/>
-            <w:r>
-              <w:rPr>
-                <w:sz w:val="26"/>
-                <w:szCs w:val="26"/>
-              </w:rPr>
-              <w:t xml:space="preserve"> </w:t>
-            </w:r>
-            <w:proofErr w:type="spellStart"/>
-            <w:r>
-              <w:rPr>
-                <w:sz w:val="26"/>
-                <w:szCs w:val="26"/>
-              </w:rPr>
-              <w:t>penguji</w:t>
-            </w:r>
-            <w:proofErr w:type="spellEnd"/>
             <w:r>
               <w:rPr>
                 <w:sz w:val="26"/>
@@ -3136,7 +3012,6 @@
                 <w:szCs w:val="26"/>
               </w:rPr>
             </w:pPr>
-            <w:proofErr w:type="spellStart"/>
             <w:r>
               <w:rPr>
                 <w:sz w:val="26"/>
@@ -3144,7 +3019,6 @@
               </w:rPr>
               <w:t>Penguji</w:t>
             </w:r>
-            <w:proofErr w:type="spellEnd"/>
           </w:p>
         </w:tc>
       </w:tr>
@@ -3605,67 +3479,13 @@
                 <w:szCs w:val="26"/>
               </w:rPr>
             </w:pPr>
-            <w:proofErr w:type="spellStart"/>
             <w:r>
               <w:rPr>
                 <w:sz w:val="26"/>
                 <w:szCs w:val="26"/>
               </w:rPr>
-              <w:t>Shintami</w:t>
+              <w:t>Shintami Chusnul Hidayati, S.Kom., M.Sc., Ph.D</w:t>
             </w:r>
-            <w:proofErr w:type="spellEnd"/>
-            <w:r>
-              <w:rPr>
-                <w:sz w:val="26"/>
-                <w:szCs w:val="26"/>
-              </w:rPr>
-              <w:t xml:space="preserve"> </w:t>
-            </w:r>
-            <w:proofErr w:type="spellStart"/>
-            <w:r>
-              <w:rPr>
-                <w:sz w:val="26"/>
-                <w:szCs w:val="26"/>
-              </w:rPr>
-              <w:t>Chusnul</w:t>
-            </w:r>
-            <w:proofErr w:type="spellEnd"/>
-            <w:r>
-              <w:rPr>
-                <w:sz w:val="26"/>
-                <w:szCs w:val="26"/>
-              </w:rPr>
-              <w:t xml:space="preserve"> Hidayati, </w:t>
-            </w:r>
-            <w:proofErr w:type="spellStart"/>
-            <w:proofErr w:type="gramStart"/>
-            <w:r>
-              <w:rPr>
-                <w:sz w:val="26"/>
-                <w:szCs w:val="26"/>
-              </w:rPr>
-              <w:t>S.Kom</w:t>
-            </w:r>
-            <w:proofErr w:type="spellEnd"/>
-            <w:proofErr w:type="gramEnd"/>
-            <w:r>
-              <w:rPr>
-                <w:sz w:val="26"/>
-                <w:szCs w:val="26"/>
-              </w:rPr>
-              <w:t xml:space="preserve">., M.Sc., </w:t>
-            </w:r>
-            <w:proofErr w:type="spellStart"/>
-            <w:proofErr w:type="gramStart"/>
-            <w:r>
-              <w:rPr>
-                <w:sz w:val="26"/>
-                <w:szCs w:val="26"/>
-              </w:rPr>
-              <w:t>Ph.D</w:t>
-            </w:r>
-            <w:proofErr w:type="spellEnd"/>
-            <w:proofErr w:type="gramEnd"/>
             <w:r>
               <w:rPr>
                 <w:sz w:val="26"/>
@@ -4260,7 +4080,6 @@
               </w:rPr>
               <w:t xml:space="preserve"> </w:t>
             </w:r>
-            <w:proofErr w:type="spellStart"/>
             <w:r>
               <w:rPr>
                 <w:b/>
@@ -4319,15 +4138,7 @@
                 <w:b/>
                 <w:szCs w:val="24"/>
               </w:rPr>
-              <w:t>a</w:t>
-            </w:r>
-            <w:proofErr w:type="spellEnd"/>
-            <w:r>
-              <w:rPr>
-                <w:b/>
-                <w:szCs w:val="24"/>
-              </w:rPr>
-              <w:t xml:space="preserve"> / NRP</w:t>
+              <w:t>a / NRP</w:t>
             </w:r>
           </w:p>
         </w:tc>
@@ -4404,7 +4215,6 @@
                 <w:szCs w:val="24"/>
               </w:rPr>
             </w:pPr>
-            <w:proofErr w:type="spellStart"/>
             <w:r>
               <w:rPr>
                 <w:b/>
@@ -4412,7 +4222,6 @@
               </w:rPr>
               <w:t>Departemen</w:t>
             </w:r>
-            <w:proofErr w:type="spellEnd"/>
           </w:p>
         </w:tc>
         <w:tc>
@@ -4487,7 +4296,6 @@
               </w:rPr>
               <w:t xml:space="preserve"> </w:t>
             </w:r>
-            <w:proofErr w:type="spellStart"/>
             <w:r>
               <w:rPr>
                 <w:b/>
@@ -4496,7 +4304,6 @@
               </w:rPr>
               <w:t>Informatika</w:t>
             </w:r>
-            <w:proofErr w:type="spellEnd"/>
             <w:r>
               <w:rPr>
                 <w:b/>
@@ -4599,7 +4406,6 @@
               </w:rPr>
               <w:t xml:space="preserve"> </w:t>
             </w:r>
-            <w:proofErr w:type="spellStart"/>
             <w:r>
               <w:rPr>
                 <w:b/>
@@ -4662,7 +4468,6 @@
               </w:rPr>
               <w:t>g</w:t>
             </w:r>
-            <w:proofErr w:type="spellEnd"/>
           </w:p>
         </w:tc>
         <w:tc>
@@ -4698,67 +4503,13 @@
                 <w:szCs w:val="24"/>
               </w:rPr>
             </w:pPr>
-            <w:proofErr w:type="spellStart"/>
             <w:r>
               <w:rPr>
                 <w:b/>
                 <w:szCs w:val="24"/>
               </w:rPr>
-              <w:t>Shintami</w:t>
+              <w:t>Shintami Chusnul Hidayati, S.Kom., M.Sc., Ph.D</w:t>
             </w:r>
-            <w:proofErr w:type="spellEnd"/>
-            <w:r>
-              <w:rPr>
-                <w:b/>
-                <w:szCs w:val="24"/>
-              </w:rPr>
-              <w:t xml:space="preserve"> </w:t>
-            </w:r>
-            <w:proofErr w:type="spellStart"/>
-            <w:r>
-              <w:rPr>
-                <w:b/>
-                <w:szCs w:val="24"/>
-              </w:rPr>
-              <w:t>Chusnul</w:t>
-            </w:r>
-            <w:proofErr w:type="spellEnd"/>
-            <w:r>
-              <w:rPr>
-                <w:b/>
-                <w:szCs w:val="24"/>
-              </w:rPr>
-              <w:t xml:space="preserve"> Hidayati, </w:t>
-            </w:r>
-            <w:proofErr w:type="spellStart"/>
-            <w:proofErr w:type="gramStart"/>
-            <w:r>
-              <w:rPr>
-                <w:b/>
-                <w:szCs w:val="24"/>
-              </w:rPr>
-              <w:t>S.Kom</w:t>
-            </w:r>
-            <w:proofErr w:type="spellEnd"/>
-            <w:proofErr w:type="gramEnd"/>
-            <w:r>
-              <w:rPr>
-                <w:b/>
-                <w:szCs w:val="24"/>
-              </w:rPr>
-              <w:t xml:space="preserve">., M.Sc., </w:t>
-            </w:r>
-            <w:proofErr w:type="spellStart"/>
-            <w:proofErr w:type="gramStart"/>
-            <w:r>
-              <w:rPr>
-                <w:b/>
-                <w:szCs w:val="24"/>
-              </w:rPr>
-              <w:t>Ph.D</w:t>
-            </w:r>
-            <w:proofErr w:type="spellEnd"/>
-            <w:proofErr w:type="gramEnd"/>
           </w:p>
         </w:tc>
       </w:tr>
@@ -4810,15 +4561,7 @@
                 <w:b/>
                 <w:szCs w:val="24"/>
               </w:rPr>
-              <w:t>Ko-</w:t>
-            </w:r>
-            <w:proofErr w:type="spellStart"/>
-            <w:r>
-              <w:rPr>
-                <w:b/>
-                <w:szCs w:val="24"/>
-              </w:rPr>
-              <w:t>p</w:t>
+              <w:t>Ko-p</w:t>
             </w:r>
             <w:r>
               <w:rPr>
@@ -4875,7 +4618,6 @@
               </w:rPr>
               <w:t>g</w:t>
             </w:r>
-            <w:proofErr w:type="spellEnd"/>
           </w:p>
         </w:tc>
         <w:tc>
@@ -5097,55 +4839,7 @@
           <w:iCs/>
         </w:rPr>
         <w:lastRenderedPageBreak/>
-        <w:t xml:space="preserve">Halaman </w:t>
-      </w:r>
-      <w:proofErr w:type="spellStart"/>
-      <w:r>
-        <w:rPr>
-          <w:i/>
-          <w:iCs/>
-        </w:rPr>
-        <w:t>ini</w:t>
-      </w:r>
-      <w:proofErr w:type="spellEnd"/>
-      <w:r>
-        <w:rPr>
-          <w:i/>
-          <w:iCs/>
-        </w:rPr>
-        <w:t xml:space="preserve"> </w:t>
-      </w:r>
-      <w:proofErr w:type="spellStart"/>
-      <w:r>
-        <w:rPr>
-          <w:i/>
-          <w:iCs/>
-        </w:rPr>
-        <w:t>sengaja</w:t>
-      </w:r>
-      <w:proofErr w:type="spellEnd"/>
-      <w:r>
-        <w:rPr>
-          <w:i/>
-          <w:iCs/>
-        </w:rPr>
-        <w:t xml:space="preserve"> </w:t>
-      </w:r>
-      <w:proofErr w:type="spellStart"/>
-      <w:r>
-        <w:rPr>
-          <w:i/>
-          <w:iCs/>
-        </w:rPr>
-        <w:t>dikosongkan</w:t>
-      </w:r>
-      <w:proofErr w:type="spellEnd"/>
-      <w:r>
-        <w:rPr>
-          <w:i/>
-          <w:iCs/>
-        </w:rPr>
-        <w:t>.</w:t>
+        <w:t>Halaman ini sengaja dikosongkan.</w:t>
       </w:r>
       <w:r>
         <w:br w:type="page"/>
@@ -5535,67 +5229,13 @@
                 <w:szCs w:val="24"/>
               </w:rPr>
             </w:pPr>
-            <w:proofErr w:type="spellStart"/>
             <w:r>
               <w:rPr>
                 <w:b/>
                 <w:szCs w:val="24"/>
               </w:rPr>
-              <w:t>Shintami</w:t>
+              <w:t>Shintami Chusnul Hidayati, S.Kom., M.Sc., Ph.D</w:t>
             </w:r>
-            <w:proofErr w:type="spellEnd"/>
-            <w:r>
-              <w:rPr>
-                <w:b/>
-                <w:szCs w:val="24"/>
-              </w:rPr>
-              <w:t xml:space="preserve"> </w:t>
-            </w:r>
-            <w:proofErr w:type="spellStart"/>
-            <w:r>
-              <w:rPr>
-                <w:b/>
-                <w:szCs w:val="24"/>
-              </w:rPr>
-              <w:t>Chusnul</w:t>
-            </w:r>
-            <w:proofErr w:type="spellEnd"/>
-            <w:r>
-              <w:rPr>
-                <w:b/>
-                <w:szCs w:val="24"/>
-              </w:rPr>
-              <w:t xml:space="preserve"> Hidayati, </w:t>
-            </w:r>
-            <w:proofErr w:type="spellStart"/>
-            <w:proofErr w:type="gramStart"/>
-            <w:r>
-              <w:rPr>
-                <w:b/>
-                <w:szCs w:val="24"/>
-              </w:rPr>
-              <w:t>S.Kom</w:t>
-            </w:r>
-            <w:proofErr w:type="spellEnd"/>
-            <w:proofErr w:type="gramEnd"/>
-            <w:r>
-              <w:rPr>
-                <w:b/>
-                <w:szCs w:val="24"/>
-              </w:rPr>
-              <w:t xml:space="preserve">., M.Sc., </w:t>
-            </w:r>
-            <w:proofErr w:type="spellStart"/>
-            <w:proofErr w:type="gramStart"/>
-            <w:r>
-              <w:rPr>
-                <w:b/>
-                <w:szCs w:val="24"/>
-              </w:rPr>
-              <w:t>Ph.D</w:t>
-            </w:r>
-            <w:proofErr w:type="spellEnd"/>
-            <w:proofErr w:type="gramEnd"/>
           </w:p>
         </w:tc>
       </w:tr>
@@ -8638,16 +8278,11 @@
       <w:bookmarkStart w:id="30" w:name="_Toc202858970"/>
       <w:bookmarkStart w:id="31" w:name="_Toc208028979"/>
       <w:r>
-        <w:t xml:space="preserve">Latar </w:t>
-      </w:r>
-      <w:proofErr w:type="spellStart"/>
-      <w:r>
-        <w:t>Belakang</w:t>
+        <w:t>Latar Belakang</w:t>
       </w:r>
       <w:bookmarkEnd w:id="29"/>
       <w:bookmarkEnd w:id="30"/>
       <w:bookmarkEnd w:id="31"/>
-      <w:proofErr w:type="spellEnd"/>
     </w:p>
     <w:p>
       <w:pPr>
@@ -9199,13 +8834,7 @@
         <w:rPr>
           <w:lang w:val="sv-SE"/>
         </w:rPr>
-        <w:t xml:space="preserve">terkini menunjukkan bahwa fitur-fitur yang diekstraksi melalui Wav2Vec2 merupakan paling informatif untuk estimasi kepribadian, jika dikombinasikan dengan embedding transformer dengan fitur akustik tradisional dapat memberikan peningkatan kinerja lebih lanjut </w:t>
-      </w:r>
-      <w:r>
-        <w:rPr>
-          <w:lang w:val="sv-SE"/>
-        </w:rPr>
-        <w:t>(</w:t>
+        <w:t>terkini menunjukkan bahwa fitur-fitur yang diekstraksi melalui Wav2Vec2 merupakan paling informatif untuk estimasi kepribadian, jika dikombinasikan dengan embedding transformer dengan fitur akustik tradisional dapat memberikan peningkatan kinerja lebih lanjut (</w:t>
       </w:r>
       <w:r>
         <w:rPr>
@@ -9223,49 +8852,19 @@
         <w:rPr>
           <w:lang w:val="sv-SE"/>
         </w:rPr>
-        <w:t>2023)</w:t>
-      </w:r>
-      <w:r>
-        <w:rPr>
-          <w:lang w:val="sv-SE"/>
-        </w:rPr>
-        <w:t>.</w:t>
-      </w:r>
-      <w:r>
-        <w:rPr>
-          <w:lang w:val="sv-SE"/>
-        </w:rPr>
-        <w:t xml:space="preserve"> </w:t>
-      </w:r>
-      <w:r>
-        <w:rPr>
-          <w:lang w:val="sv-SE"/>
-        </w:rPr>
-        <w:t>Tetapi untuk mengumpulkan dataset suara natural yang mana lebih representatif, memiliki tantangan tersendiri dimana membutuhkan data berukuran besar dan daya komputasi tinggi (</w:t>
-      </w:r>
-      <w:r>
-        <w:rPr>
-          <w:lang w:val="sv-SE"/>
-        </w:rPr>
-        <w:t>Lukac</w:t>
-      </w:r>
-      <w:r>
-        <w:rPr>
-          <w:lang w:val="sv-SE"/>
-        </w:rPr>
-        <w:t xml:space="preserve">, </w:t>
-      </w:r>
-      <w:r>
-        <w:rPr>
-          <w:lang w:val="sv-SE"/>
-        </w:rPr>
-        <w:t>2024)</w:t>
-      </w:r>
-      <w:r>
-        <w:rPr>
-          <w:lang w:val="sv-SE"/>
-        </w:rPr>
-        <w:t xml:space="preserve">. Selain itu, belum jelas apakah pendekatan baru ini benar-benar lebih unggul secara konsisten untuk setiap dimensi </w:t>
+        <w:t>2023</w:t>
+      </w:r>
+      <w:r>
+        <w:rPr>
+          <w:lang w:val="sv-SE"/>
+        </w:rPr>
+        <w:t xml:space="preserve">). </w:t>
+      </w:r>
+      <w:r>
+        <w:rPr>
+          <w:lang w:val="sv-SE"/>
+        </w:rPr>
+        <w:t xml:space="preserve">Tetapi untuk mengumpulkan dataset suara natural yang mana lebih representatif, memiliki tantangan tersendiri dimana membutuhkan data berukuran besar dan daya komputasi tinggi (Lukac, 2024). Selain itu, belum jelas apakah pendekatan baru ini benar-benar lebih unggul secara konsisten untuk setiap dimensi </w:t>
       </w:r>
       <w:r>
         <w:rPr>
@@ -9291,7 +8890,13 @@
         <w:rPr>
           <w:lang w:val="sv-SE"/>
         </w:rPr>
-        <w:t>Barchi et al. (2023) bahkan mencatat bahwa sebelum studi mereka, belum ada laporan hasil baseline estimasi kepribadian hanya dari data suara di literatur yang mana menu</w:t>
+        <w:t>Barchi et al. (2023) bahkan mencatat bahwa sebelum</w:t>
+      </w:r>
+      <w:r>
+        <w:rPr>
+          <w:lang w:val="sv-SE"/>
+        </w:rPr>
+        <w:t xml:space="preserve"> studi mereka, belum ada laporan hasil baseline estimasi kepribadian hanya dari data suara di literatur yang mana menu</w:t>
       </w:r>
       <w:r>
         <w:rPr>
@@ -9362,22 +8967,12 @@
       <w:bookmarkStart w:id="32" w:name="_Toc192853324"/>
       <w:bookmarkStart w:id="33" w:name="_Toc202858971"/>
       <w:bookmarkStart w:id="34" w:name="_Toc208028980"/>
-      <w:proofErr w:type="spellStart"/>
-      <w:r>
-        <w:t>Rumusan</w:t>
-      </w:r>
-      <w:proofErr w:type="spellEnd"/>
-      <w:r>
-        <w:t xml:space="preserve"> </w:t>
-      </w:r>
-      <w:proofErr w:type="spellStart"/>
-      <w:r>
-        <w:t>Masalah</w:t>
+      <w:r>
+        <w:t>Rumusan Masalah</w:t>
       </w:r>
       <w:bookmarkEnd w:id="32"/>
       <w:bookmarkEnd w:id="33"/>
       <w:bookmarkEnd w:id="34"/>
-      <w:proofErr w:type="spellEnd"/>
     </w:p>
     <w:p>
       <w:pPr>
@@ -9516,6 +9111,14 @@
         </w:rPr>
         <w:t>Apakah kombinasi fitur akustik klasik dengan embedding Transformer pra-latih dapat meningkatkan akurasi prediksi kepribadian dibanding penggunaan salah satu pendekatan saja?</w:t>
       </w:r>
+      <w:r>
+        <w:rPr>
+          <w:rFonts w:eastAsia="Times New Roman" w:cs="Times New Roman"/>
+          <w:szCs w:val="24"/>
+          <w:lang w:val="sv-SE" w:eastAsia="zh-TW"/>
+        </w:rPr>
+        <w:t xml:space="preserve"> (dihapus // digabung)</w:t>
+      </w:r>
     </w:p>
     <w:p>
       <w:pPr>
@@ -9524,16 +9127,11 @@
       <w:bookmarkStart w:id="36" w:name="_Toc202858972"/>
       <w:bookmarkStart w:id="37" w:name="_Toc208028981"/>
       <w:r>
-        <w:t xml:space="preserve">Batasan </w:t>
-      </w:r>
-      <w:proofErr w:type="spellStart"/>
-      <w:r>
-        <w:t>Masalah</w:t>
+        <w:t>Batasan Masalah</w:t>
       </w:r>
       <w:bookmarkEnd w:id="35"/>
       <w:bookmarkEnd w:id="36"/>
       <w:bookmarkEnd w:id="37"/>
-      <w:proofErr w:type="spellEnd"/>
     </w:p>
     <w:p>
       <w:pPr>
@@ -9562,45 +9160,8 @@
           <w:numId w:val="14"/>
         </w:numPr>
       </w:pPr>
-      <w:proofErr w:type="spellStart"/>
-      <w:r>
-        <w:t>Penelitian</w:t>
-      </w:r>
-      <w:proofErr w:type="spellEnd"/>
-      <w:r>
-        <w:t xml:space="preserve"> </w:t>
-      </w:r>
-      <w:proofErr w:type="spellStart"/>
-      <w:r>
-        <w:t>hanya</w:t>
-      </w:r>
-      <w:proofErr w:type="spellEnd"/>
-      <w:r>
-        <w:t xml:space="preserve"> </w:t>
-      </w:r>
-      <w:proofErr w:type="spellStart"/>
-      <w:r>
-        <w:t>membahas</w:t>
-      </w:r>
-      <w:proofErr w:type="spellEnd"/>
-      <w:r>
-        <w:t xml:space="preserve"> </w:t>
-      </w:r>
-      <w:proofErr w:type="spellStart"/>
-      <w:r>
-        <w:t>prediksi</w:t>
-      </w:r>
-      <w:proofErr w:type="spellEnd"/>
-      <w:r>
-        <w:t xml:space="preserve"> </w:t>
-      </w:r>
-      <w:proofErr w:type="spellStart"/>
-      <w:r>
-        <w:t>kepribadian</w:t>
-      </w:r>
-      <w:proofErr w:type="spellEnd"/>
-      <w:r>
-        <w:t xml:space="preserve"> </w:t>
+      <w:r>
+        <w:t xml:space="preserve">Penelitian hanya membahas prediksi kepribadian </w:t>
       </w:r>
       <w:r>
         <w:rPr>
@@ -9632,127 +9193,7 @@
         </w:numPr>
       </w:pPr>
       <w:r>
-        <w:t xml:space="preserve">Dataset yang </w:t>
-      </w:r>
-      <w:proofErr w:type="spellStart"/>
-      <w:r>
-        <w:t>digunakan</w:t>
-      </w:r>
-      <w:proofErr w:type="spellEnd"/>
-      <w:r>
-        <w:t xml:space="preserve"> </w:t>
-      </w:r>
-      <w:proofErr w:type="spellStart"/>
-      <w:r>
-        <w:t>adalah</w:t>
-      </w:r>
-      <w:proofErr w:type="spellEnd"/>
-      <w:r>
-        <w:t xml:space="preserve"> dataset </w:t>
-      </w:r>
-      <w:proofErr w:type="spellStart"/>
-      <w:r>
-        <w:t>publik</w:t>
-      </w:r>
-      <w:proofErr w:type="spellEnd"/>
-      <w:r>
-        <w:t xml:space="preserve"> </w:t>
-      </w:r>
-      <w:proofErr w:type="spellStart"/>
-      <w:r>
-        <w:t>berlabel</w:t>
-      </w:r>
-      <w:proofErr w:type="spellEnd"/>
-      <w:r>
-        <w:t xml:space="preserve"> Big Five; </w:t>
-      </w:r>
-      <w:proofErr w:type="spellStart"/>
-      <w:r>
-        <w:t>apabila</w:t>
-      </w:r>
-      <w:proofErr w:type="spellEnd"/>
-      <w:r>
-        <w:t xml:space="preserve"> dataset </w:t>
-      </w:r>
-      <w:proofErr w:type="spellStart"/>
-      <w:r>
-        <w:t>berbahasa</w:t>
-      </w:r>
-      <w:proofErr w:type="spellEnd"/>
-      <w:r>
-        <w:t xml:space="preserve"> Indonesia </w:t>
-      </w:r>
-      <w:proofErr w:type="spellStart"/>
-      <w:r>
-        <w:t>tidak</w:t>
-      </w:r>
-      <w:proofErr w:type="spellEnd"/>
-      <w:r>
-        <w:t xml:space="preserve"> </w:t>
-      </w:r>
-      <w:proofErr w:type="spellStart"/>
-      <w:r>
-        <w:t>tersedia</w:t>
-      </w:r>
-      <w:proofErr w:type="spellEnd"/>
-      <w:r>
-        <w:t xml:space="preserve">, </w:t>
-      </w:r>
-      <w:proofErr w:type="spellStart"/>
-      <w:r>
-        <w:t>digunakan</w:t>
-      </w:r>
-      <w:proofErr w:type="spellEnd"/>
-      <w:r>
-        <w:t xml:space="preserve"> dataset </w:t>
-      </w:r>
-      <w:proofErr w:type="spellStart"/>
-      <w:r>
-        <w:t>berbahasa</w:t>
-      </w:r>
-      <w:proofErr w:type="spellEnd"/>
-      <w:r>
-        <w:t xml:space="preserve"> </w:t>
-      </w:r>
-      <w:proofErr w:type="spellStart"/>
-      <w:r>
-        <w:t>Inggris</w:t>
-      </w:r>
-      <w:proofErr w:type="spellEnd"/>
-      <w:r>
-        <w:t xml:space="preserve"> (audio-only) </w:t>
-      </w:r>
-      <w:proofErr w:type="spellStart"/>
-      <w:r>
-        <w:t>dengan</w:t>
-      </w:r>
-      <w:proofErr w:type="spellEnd"/>
-      <w:r>
-        <w:t xml:space="preserve"> </w:t>
-      </w:r>
-      <w:proofErr w:type="spellStart"/>
-      <w:r>
-        <w:t>dokumentasi</w:t>
-      </w:r>
-      <w:proofErr w:type="spellEnd"/>
-      <w:r>
-        <w:t xml:space="preserve"> </w:t>
-      </w:r>
-      <w:proofErr w:type="spellStart"/>
-      <w:r>
-        <w:t>pra</w:t>
-      </w:r>
-      <w:proofErr w:type="spellEnd"/>
-      <w:r>
-        <w:t xml:space="preserve">-proses yang </w:t>
-      </w:r>
-      <w:proofErr w:type="spellStart"/>
-      <w:r>
-        <w:t>jelas</w:t>
-      </w:r>
-      <w:proofErr w:type="spellEnd"/>
-      <w:r>
-        <w:t>.</w:t>
+        <w:t>Dataset yang digunakan adalah dataset publik berlabel Big Five; apabila dataset berbahasa Indonesia tidak tersedia, digunakan dataset berbahasa Inggris (audio-only) dengan dokumentasi pra-proses yang jelas.</w:t>
       </w:r>
     </w:p>
     <w:p>
@@ -9764,95 +9205,7 @@
         </w:numPr>
       </w:pPr>
       <w:r>
-        <w:t xml:space="preserve">Data yang </w:t>
-      </w:r>
-      <w:proofErr w:type="spellStart"/>
-      <w:r>
-        <w:t>dianalisis</w:t>
-      </w:r>
-      <w:proofErr w:type="spellEnd"/>
-      <w:r>
-        <w:t xml:space="preserve"> </w:t>
-      </w:r>
-      <w:proofErr w:type="spellStart"/>
-      <w:r>
-        <w:t>hanya</w:t>
-      </w:r>
-      <w:proofErr w:type="spellEnd"/>
-      <w:r>
-        <w:t xml:space="preserve"> </w:t>
-      </w:r>
-      <w:proofErr w:type="spellStart"/>
-      <w:r>
-        <w:t>berupa</w:t>
-      </w:r>
-      <w:proofErr w:type="spellEnd"/>
-      <w:r>
-        <w:t xml:space="preserve"> </w:t>
-      </w:r>
-      <w:proofErr w:type="spellStart"/>
-      <w:r>
-        <w:t>suara</w:t>
-      </w:r>
-      <w:proofErr w:type="spellEnd"/>
-      <w:r>
-        <w:t xml:space="preserve">/audio. Data visual </w:t>
-      </w:r>
-      <w:proofErr w:type="spellStart"/>
-      <w:r>
-        <w:t>atau</w:t>
-      </w:r>
-      <w:proofErr w:type="spellEnd"/>
-      <w:r>
-        <w:t xml:space="preserve"> multimodal lain </w:t>
-      </w:r>
-      <w:proofErr w:type="spellStart"/>
-      <w:r>
-        <w:t>tidak</w:t>
-      </w:r>
-      <w:proofErr w:type="spellEnd"/>
-      <w:r>
-        <w:t xml:space="preserve"> </w:t>
-      </w:r>
-      <w:proofErr w:type="spellStart"/>
-      <w:r>
-        <w:t>termasuk</w:t>
-      </w:r>
-      <w:proofErr w:type="spellEnd"/>
-      <w:r>
-        <w:t xml:space="preserve"> </w:t>
-      </w:r>
-      <w:proofErr w:type="spellStart"/>
-      <w:r>
-        <w:t>dalam</w:t>
-      </w:r>
-      <w:proofErr w:type="spellEnd"/>
-      <w:r>
-        <w:t xml:space="preserve"> </w:t>
-      </w:r>
-      <w:proofErr w:type="spellStart"/>
-      <w:r>
-        <w:t>lingkup</w:t>
-      </w:r>
-      <w:proofErr w:type="spellEnd"/>
-      <w:r>
-        <w:t xml:space="preserve"> </w:t>
-      </w:r>
-      <w:proofErr w:type="spellStart"/>
-      <w:r>
-        <w:t>penelitian</w:t>
-      </w:r>
-      <w:proofErr w:type="spellEnd"/>
-      <w:r>
-        <w:t xml:space="preserve"> </w:t>
-      </w:r>
-      <w:proofErr w:type="spellStart"/>
-      <w:r>
-        <w:t>ini</w:t>
-      </w:r>
-      <w:proofErr w:type="spellEnd"/>
-      <w:r>
-        <w:t>.</w:t>
+        <w:t>Data yang dianalisis hanya berupa suara/audio. Data visual atau multimodal lain tidak termasuk dalam lingkup penelitian ini.</w:t>
       </w:r>
     </w:p>
     <w:p>
@@ -9864,87 +9217,7 @@
         </w:numPr>
       </w:pPr>
       <w:r>
-        <w:t xml:space="preserve">Model yang </w:t>
-      </w:r>
-      <w:proofErr w:type="spellStart"/>
-      <w:r>
-        <w:t>dibandingkan</w:t>
-      </w:r>
-      <w:proofErr w:type="spellEnd"/>
-      <w:r>
-        <w:t xml:space="preserve"> </w:t>
-      </w:r>
-      <w:proofErr w:type="spellStart"/>
-      <w:r>
-        <w:t>mencakup</w:t>
-      </w:r>
-      <w:proofErr w:type="spellEnd"/>
-      <w:r>
-        <w:t xml:space="preserve"> machine learning </w:t>
-      </w:r>
-      <w:proofErr w:type="spellStart"/>
-      <w:r>
-        <w:t>klasik</w:t>
-      </w:r>
-      <w:proofErr w:type="spellEnd"/>
-      <w:r>
-        <w:t xml:space="preserve"> (SVM, </w:t>
-      </w:r>
-      <w:proofErr w:type="spellStart"/>
-      <w:r>
-        <w:t>XGBoost</w:t>
-      </w:r>
-      <w:proofErr w:type="spellEnd"/>
-      <w:r>
-        <w:t xml:space="preserve">), CNN </w:t>
-      </w:r>
-      <w:proofErr w:type="spellStart"/>
-      <w:r>
-        <w:t>akustik</w:t>
-      </w:r>
-      <w:proofErr w:type="spellEnd"/>
-      <w:r>
-        <w:t xml:space="preserve">, dan Transformer </w:t>
-      </w:r>
-      <w:proofErr w:type="spellStart"/>
-      <w:r>
-        <w:t>pra-latih</w:t>
-      </w:r>
-      <w:proofErr w:type="spellEnd"/>
-      <w:r>
-        <w:t xml:space="preserve"> (</w:t>
-      </w:r>
-      <w:proofErr w:type="spellStart"/>
-      <w:r>
-        <w:t>misalnya</w:t>
-      </w:r>
-      <w:proofErr w:type="spellEnd"/>
-      <w:r>
-        <w:t xml:space="preserve"> Wav2Vec2, </w:t>
-      </w:r>
-      <w:proofErr w:type="spellStart"/>
-      <w:r>
-        <w:t>HuBERT</w:t>
-      </w:r>
-      <w:proofErr w:type="spellEnd"/>
-      <w:r>
-        <w:t xml:space="preserve">), </w:t>
-      </w:r>
-      <w:proofErr w:type="spellStart"/>
-      <w:r>
-        <w:t>serta</w:t>
-      </w:r>
-      <w:proofErr w:type="spellEnd"/>
-      <w:r>
-        <w:t xml:space="preserve"> </w:t>
-      </w:r>
-      <w:proofErr w:type="spellStart"/>
-      <w:r>
-        <w:t>variasinya</w:t>
-      </w:r>
-      <w:proofErr w:type="spellEnd"/>
-      <w:r>
-        <w:t xml:space="preserve"> (frozen vs fine-tuning).</w:t>
+        <w:t>Model yang dibandingkan mencakup machine learning klasik (SVM, XGBoost), CNN akustik, dan Transformer pra-latih (misalnya Wav2Vec2, HuBERT), serta variasinya (frozen vs fine-tuning).</w:t>
       </w:r>
     </w:p>
     <w:p>
@@ -9955,85 +9228,8 @@
           <w:numId w:val="14"/>
         </w:numPr>
       </w:pPr>
-      <w:proofErr w:type="spellStart"/>
-      <w:r>
-        <w:t>Evaluasi</w:t>
-      </w:r>
-      <w:proofErr w:type="spellEnd"/>
-      <w:r>
-        <w:t xml:space="preserve"> </w:t>
-      </w:r>
-      <w:proofErr w:type="spellStart"/>
-      <w:r>
-        <w:t>dilakukan</w:t>
-      </w:r>
-      <w:proofErr w:type="spellEnd"/>
-      <w:r>
-        <w:t xml:space="preserve"> </w:t>
-      </w:r>
-      <w:proofErr w:type="spellStart"/>
-      <w:r>
-        <w:t>menggunakan</w:t>
-      </w:r>
-      <w:proofErr w:type="spellEnd"/>
-      <w:r>
-        <w:t xml:space="preserve"> </w:t>
-      </w:r>
-      <w:proofErr w:type="spellStart"/>
-      <w:r>
-        <w:t>metrik</w:t>
-      </w:r>
-      <w:proofErr w:type="spellEnd"/>
-      <w:r>
-        <w:t xml:space="preserve"> </w:t>
-      </w:r>
-      <w:proofErr w:type="spellStart"/>
-      <w:r>
-        <w:t>kuantitatif</w:t>
-      </w:r>
-      <w:proofErr w:type="spellEnd"/>
-      <w:r>
-        <w:t xml:space="preserve"> (Pearson correlation, RMSE, MAE) </w:t>
-      </w:r>
-      <w:proofErr w:type="spellStart"/>
-      <w:r>
-        <w:t>dengan</w:t>
-      </w:r>
-      <w:proofErr w:type="spellEnd"/>
-      <w:r>
-        <w:t xml:space="preserve"> metode cross-validation, </w:t>
-      </w:r>
-      <w:proofErr w:type="spellStart"/>
-      <w:r>
-        <w:t>tanpa</w:t>
-      </w:r>
-      <w:proofErr w:type="spellEnd"/>
-      <w:r>
-        <w:t xml:space="preserve"> </w:t>
-      </w:r>
-      <w:proofErr w:type="spellStart"/>
-      <w:r>
-        <w:t>melibatkan</w:t>
-      </w:r>
-      <w:proofErr w:type="spellEnd"/>
-      <w:r>
-        <w:t xml:space="preserve"> uji </w:t>
-      </w:r>
-      <w:proofErr w:type="spellStart"/>
-      <w:r>
-        <w:t>persepsi</w:t>
-      </w:r>
-      <w:proofErr w:type="spellEnd"/>
-      <w:r>
-        <w:t xml:space="preserve"> </w:t>
-      </w:r>
-      <w:proofErr w:type="spellStart"/>
-      <w:r>
-        <w:t>manusia</w:t>
-      </w:r>
-      <w:proofErr w:type="spellEnd"/>
-      <w:r>
-        <w:t>.</w:t>
+      <w:r>
+        <w:t>Evaluasi dilakukan menggunakan metrik kuantitatif (Pearson correlation, RMSE, MAE) dengan metode cross-validation, tanpa melibatkan uji persepsi manusia.</w:t>
       </w:r>
     </w:p>
     <w:p>
@@ -10045,79 +9241,7 @@
         </w:numPr>
       </w:pPr>
       <w:r>
-        <w:t xml:space="preserve">Split </w:t>
-      </w:r>
-      <w:proofErr w:type="spellStart"/>
-      <w:r>
-        <w:t>evaluasi</w:t>
-      </w:r>
-      <w:proofErr w:type="spellEnd"/>
-      <w:r>
-        <w:t xml:space="preserve"> </w:t>
-      </w:r>
-      <w:proofErr w:type="spellStart"/>
-      <w:r>
-        <w:t>bersifat</w:t>
-      </w:r>
-      <w:proofErr w:type="spellEnd"/>
-      <w:r>
-        <w:t xml:space="preserve"> speaker-independent (</w:t>
-      </w:r>
-      <w:proofErr w:type="spellStart"/>
-      <w:r>
-        <w:t>tidak</w:t>
-      </w:r>
-      <w:proofErr w:type="spellEnd"/>
-      <w:r>
-        <w:t xml:space="preserve"> </w:t>
-      </w:r>
-      <w:proofErr w:type="spellStart"/>
-      <w:r>
-        <w:t>ada</w:t>
-      </w:r>
-      <w:proofErr w:type="spellEnd"/>
-      <w:r>
-        <w:t xml:space="preserve"> </w:t>
-      </w:r>
-      <w:proofErr w:type="spellStart"/>
-      <w:r>
-        <w:t>pembicara</w:t>
-      </w:r>
-      <w:proofErr w:type="spellEnd"/>
-      <w:r>
-        <w:t xml:space="preserve"> yang </w:t>
-      </w:r>
-      <w:proofErr w:type="spellStart"/>
-      <w:r>
-        <w:t>sama</w:t>
-      </w:r>
-      <w:proofErr w:type="spellEnd"/>
-      <w:r>
-        <w:t xml:space="preserve"> </w:t>
-      </w:r>
-      <w:proofErr w:type="spellStart"/>
-      <w:r>
-        <w:t>antara</w:t>
-      </w:r>
-      <w:proofErr w:type="spellEnd"/>
-      <w:r>
-        <w:t xml:space="preserve"> train/valid/test) </w:t>
-      </w:r>
-      <w:proofErr w:type="spellStart"/>
-      <w:r>
-        <w:t>untuk</w:t>
-      </w:r>
-      <w:proofErr w:type="spellEnd"/>
-      <w:r>
-        <w:t xml:space="preserve"> </w:t>
-      </w:r>
-      <w:proofErr w:type="spellStart"/>
-      <w:r>
-        <w:t>mencegah</w:t>
-      </w:r>
-      <w:proofErr w:type="spellEnd"/>
-      <w:r>
-        <w:t xml:space="preserve"> data leakage.</w:t>
+        <w:t>Split evaluasi bersifat speaker-independent (tidak ada pembicara yang sama antara train/valid/test) untuk mencegah data leakage.</w:t>
       </w:r>
     </w:p>
     <w:p>
@@ -10136,127 +9260,7 @@
     </w:p>
     <w:p>
       <w:r>
-        <w:t xml:space="preserve">Tujuan </w:t>
-      </w:r>
-      <w:proofErr w:type="spellStart"/>
-      <w:r>
-        <w:t>penelitian</w:t>
-      </w:r>
-      <w:proofErr w:type="spellEnd"/>
-      <w:r>
-        <w:t xml:space="preserve"> </w:t>
-      </w:r>
-      <w:proofErr w:type="spellStart"/>
-      <w:r>
-        <w:t>ini</w:t>
-      </w:r>
-      <w:proofErr w:type="spellEnd"/>
-      <w:r>
-        <w:t xml:space="preserve"> </w:t>
-      </w:r>
-      <w:proofErr w:type="spellStart"/>
-      <w:r>
-        <w:t>adalah</w:t>
-      </w:r>
-      <w:proofErr w:type="spellEnd"/>
-      <w:r>
-        <w:t xml:space="preserve"> </w:t>
-      </w:r>
-      <w:proofErr w:type="spellStart"/>
-      <w:r>
-        <w:t>untuk</w:t>
-      </w:r>
-      <w:proofErr w:type="spellEnd"/>
-      <w:r>
-        <w:t xml:space="preserve"> </w:t>
-      </w:r>
-      <w:proofErr w:type="spellStart"/>
-      <w:r>
-        <w:t>melakukan</w:t>
-      </w:r>
-      <w:proofErr w:type="spellEnd"/>
-      <w:r>
-        <w:t xml:space="preserve"> </w:t>
-      </w:r>
-      <w:proofErr w:type="spellStart"/>
-      <w:r>
-        <w:t>analisis</w:t>
-      </w:r>
-      <w:proofErr w:type="spellEnd"/>
-      <w:r>
-        <w:t xml:space="preserve"> </w:t>
-      </w:r>
-      <w:proofErr w:type="spellStart"/>
-      <w:r>
-        <w:t>komparatif</w:t>
-      </w:r>
-      <w:proofErr w:type="spellEnd"/>
-      <w:r>
-        <w:t xml:space="preserve"> </w:t>
-      </w:r>
-      <w:proofErr w:type="spellStart"/>
-      <w:r>
-        <w:t>pendekatan</w:t>
-      </w:r>
-      <w:proofErr w:type="spellEnd"/>
-      <w:r>
-        <w:t xml:space="preserve"> machine learning </w:t>
-      </w:r>
-      <w:proofErr w:type="spellStart"/>
-      <w:r>
-        <w:t>klasik</w:t>
-      </w:r>
-      <w:proofErr w:type="spellEnd"/>
-      <w:r>
-        <w:t xml:space="preserve"> dan Transformer </w:t>
-      </w:r>
-      <w:proofErr w:type="spellStart"/>
-      <w:r>
-        <w:t>pra-latih</w:t>
-      </w:r>
-      <w:proofErr w:type="spellEnd"/>
-      <w:r>
-        <w:t xml:space="preserve"> </w:t>
-      </w:r>
-      <w:proofErr w:type="spellStart"/>
-      <w:r>
-        <w:t>dalam</w:t>
-      </w:r>
-      <w:proofErr w:type="spellEnd"/>
-      <w:r>
-        <w:t xml:space="preserve"> </w:t>
-      </w:r>
-      <w:proofErr w:type="spellStart"/>
-      <w:r>
-        <w:t>estimasi</w:t>
-      </w:r>
-      <w:proofErr w:type="spellEnd"/>
-      <w:r>
-        <w:t xml:space="preserve"> </w:t>
-      </w:r>
-      <w:proofErr w:type="spellStart"/>
-      <w:r>
-        <w:t>kepribadian</w:t>
-      </w:r>
-      <w:proofErr w:type="spellEnd"/>
-      <w:r>
-        <w:t xml:space="preserve"> </w:t>
-      </w:r>
-      <w:proofErr w:type="spellStart"/>
-      <w:r>
-        <w:t>berbasis</w:t>
-      </w:r>
-      <w:proofErr w:type="spellEnd"/>
-      <w:r>
-        <w:t xml:space="preserve"> </w:t>
-      </w:r>
-      <w:proofErr w:type="spellStart"/>
-      <w:r>
-        <w:t>suara</w:t>
-      </w:r>
-      <w:proofErr w:type="spellEnd"/>
-      <w:r>
-        <w:t xml:space="preserve">. </w:t>
+        <w:t xml:space="preserve">Tujuan penelitian ini adalah untuk melakukan analisis komparatif pendekatan machine learning klasik dan Transformer pra-latih dalam estimasi kepribadian berbasis suara. </w:t>
       </w:r>
       <w:r>
         <w:rPr>
@@ -10697,305 +9701,206 @@
       <w:bookmarkStart w:id="54" w:name="_Toc202858979"/>
       <w:bookmarkStart w:id="55" w:name="_Toc208028988"/>
       <w:r>
-        <w:t xml:space="preserve">Hasil </w:t>
-      </w:r>
-      <w:proofErr w:type="spellStart"/>
-      <w:r>
-        <w:t>Penelitian</w:t>
-      </w:r>
-      <w:proofErr w:type="spellEnd"/>
-      <w:r>
-        <w:t xml:space="preserve"> </w:t>
-      </w:r>
-      <w:proofErr w:type="spellStart"/>
-      <w:r>
-        <w:t>Terdahulu</w:t>
+        <w:t>Hasil Penelitian Terdahulu</w:t>
       </w:r>
       <w:bookmarkEnd w:id="53"/>
       <w:bookmarkEnd w:id="54"/>
       <w:bookmarkEnd w:id="55"/>
-      <w:proofErr w:type="spellEnd"/>
-    </w:p>
-    <w:p>
-      <w:pPr>
-        <w:rPr>
-          <w:lang w:val="sv-SE"/>
-        </w:rPr>
-      </w:pPr>
-      <w:r>
-        <w:t xml:space="preserve">Lorem ipsum </w:t>
-      </w:r>
-      <w:proofErr w:type="spellStart"/>
+    </w:p>
+    <w:p>
+      <w:pPr>
+        <w:rPr>
+          <w:lang w:val="sv-SE"/>
+        </w:rPr>
+      </w:pPr>
+      <w:r>
+        <w:t>Lorem ipsum ipsum</w:t>
+      </w:r>
+      <w:r>
+        <w:t xml:space="preserve"> </w:t>
+      </w:r>
       <w:r>
         <w:t>ipsum</w:t>
       </w:r>
-      <w:proofErr w:type="spellEnd"/>
       <w:r>
         <w:t xml:space="preserve"> </w:t>
       </w:r>
-      <w:proofErr w:type="spellStart"/>
       <w:r>
         <w:t>ipsum</w:t>
       </w:r>
-      <w:proofErr w:type="spellEnd"/>
       <w:r>
         <w:t xml:space="preserve"> </w:t>
       </w:r>
-      <w:proofErr w:type="spellStart"/>
       <w:r>
         <w:t>ipsum</w:t>
       </w:r>
-      <w:proofErr w:type="spellEnd"/>
       <w:r>
         <w:t xml:space="preserve"> </w:t>
       </w:r>
-      <w:proofErr w:type="spellStart"/>
       <w:r>
         <w:t>ipsum</w:t>
       </w:r>
-      <w:proofErr w:type="spellEnd"/>
       <w:r>
         <w:t xml:space="preserve"> </w:t>
       </w:r>
-      <w:proofErr w:type="spellStart"/>
       <w:r>
         <w:t>ipsum</w:t>
       </w:r>
-      <w:proofErr w:type="spellEnd"/>
       <w:r>
         <w:t xml:space="preserve"> </w:t>
       </w:r>
-      <w:proofErr w:type="spellStart"/>
       <w:r>
         <w:t>ipsum</w:t>
       </w:r>
-      <w:proofErr w:type="spellEnd"/>
       <w:r>
         <w:t xml:space="preserve"> </w:t>
       </w:r>
-      <w:proofErr w:type="spellStart"/>
       <w:r>
         <w:t>ipsum</w:t>
       </w:r>
-      <w:proofErr w:type="spellEnd"/>
       <w:r>
         <w:t xml:space="preserve"> </w:t>
       </w:r>
-      <w:proofErr w:type="spellStart"/>
       <w:r>
         <w:t>ipsum</w:t>
       </w:r>
-      <w:proofErr w:type="spellEnd"/>
       <w:r>
         <w:t xml:space="preserve"> </w:t>
       </w:r>
-      <w:proofErr w:type="spellStart"/>
       <w:r>
         <w:t>ipsum</w:t>
       </w:r>
-      <w:proofErr w:type="spellEnd"/>
       <w:r>
         <w:t xml:space="preserve"> </w:t>
       </w:r>
-      <w:proofErr w:type="spellStart"/>
       <w:r>
         <w:t>ipsum</w:t>
       </w:r>
-      <w:proofErr w:type="spellEnd"/>
       <w:r>
         <w:t xml:space="preserve"> </w:t>
       </w:r>
-      <w:proofErr w:type="spellStart"/>
       <w:r>
         <w:t>ipsum</w:t>
       </w:r>
-      <w:proofErr w:type="spellEnd"/>
       <w:r>
         <w:t xml:space="preserve"> </w:t>
       </w:r>
-      <w:proofErr w:type="spellStart"/>
       <w:r>
         <w:t>ipsum</w:t>
       </w:r>
-      <w:proofErr w:type="spellEnd"/>
       <w:r>
         <w:t xml:space="preserve"> </w:t>
       </w:r>
-      <w:proofErr w:type="spellStart"/>
       <w:r>
         <w:t>ipsum</w:t>
       </w:r>
-      <w:proofErr w:type="spellEnd"/>
       <w:r>
         <w:t xml:space="preserve"> </w:t>
       </w:r>
-      <w:proofErr w:type="spellStart"/>
       <w:r>
         <w:t>ipsum</w:t>
       </w:r>
-      <w:proofErr w:type="spellEnd"/>
       <w:r>
         <w:t xml:space="preserve"> </w:t>
       </w:r>
-      <w:proofErr w:type="spellStart"/>
       <w:r>
         <w:t>ipsum</w:t>
       </w:r>
-      <w:proofErr w:type="spellEnd"/>
       <w:r>
         <w:t xml:space="preserve"> </w:t>
       </w:r>
-      <w:proofErr w:type="spellStart"/>
       <w:r>
         <w:t>ipsum</w:t>
       </w:r>
-      <w:proofErr w:type="spellEnd"/>
       <w:r>
         <w:t xml:space="preserve"> </w:t>
       </w:r>
-      <w:proofErr w:type="spellStart"/>
       <w:r>
         <w:t>ipsum</w:t>
       </w:r>
-      <w:proofErr w:type="spellEnd"/>
       <w:r>
         <w:t xml:space="preserve"> </w:t>
       </w:r>
-      <w:proofErr w:type="spellStart"/>
       <w:r>
         <w:t>ipsum</w:t>
       </w:r>
-      <w:proofErr w:type="spellEnd"/>
       <w:r>
         <w:t xml:space="preserve"> </w:t>
       </w:r>
-      <w:proofErr w:type="spellStart"/>
       <w:r>
         <w:t>ipsum</w:t>
       </w:r>
-      <w:proofErr w:type="spellEnd"/>
       <w:r>
         <w:t xml:space="preserve"> </w:t>
       </w:r>
-      <w:proofErr w:type="spellStart"/>
       <w:r>
         <w:t>ipsum</w:t>
       </w:r>
-      <w:proofErr w:type="spellEnd"/>
       <w:r>
         <w:t xml:space="preserve"> </w:t>
       </w:r>
-      <w:proofErr w:type="spellStart"/>
       <w:r>
         <w:t>ipsum</w:t>
       </w:r>
-      <w:proofErr w:type="spellEnd"/>
       <w:r>
         <w:t xml:space="preserve"> </w:t>
       </w:r>
-      <w:proofErr w:type="spellStart"/>
       <w:r>
         <w:t>ipsum</w:t>
       </w:r>
-      <w:proofErr w:type="spellEnd"/>
       <w:r>
         <w:t xml:space="preserve"> </w:t>
       </w:r>
-      <w:proofErr w:type="spellStart"/>
       <w:r>
         <w:t>ipsum</w:t>
       </w:r>
-      <w:proofErr w:type="spellEnd"/>
       <w:r>
         <w:t xml:space="preserve"> </w:t>
       </w:r>
-      <w:proofErr w:type="spellStart"/>
       <w:r>
         <w:t>ipsum</w:t>
       </w:r>
-      <w:proofErr w:type="spellEnd"/>
       <w:r>
         <w:t xml:space="preserve"> </w:t>
       </w:r>
-      <w:proofErr w:type="spellStart"/>
       <w:r>
         <w:t>ipsum</w:t>
       </w:r>
-      <w:proofErr w:type="spellEnd"/>
       <w:r>
         <w:t xml:space="preserve"> </w:t>
       </w:r>
-      <w:proofErr w:type="spellStart"/>
       <w:r>
         <w:t>ipsum</w:t>
       </w:r>
-      <w:proofErr w:type="spellEnd"/>
       <w:r>
         <w:t xml:space="preserve"> </w:t>
       </w:r>
-      <w:proofErr w:type="spellStart"/>
       <w:r>
         <w:t>ipsum</w:t>
       </w:r>
-      <w:proofErr w:type="spellEnd"/>
       <w:r>
         <w:t xml:space="preserve"> </w:t>
       </w:r>
-      <w:proofErr w:type="spellStart"/>
       <w:r>
         <w:t>ipsum</w:t>
       </w:r>
-      <w:proofErr w:type="spellEnd"/>
       <w:r>
         <w:t xml:space="preserve"> </w:t>
       </w:r>
-      <w:proofErr w:type="spellStart"/>
       <w:r>
         <w:t>ipsum</w:t>
       </w:r>
-      <w:proofErr w:type="spellEnd"/>
       <w:r>
         <w:t xml:space="preserve"> </w:t>
       </w:r>
-      <w:proofErr w:type="spellStart"/>
       <w:r>
         <w:t>ipsum</w:t>
       </w:r>
-      <w:proofErr w:type="spellEnd"/>
       <w:r>
         <w:t xml:space="preserve"> </w:t>
       </w:r>
-      <w:proofErr w:type="spellStart"/>
-      <w:r>
-        <w:t>ipsum</w:t>
-      </w:r>
-      <w:proofErr w:type="spellEnd"/>
-      <w:r>
-        <w:t xml:space="preserve"> </w:t>
-      </w:r>
-      <w:proofErr w:type="spellStart"/>
-      <w:r>
-        <w:t>ipsum</w:t>
-      </w:r>
-      <w:proofErr w:type="spellEnd"/>
-      <w:r>
-        <w:t xml:space="preserve"> </w:t>
-      </w:r>
-      <w:proofErr w:type="spellStart"/>
-      <w:r>
-        <w:t>sebagaimana</w:t>
-      </w:r>
-      <w:proofErr w:type="spellEnd"/>
-      <w:r>
-        <w:t xml:space="preserve"> </w:t>
-      </w:r>
-      <w:proofErr w:type="spellStart"/>
-      <w:r>
-        <w:t>tampak</w:t>
-      </w:r>
-      <w:proofErr w:type="spellEnd"/>
-      <w:r>
-        <w:t xml:space="preserve"> pada </w:t>
+      <w:r>
+        <w:t xml:space="preserve">ipsum sebagaimana tampak pada </w:t>
       </w:r>
       <w:r>
         <w:fldChar w:fldCharType="begin"/>
@@ -11130,7 +10035,7 @@
               </wp:inline>
             </w:drawing>
           </mc:Choice>
-          <mc:Fallback xmlns:arto="http://schemas.microsoft.com/office/word/2006/arto" xmlns:a14="http://schemas.microsoft.com/office/drawing/2010/main" xmlns:pic="http://schemas.openxmlformats.org/drawingml/2006/picture" xmlns:a="http://schemas.openxmlformats.org/drawingml/2006/main">
+          <mc:Fallback xmlns:a="http://schemas.openxmlformats.org/drawingml/2006/main" xmlns:pic="http://schemas.openxmlformats.org/drawingml/2006/picture" xmlns:a14="http://schemas.microsoft.com/office/drawing/2010/main" xmlns:arto="http://schemas.microsoft.com/office/word/2006/arto">
             <w:pict w14:anchorId="1DB1DAFF">
               <v:rect id="Rectangle 1" style="width:246.75pt;height:31.5pt;visibility:visible;mso-wrap-style:square;mso-left-percent:-10001;mso-top-percent:-10001;mso-position-horizontal:absolute;mso-position-horizontal-relative:char;mso-position-vertical:absolute;mso-position-vertical-relative:line;mso-left-percent:-10001;mso-top-percent:-10001;v-text-anchor:middle" o:spid="_x0000_s1026" fillcolor="#4472c4 [3204]" strokecolor="#09101d [484]" strokeweight="1pt" w14:anchorId="71BBFB4B" o:gfxdata="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">
                 <w10:anchorlock/>
@@ -11197,22 +10102,9 @@
       </w:r>
       <w:bookmarkEnd w:id="56"/>
       <w:r>
-        <w:t xml:space="preserve"> Kotak </w:t>
-      </w:r>
-      <w:proofErr w:type="spellStart"/>
-      <w:r>
-        <w:t>berwarna</w:t>
-      </w:r>
-      <w:proofErr w:type="spellEnd"/>
-      <w:r>
-        <w:t xml:space="preserve"> </w:t>
-      </w:r>
-      <w:proofErr w:type="spellStart"/>
-      <w:r>
-        <w:t>biru</w:t>
+        <w:t xml:space="preserve"> Kotak berwarna biru</w:t>
       </w:r>
       <w:bookmarkEnd w:id="57"/>
-      <w:proofErr w:type="spellEnd"/>
     </w:p>
     <w:p/>
     <w:p>
@@ -11365,7 +10257,6 @@
       <w:r>
         <w:t xml:space="preserve">Metode yang </w:t>
       </w:r>
-      <w:proofErr w:type="spellStart"/>
       <w:r>
         <w:t>D</w:t>
       </w:r>
@@ -11375,7 +10266,6 @@
       <w:bookmarkEnd w:id="64"/>
       <w:bookmarkEnd w:id="65"/>
       <w:bookmarkEnd w:id="66"/>
-      <w:proofErr w:type="spellEnd"/>
     </w:p>
     <w:p>
       <w:pPr>
@@ -11434,26 +10324,15 @@
       <w:bookmarkStart w:id="70" w:name="_Toc192853334"/>
       <w:bookmarkStart w:id="71" w:name="_Toc202858984"/>
       <w:bookmarkStart w:id="72" w:name="_Toc208028993"/>
-      <w:proofErr w:type="spellStart"/>
-      <w:r>
-        <w:t>Urutan</w:t>
-      </w:r>
-      <w:proofErr w:type="spellEnd"/>
-      <w:r>
-        <w:t xml:space="preserve"> </w:t>
-      </w:r>
-      <w:proofErr w:type="spellStart"/>
+      <w:r>
+        <w:t xml:space="preserve">Urutan </w:t>
+      </w:r>
       <w:r>
         <w:t>P</w:t>
       </w:r>
       <w:r>
-        <w:t>elaksanaan</w:t>
-      </w:r>
-      <w:proofErr w:type="spellEnd"/>
-      <w:r>
-        <w:t xml:space="preserve"> </w:t>
-      </w:r>
-      <w:proofErr w:type="spellStart"/>
+        <w:t xml:space="preserve">elaksanaan </w:t>
+      </w:r>
       <w:r>
         <w:t>P</w:t>
       </w:r>
@@ -11463,7 +10342,6 @@
       <w:bookmarkEnd w:id="70"/>
       <w:bookmarkEnd w:id="71"/>
       <w:bookmarkEnd w:id="72"/>
-      <w:proofErr w:type="spellEnd"/>
     </w:p>
     <w:p>
       <w:pPr>
@@ -13008,21 +11886,7 @@
             <w:rPr>
               <w:color w:val="000000"/>
             </w:rPr>
-            <w:t xml:space="preserve">Barchi, R., Pepino, L., Gauder, L., Estienne, L., Meza, M., Riera, P., Ferrer, L. (2023) Apparent personality prediction from speech using expert features and wav2vec 2.0. Proc. SMM23, Workshop on Speech, Music and Mind 2023, 21-25, </w:t>
-          </w:r>
-          <w:proofErr w:type="spellStart"/>
-          <w:r>
-            <w:rPr>
-              <w:color w:val="000000"/>
-            </w:rPr>
-            <w:t>doi</w:t>
-          </w:r>
-          <w:proofErr w:type="spellEnd"/>
-          <w:r>
-            <w:rPr>
-              <w:color w:val="000000"/>
-            </w:rPr>
-            <w:t xml:space="preserve">: </w:t>
+            <w:t xml:space="preserve">Barchi, R., Pepino, L., Gauder, L., Estienne, L., Meza, M., Riera, P., Ferrer, L. (2023) Apparent personality prediction from speech using expert features and wav2vec 2.0. Proc. SMM23, Workshop on Speech, Music and Mind 2023, 21-25, doi: </w:t>
           </w:r>
           <w:hyperlink r:id="rId20" w:history="1">
             <w:r>
@@ -16496,6 +15360,7 @@
   <w:style w:type="character" w:default="1" w:styleId="DefaultParagraphFont">
     <w:name w:val="Default Paragraph Font"/>
     <w:uiPriority w:val="1"/>
+    <w:semiHidden/>
     <w:unhideWhenUsed/>
   </w:style>
   <w:style w:type="table" w:default="1" w:styleId="TableNormal">
@@ -17167,12 +16032,15 @@
   </w:compat>
   <w:rsids>
     <w:rsidRoot w:val="00A940FB"/>
+    <w:rsid w:val="00020B1A"/>
     <w:rsid w:val="00030210"/>
     <w:rsid w:val="00077DD6"/>
     <w:rsid w:val="00096F43"/>
+    <w:rsid w:val="00252554"/>
     <w:rsid w:val="002977B0"/>
     <w:rsid w:val="006E715E"/>
     <w:rsid w:val="00712D21"/>
+    <w:rsid w:val="00741268"/>
     <w:rsid w:val="00777018"/>
     <w:rsid w:val="0097352D"/>
     <w:rsid w:val="00A940FB"/>

</xml_diff>

<commit_message>
fix: fix ulang sitasi latar belakang dan dafpus
</commit_message>
<xml_diff>
--- a/dokumen-proposal-ta/ProposalTAMuhammadAqilFarrukh.docx
+++ b/dokumen-proposal-ta/ProposalTAMuhammadAqilFarrukh.docx
@@ -8,7 +8,7 @@
           <w:noProof/>
         </w:rPr>
         <w:drawing>
-          <wp:anchor distT="0" distB="0" distL="114300" distR="114300" simplePos="0" relativeHeight="251658242" behindDoc="0" locked="0" layoutInCell="1" allowOverlap="1" wp14:anchorId="15C3C5E3" wp14:editId="379D3366">
+          <wp:anchor distT="0" distB="0" distL="114300" distR="114300" simplePos="0" relativeHeight="251658242" behindDoc="0" locked="0" layoutInCell="1" allowOverlap="1" wp14:anchorId="15C3C5E3" wp14:editId="609CB755">
             <wp:simplePos x="0" y="0"/>
             <wp:positionH relativeFrom="column">
               <wp:posOffset>3175</wp:posOffset>
@@ -8661,18 +8661,38 @@
         </w:rPr>
         <w:t>Suara manusia tidak hanya menyampaikan isi pesan, tetapi juga merefleksikan identitas dari penutur. Identitas yang dimaksud berupa usia, aksen budaya, hingga kepribadian dari penutur</w:t>
       </w:r>
-      <w:r>
-        <w:rPr>
-          <w:lang w:val="sv-SE"/>
-        </w:rPr>
-        <w:t xml:space="preserve"> </w:t>
-      </w:r>
-      <w:r>
-        <w:rPr>
-          <w:lang w:val="sv-SE"/>
-        </w:rPr>
-        <w:t>(Lukac, 2024)</w:t>
-      </w:r>
+      <w:sdt>
+        <w:sdtPr>
+          <w:rPr>
+            <w:rFonts w:cs="Times New Roman"/>
+            <w:color w:val="000000"/>
+            <w:lang w:val="sv-SE"/>
+          </w:rPr>
+          <w:tag w:val="MENDELEY_CITATION_v3_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"/>
+          <w:id w:val="275533103"/>
+          <w:placeholder>
+            <w:docPart w:val="DefaultPlaceholder_-1854013440"/>
+          </w:placeholder>
+        </w:sdtPr>
+        <w:sdtContent>
+          <w:r>
+            <w:rPr>
+              <w:rFonts w:cs="Times New Roman"/>
+              <w:color w:val="000000"/>
+              <w:lang w:val="sv-SE"/>
+            </w:rPr>
+            <w:t xml:space="preserve"> </w:t>
+          </w:r>
+          <w:r>
+            <w:rPr>
+              <w:rFonts w:cs="Times New Roman"/>
+              <w:color w:val="000000"/>
+              <w:lang w:val="sv-SE"/>
+            </w:rPr>
+            <w:t>(Lukac, 2024)</w:t>
+          </w:r>
+        </w:sdtContent>
+      </w:sdt>
       <w:r>
         <w:rPr>
           <w:lang w:val="sv-SE"/>
@@ -8697,17 +8717,35 @@
         </w:rPr>
         <w:t xml:space="preserve">tahun 1930-an sudah berusaha mengaitkan ciri-ciri vokal dengan kepribadian individu. Meskipun demikian, temuan di era awal tersebut cenderung belum konsisten, sehingga keterkaitan antara vokal dengan kepribadian manusia tetap menjadi teka-teki ilmiah selama beberapa dekade </w:t>
       </w:r>
-      <w:r>
-        <w:rPr>
-          <w:lang w:val="sv-SE"/>
-        </w:rPr>
-        <w:t>(Lukac, 2024; Rubio et al., 2024)</w:t>
-      </w:r>
-      <w:r>
-        <w:rPr>
-          <w:lang w:val="sv-SE"/>
-        </w:rPr>
-        <w:t xml:space="preserve">. </w:t>
+      <w:sdt>
+        <w:sdtPr>
+          <w:rPr>
+            <w:rFonts w:cs="Times New Roman"/>
+            <w:color w:val="000000"/>
+            <w:lang w:val="sv-SE"/>
+          </w:rPr>
+          <w:tag w:val="MENDELEY_CITATION_v3_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"/>
+          <w:id w:val="-1281408012"/>
+          <w:placeholder>
+            <w:docPart w:val="DefaultPlaceholder_-1854013440"/>
+          </w:placeholder>
+        </w:sdtPr>
+        <w:sdtContent>
+          <w:r>
+            <w:rPr>
+              <w:rFonts w:cs="Times New Roman"/>
+              <w:color w:val="000000"/>
+              <w:lang w:val="sv-SE"/>
+            </w:rPr>
+            <w:t>(Lukac, 2024; Rubio et al., 2024)</w:t>
+          </w:r>
+        </w:sdtContent>
+      </w:sdt>
+      <w:r>
+        <w:rPr>
+          <w:lang w:val="sv-SE"/>
+        </w:rPr>
+        <w:t xml:space="preserve"> </w:t>
       </w:r>
     </w:p>
     <w:p>
@@ -8740,14 +8778,32 @@
         <w:rPr>
           <w:lang w:val="sv-SE"/>
         </w:rPr>
-        <w:t>menciptakan kesempatan besar untuk mengestimasi kepribadian manusia berdasarkan kekuatan fitur dalam suara manusia (</w:t>
-      </w:r>
-      <w:r>
-        <w:rPr>
-          <w:lang w:val="sv-SE"/>
-        </w:rPr>
-        <w:t>Rubio et al., 2024)</w:t>
-      </w:r>
+        <w:t xml:space="preserve">menciptakan kesempatan besar untuk mengestimasi kepribadian manusia berdasarkan kekuatan fitur dalam suara manusia </w:t>
+      </w:r>
+      <w:sdt>
+        <w:sdtPr>
+          <w:rPr>
+            <w:rFonts w:cs="Times New Roman"/>
+            <w:color w:val="000000"/>
+            <w:lang w:val="sv-SE"/>
+          </w:rPr>
+          <w:tag w:val="MENDELEY_CITATION_v3_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"/>
+          <w:id w:val="-874154353"/>
+          <w:placeholder>
+            <w:docPart w:val="DefaultPlaceholder_-1854013440"/>
+          </w:placeholder>
+        </w:sdtPr>
+        <w:sdtContent>
+          <w:r>
+            <w:rPr>
+              <w:rFonts w:cs="Times New Roman"/>
+              <w:color w:val="000000"/>
+              <w:lang w:val="sv-SE"/>
+            </w:rPr>
+            <w:t>(Rubio et al., 2024)</w:t>
+          </w:r>
+        </w:sdtContent>
+      </w:sdt>
       <w:r>
         <w:rPr>
           <w:lang w:val="sv-SE"/>
@@ -8778,29 +8834,74 @@
         </w:rPr>
         <w:t xml:space="preserve"> telah berkembang pesat dimana kita bisa menilai kepribadian seseorang dari sosial media, komunikasi personal, gerakan mata, teks atau tulisan umum, sampai foto wajah seseorang </w:t>
       </w:r>
-      <w:r>
-        <w:rPr>
-          <w:lang w:val="sv-SE"/>
-        </w:rPr>
-        <w:t>(Lukac, 2024).</w:t>
-      </w:r>
-      <w:r>
-        <w:rPr>
-          <w:lang w:val="sv-SE"/>
-        </w:rPr>
-        <w:t xml:space="preserve"> Dibanding metode sebelumnya, analisis kepribadian melalui suara bisa dimanfaatkan secara efektif untuk beberapa kondisi seperti wawancara kerja atau layanan pelanggan karena kepribadian seseorang sangat berpengaruh </w:t>
-      </w:r>
-      <w:r>
-        <w:rPr>
-          <w:lang w:val="sv-SE"/>
-        </w:rPr>
-        <w:t>(</w:t>
-      </w:r>
-      <w:r>
-        <w:rPr>
-          <w:lang w:val="sv-SE"/>
-        </w:rPr>
-        <w:t xml:space="preserve">Rubio et al., 2024). </w:t>
+      <w:sdt>
+        <w:sdtPr>
+          <w:rPr>
+            <w:rFonts w:cs="Times New Roman"/>
+            <w:color w:val="000000"/>
+            <w:lang w:val="sv-SE"/>
+          </w:rPr>
+          <w:tag w:val="MENDELEY_CITATION_v3_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"/>
+          <w:id w:val="1630051627"/>
+          <w:placeholder>
+            <w:docPart w:val="DefaultPlaceholder_-1854013440"/>
+          </w:placeholder>
+        </w:sdtPr>
+        <w:sdtContent>
+          <w:r>
+            <w:rPr>
+              <w:rFonts w:cs="Times New Roman"/>
+              <w:color w:val="000000"/>
+              <w:lang w:val="sv-SE"/>
+            </w:rPr>
+            <w:t>(Lukac, 2024)</w:t>
+          </w:r>
+        </w:sdtContent>
+      </w:sdt>
+      <w:r>
+        <w:rPr>
+          <w:lang w:val="sv-SE"/>
+        </w:rPr>
+        <w:t xml:space="preserve">. </w:t>
+      </w:r>
+      <w:r>
+        <w:rPr>
+          <w:lang w:val="sv-SE"/>
+        </w:rPr>
+        <w:t xml:space="preserve">Dibanding metode sebelumnya, analisis kepribadian melalui suara bisa dimanfaatkan secara efektif untuk beberapa kondisi seperti wawancara kerja atau layanan pelanggan karena kepribadian seseorang sangat berpengaruh </w:t>
+      </w:r>
+      <w:sdt>
+        <w:sdtPr>
+          <w:rPr>
+            <w:rFonts w:cs="Times New Roman"/>
+            <w:color w:val="000000"/>
+            <w:lang w:val="sv-SE"/>
+          </w:rPr>
+          <w:tag w:val="MENDELEY_CITATION_v3_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"/>
+          <w:id w:val="-1595930468"/>
+          <w:placeholder>
+            <w:docPart w:val="DefaultPlaceholder_-1854013440"/>
+          </w:placeholder>
+        </w:sdtPr>
+        <w:sdtContent>
+          <w:r>
+            <w:rPr>
+              <w:rFonts w:cs="Times New Roman"/>
+              <w:color w:val="000000"/>
+              <w:lang w:val="sv-SE"/>
+            </w:rPr>
+            <w:t>(Rubio et al., 2024)</w:t>
+          </w:r>
+        </w:sdtContent>
+      </w:sdt>
+      <w:r>
+        <w:t>.</w:t>
+      </w:r>
+      <w:r>
+        <w:rPr>
+          <w:lang w:val="sv-SE"/>
+        </w:rPr>
+        <w:t xml:space="preserve"> </w:t>
       </w:r>
     </w:p>
     <w:p>
@@ -8881,17 +8982,35 @@
         </w:rPr>
         <w:t xml:space="preserve">r dalam berbicara cenderung dinilai lebih ekstrovert, sedangkan frekuensi suara yang monoton atau rendah diklasifikasikan dengan sifat kurang percaya diri atau dominasi yang rendah </w:t>
       </w:r>
-      <w:r>
-        <w:rPr>
-          <w:lang w:val="sv-SE"/>
-        </w:rPr>
-        <w:t>(</w:t>
-      </w:r>
-      <w:r>
-        <w:rPr>
-          <w:lang w:val="sv-SE"/>
-        </w:rPr>
-        <w:t>Rubio et al., 2024).</w:t>
+      <w:sdt>
+        <w:sdtPr>
+          <w:rPr>
+            <w:rFonts w:cs="Times New Roman"/>
+            <w:color w:val="000000"/>
+            <w:lang w:val="sv-SE"/>
+          </w:rPr>
+          <w:tag w:val="MENDELEY_CITATION_v3_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"/>
+          <w:id w:val="-1498259937"/>
+          <w:placeholder>
+            <w:docPart w:val="DefaultPlaceholder_-1854013440"/>
+          </w:placeholder>
+        </w:sdtPr>
+        <w:sdtContent>
+          <w:r>
+            <w:rPr>
+              <w:rFonts w:cs="Times New Roman"/>
+              <w:color w:val="000000"/>
+              <w:lang w:val="sv-SE"/>
+            </w:rPr>
+            <w:t>(Rubio et al., 2024)</w:t>
+          </w:r>
+        </w:sdtContent>
+      </w:sdt>
+      <w:r>
+        <w:rPr>
+          <w:lang w:val="sv-SE"/>
+        </w:rPr>
+        <w:t>.</w:t>
       </w:r>
       <w:r>
         <w:rPr>
@@ -8918,7 +9037,37 @@
         <w:rPr>
           <w:lang w:val="en-ID"/>
         </w:rPr>
-        <w:t xml:space="preserve"> oleh Lukac (2024) </w:t>
+        <w:t xml:space="preserve"> oleh </w:t>
+      </w:r>
+      <w:sdt>
+        <w:sdtPr>
+          <w:rPr>
+            <w:rFonts w:cs="Times New Roman"/>
+            <w:color w:val="000000"/>
+            <w:lang w:val="en-ID"/>
+          </w:rPr>
+          <w:tag w:val="MENDELEY_CITATION_v3_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"/>
+          <w:id w:val="701360431"/>
+          <w:placeholder>
+            <w:docPart w:val="DefaultPlaceholder_-1854013440"/>
+          </w:placeholder>
+        </w:sdtPr>
+        <w:sdtContent>
+          <w:r>
+            <w:rPr>
+              <w:rFonts w:cs="Times New Roman"/>
+              <w:color w:val="000000"/>
+              <w:lang w:val="en-ID"/>
+            </w:rPr>
+            <w:t>Lukac (2024)</w:t>
+          </w:r>
+        </w:sdtContent>
+      </w:sdt>
+      <w:r>
+        <w:rPr>
+          <w:lang w:val="en-ID"/>
+        </w:rPr>
+        <w:t xml:space="preserve"> </w:t>
       </w:r>
       <w:proofErr w:type="spellStart"/>
       <w:r>
@@ -10135,7 +10284,32 @@
       </w:r>
       <w:proofErr w:type="spellEnd"/>
       <w:r>
-        <w:t xml:space="preserve"> (Barchi et al., 2023; Rubio et al., 2024). </w:t>
+        <w:t xml:space="preserve"> </w:t>
+      </w:r>
+      <w:sdt>
+        <w:sdtPr>
+          <w:rPr>
+            <w:rFonts w:cs="Times New Roman"/>
+            <w:color w:val="000000"/>
+          </w:rPr>
+          <w:tag w:val="MENDELEY_CITATION_v3_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"/>
+          <w:id w:val="-2038267424"/>
+          <w:placeholder>
+            <w:docPart w:val="DefaultPlaceholder_-1854013440"/>
+          </w:placeholder>
+        </w:sdtPr>
+        <w:sdtContent>
+          <w:r>
+            <w:rPr>
+              <w:rFonts w:cs="Times New Roman"/>
+              <w:color w:val="000000"/>
+            </w:rPr>
+            <w:t>(Barchi et al., 2023; Rubio et al., 2024)</w:t>
+          </w:r>
+        </w:sdtContent>
+      </w:sdt>
+      <w:r>
+        <w:t xml:space="preserve">. </w:t>
       </w:r>
       <w:proofErr w:type="spellStart"/>
       <w:r>
@@ -10477,7 +10651,32 @@
       </w:r>
       <w:proofErr w:type="spellEnd"/>
       <w:r>
-        <w:t xml:space="preserve"> manual (Barchi et al., 2023; Lukac, 2024). </w:t>
+        <w:t xml:space="preserve"> manual </w:t>
+      </w:r>
+      <w:sdt>
+        <w:sdtPr>
+          <w:rPr>
+            <w:rFonts w:cs="Times New Roman"/>
+            <w:color w:val="000000"/>
+          </w:rPr>
+          <w:tag w:val="MENDELEY_CITATION_v3_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"/>
+          <w:id w:val="-5288837"/>
+          <w:placeholder>
+            <w:docPart w:val="DefaultPlaceholder_-1854013440"/>
+          </w:placeholder>
+        </w:sdtPr>
+        <w:sdtContent>
+          <w:r>
+            <w:rPr>
+              <w:rFonts w:cs="Times New Roman"/>
+              <w:color w:val="000000"/>
+            </w:rPr>
+            <w:t>(Barchi et al., 2023; Lukac, 2024)</w:t>
+          </w:r>
+        </w:sdtContent>
+      </w:sdt>
+      <w:r>
+        <w:t xml:space="preserve">. </w:t>
       </w:r>
       <w:proofErr w:type="spellStart"/>
       <w:r>
@@ -10922,20 +11121,46 @@
         <w:rPr>
           <w:lang w:val="sv-SE"/>
         </w:rPr>
-        <w:t xml:space="preserve">omputer, antarmuka cerdas dapat menyesuaikan responsnya berdasarkan kepribadian pengguna dengan deteksi suara, sehingga meningkatkan pengalaman pengguna secara personal. Dengan terus berkembangnya riset di rentang tahun 2020–2025 ini, pendekatan estimasi kepribadian dari data suara diharapkan semakin matang dan siap diimplementasikan secara luas. </w:t>
-      </w:r>
-      <w:r>
-        <w:rPr>
-          <w:lang w:val="sv-SE"/>
-        </w:rPr>
-        <w:t>(</w:t>
-      </w:r>
-      <w:r>
-        <w:t>Rubio et al., 2024</w:t>
-      </w:r>
-      <w:r>
-        <w:t>)</w:t>
-      </w:r>
+        <w:t>omputer, antarmuka cerdas dapat menyesuaikan responsnya berdasarkan kepribadian pengguna dengan deteksi suara, sehingga meningkatkan pengalaman pengguna secara personal. Dengan terus berkembangnya riset di rentang tahun 2020–2025 ini, pendekatan estimasi kepribadian dari data suara diharapkan semakin matang dan siap diimplementasikan secara luas</w:t>
+      </w:r>
+      <w:r>
+        <w:rPr>
+          <w:lang w:val="sv-SE"/>
+        </w:rPr>
+        <w:t xml:space="preserve"> </w:t>
+      </w:r>
+      <w:sdt>
+        <w:sdtPr>
+          <w:rPr>
+            <w:rFonts w:cs="Times New Roman"/>
+            <w:color w:val="000000"/>
+            <w:lang w:val="sv-SE"/>
+          </w:rPr>
+          <w:tag w:val="MENDELEY_CITATION_v3_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"/>
+          <w:id w:val="669224512"/>
+          <w:placeholder>
+            <w:docPart w:val="DefaultPlaceholder_-1854013440"/>
+          </w:placeholder>
+        </w:sdtPr>
+        <w:sdtContent>
+          <w:r>
+            <w:rPr>
+              <w:rFonts w:cs="Times New Roman"/>
+              <w:color w:val="000000"/>
+              <w:lang w:val="sv-SE"/>
+            </w:rPr>
+            <w:t>(Rubio et al., 2024)</w:t>
+          </w:r>
+          <w:r>
+            <w:rPr>
+              <w:rFonts w:cs="Times New Roman"/>
+              <w:color w:val="000000"/>
+              <w:lang w:val="sv-SE"/>
+            </w:rPr>
+            <w:t>.</w:t>
+          </w:r>
+        </w:sdtContent>
+      </w:sdt>
     </w:p>
     <w:p>
       <w:pPr>
@@ -11210,19 +11435,11 @@
       <w:r>
         <w:t xml:space="preserve"> </w:t>
       </w:r>
-      <w:proofErr w:type="gramStart"/>
-      <w:r>
-        <w:rPr>
-          <w:lang w:val="sv-SE"/>
-        </w:rPr>
-        <w:t>Berdasarkan</w:t>
-      </w:r>
-      <w:proofErr w:type="gramEnd"/>
-      <w:r>
-        <w:rPr>
-          <w:lang w:val="sv-SE"/>
-        </w:rPr>
-        <w:t xml:space="preserve"> latar belakang tersebut, rumusan masalah penelitian ini adalah sebagai berikut:</w:t>
+      <w:r>
+        <w:rPr>
+          <w:lang w:val="sv-SE"/>
+        </w:rPr>
+        <w:t>Berdasarkan latar belakang tersebut, rumusan masalah penelitian ini adalah sebagai berikut:</w:t>
       </w:r>
     </w:p>
     <w:p>
@@ -11264,7 +11481,7 @@
           <w:szCs w:val="24"/>
           <w:lang w:eastAsia="zh-TW"/>
         </w:rPr>
-        <w:t>performa</w:t>
+        <w:t>merancang</w:t>
       </w:r>
       <w:proofErr w:type="spellEnd"/>
       <w:r>
@@ -11273,7 +11490,7 @@
           <w:szCs w:val="24"/>
           <w:lang w:eastAsia="zh-TW"/>
         </w:rPr>
-        <w:t xml:space="preserve"> </w:t>
+        <w:t xml:space="preserve"> dan </w:t>
       </w:r>
       <w:proofErr w:type="spellStart"/>
       <w:r>
@@ -11282,7 +11499,7 @@
           <w:szCs w:val="24"/>
           <w:lang w:eastAsia="zh-TW"/>
         </w:rPr>
-        <w:t>beberapa</w:t>
+        <w:t>membangun</w:t>
       </w:r>
       <w:proofErr w:type="spellEnd"/>
       <w:r>
@@ -11291,7 +11508,7 @@
           <w:szCs w:val="24"/>
           <w:lang w:eastAsia="zh-TW"/>
         </w:rPr>
-        <w:t xml:space="preserve"> backbone Transformer </w:t>
+        <w:t xml:space="preserve"> pipeline </w:t>
       </w:r>
       <w:proofErr w:type="spellStart"/>
       <w:r>
@@ -11300,7 +11517,7 @@
           <w:szCs w:val="24"/>
           <w:lang w:eastAsia="zh-TW"/>
         </w:rPr>
-        <w:t>pra-latih</w:t>
+        <w:t>estimasi</w:t>
       </w:r>
       <w:proofErr w:type="spellEnd"/>
       <w:r>
@@ -11309,7 +11526,7 @@
           <w:szCs w:val="24"/>
           <w:lang w:eastAsia="zh-TW"/>
         </w:rPr>
-        <w:t xml:space="preserve"> (</w:t>
+        <w:t xml:space="preserve"> </w:t>
       </w:r>
       <w:proofErr w:type="spellStart"/>
       <w:r>
@@ -11318,7 +11535,7 @@
           <w:szCs w:val="24"/>
           <w:lang w:eastAsia="zh-TW"/>
         </w:rPr>
-        <w:t>misalnya</w:t>
+        <w:t>kepribadian</w:t>
       </w:r>
       <w:proofErr w:type="spellEnd"/>
       <w:r>
@@ -11327,7 +11544,7 @@
           <w:szCs w:val="24"/>
           <w:lang w:eastAsia="zh-TW"/>
         </w:rPr>
-        <w:t xml:space="preserve"> Wav2Vec2, </w:t>
+        <w:t xml:space="preserve"> Big Five </w:t>
       </w:r>
       <w:proofErr w:type="spellStart"/>
       <w:r>
@@ -11336,7 +11553,7 @@
           <w:szCs w:val="24"/>
           <w:lang w:eastAsia="zh-TW"/>
         </w:rPr>
-        <w:t>HuBERT</w:t>
+        <w:t>berbasis</w:t>
       </w:r>
       <w:proofErr w:type="spellEnd"/>
       <w:r>
@@ -11345,97 +11562,105 @@
           <w:szCs w:val="24"/>
           <w:lang w:eastAsia="zh-TW"/>
         </w:rPr>
-        <w:t xml:space="preserve">, </w:t>
-      </w:r>
-      <w:proofErr w:type="spellStart"/>
+        <w:t xml:space="preserve"> </w:t>
+      </w:r>
+      <w:r>
+        <w:rPr>
+          <w:rFonts w:eastAsia="Times New Roman" w:cs="Times New Roman"/>
+          <w:i/>
+          <w:iCs/>
+          <w:szCs w:val="24"/>
+          <w:lang w:eastAsia="zh-TW"/>
+        </w:rPr>
+        <w:t>audio-only</w:t>
+      </w:r>
       <w:r>
         <w:rPr>
           <w:rFonts w:eastAsia="Times New Roman" w:cs="Times New Roman"/>
           <w:szCs w:val="24"/>
           <w:lang w:eastAsia="zh-TW"/>
         </w:rPr>
-        <w:t>WavLM</w:t>
-      </w:r>
-      <w:proofErr w:type="spellEnd"/>
+        <w:t xml:space="preserve"> </w:t>
+      </w:r>
+      <w:proofErr w:type="spellStart"/>
       <w:r>
         <w:rPr>
           <w:rFonts w:eastAsia="Times New Roman" w:cs="Times New Roman"/>
           <w:szCs w:val="24"/>
           <w:lang w:eastAsia="zh-TW"/>
         </w:rPr>
-        <w:t xml:space="preserve">) </w:t>
-      </w:r>
-      <w:proofErr w:type="spellStart"/>
+        <w:t>menggunakan</w:t>
+      </w:r>
+      <w:proofErr w:type="spellEnd"/>
       <w:r>
         <w:rPr>
           <w:rFonts w:eastAsia="Times New Roman" w:cs="Times New Roman"/>
           <w:szCs w:val="24"/>
           <w:lang w:eastAsia="zh-TW"/>
         </w:rPr>
-        <w:t>untuk</w:t>
-      </w:r>
-      <w:proofErr w:type="spellEnd"/>
+        <w:t xml:space="preserve"> model Transformer </w:t>
+      </w:r>
+      <w:proofErr w:type="spellStart"/>
       <w:r>
         <w:rPr>
           <w:rFonts w:eastAsia="Times New Roman" w:cs="Times New Roman"/>
           <w:szCs w:val="24"/>
           <w:lang w:eastAsia="zh-TW"/>
         </w:rPr>
-        <w:t xml:space="preserve"> </w:t>
-      </w:r>
-      <w:proofErr w:type="spellStart"/>
+        <w:t>pra-latih</w:t>
+      </w:r>
+      <w:proofErr w:type="spellEnd"/>
       <w:r>
         <w:rPr>
           <w:rFonts w:eastAsia="Times New Roman" w:cs="Times New Roman"/>
           <w:szCs w:val="24"/>
           <w:lang w:eastAsia="zh-TW"/>
         </w:rPr>
-        <w:t>prediksi</w:t>
-      </w:r>
-      <w:proofErr w:type="spellEnd"/>
+        <w:t xml:space="preserve">, </w:t>
+      </w:r>
+      <w:proofErr w:type="spellStart"/>
       <w:r>
         <w:rPr>
           <w:rFonts w:eastAsia="Times New Roman" w:cs="Times New Roman"/>
           <w:szCs w:val="24"/>
           <w:lang w:eastAsia="zh-TW"/>
         </w:rPr>
-        <w:t xml:space="preserve"> </w:t>
-      </w:r>
-      <w:proofErr w:type="spellStart"/>
+        <w:t>termasuk</w:t>
+      </w:r>
+      <w:proofErr w:type="spellEnd"/>
       <w:r>
         <w:rPr>
           <w:rFonts w:eastAsia="Times New Roman" w:cs="Times New Roman"/>
           <w:szCs w:val="24"/>
           <w:lang w:eastAsia="zh-TW"/>
         </w:rPr>
-        <w:t>kepribadian</w:t>
-      </w:r>
-      <w:proofErr w:type="spellEnd"/>
+        <w:t xml:space="preserve"> </w:t>
+      </w:r>
+      <w:proofErr w:type="spellStart"/>
       <w:r>
         <w:rPr>
           <w:rFonts w:eastAsia="Times New Roman" w:cs="Times New Roman"/>
           <w:szCs w:val="24"/>
           <w:lang w:eastAsia="zh-TW"/>
         </w:rPr>
-        <w:t xml:space="preserve"> Big Five </w:t>
-      </w:r>
-      <w:proofErr w:type="spellStart"/>
+        <w:t>pra-pemrosesan</w:t>
+      </w:r>
+      <w:proofErr w:type="spellEnd"/>
       <w:r>
         <w:rPr>
           <w:rFonts w:eastAsia="Times New Roman" w:cs="Times New Roman"/>
           <w:szCs w:val="24"/>
           <w:lang w:eastAsia="zh-TW"/>
         </w:rPr>
-        <w:t>berbasis</w:t>
-      </w:r>
-      <w:proofErr w:type="spellEnd"/>
+        <w:t xml:space="preserve"> data?</w:t>
+      </w:r>
       <w:r>
         <w:rPr>
           <w:rFonts w:eastAsia="Times New Roman" w:cs="Times New Roman"/>
           <w:szCs w:val="24"/>
           <w:lang w:eastAsia="zh-TW"/>
         </w:rPr>
-        <w:t xml:space="preserve"> audio-only?</w:t>
+        <w:t xml:space="preserve"> </w:t>
       </w:r>
     </w:p>
     <w:p>
@@ -11476,7 +11701,7 @@
           <w:szCs w:val="24"/>
           <w:lang w:eastAsia="zh-TW"/>
         </w:rPr>
-        <w:t>perbedaan</w:t>
+        <w:t>performa</w:t>
       </w:r>
       <w:proofErr w:type="spellEnd"/>
       <w:r>
@@ -11485,7 +11710,7 @@
           <w:szCs w:val="24"/>
           <w:lang w:eastAsia="zh-TW"/>
         </w:rPr>
-        <w:t xml:space="preserve"> </w:t>
+        <w:t xml:space="preserve"> model Transformer </w:t>
       </w:r>
       <w:proofErr w:type="spellStart"/>
       <w:r>
@@ -11494,7 +11719,7 @@
           <w:szCs w:val="24"/>
           <w:lang w:eastAsia="zh-TW"/>
         </w:rPr>
-        <w:t>kinerja</w:t>
+        <w:t>pra-latih</w:t>
       </w:r>
       <w:proofErr w:type="spellEnd"/>
       <w:r>
@@ -11512,7 +11737,7 @@
           <w:szCs w:val="24"/>
           <w:lang w:eastAsia="zh-TW"/>
         </w:rPr>
-        <w:t>antara</w:t>
+        <w:t>dalam</w:t>
       </w:r>
       <w:proofErr w:type="spellEnd"/>
       <w:r>
@@ -11530,7 +11755,7 @@
           <w:szCs w:val="24"/>
           <w:lang w:eastAsia="zh-TW"/>
         </w:rPr>
-        <w:t>pendekatan</w:t>
+        <w:t>memprediksi</w:t>
       </w:r>
       <w:proofErr w:type="spellEnd"/>
       <w:r>
@@ -11539,43 +11764,25 @@
           <w:szCs w:val="24"/>
           <w:lang w:eastAsia="zh-TW"/>
         </w:rPr>
-        <w:t xml:space="preserve"> </w:t>
-      </w:r>
-      <w:r>
-        <w:rPr>
-          <w:rFonts w:eastAsia="Times New Roman" w:cs="Times New Roman"/>
-          <w:b/>
-          <w:bCs/>
-          <w:szCs w:val="24"/>
-          <w:lang w:eastAsia="zh-TW"/>
-        </w:rPr>
-        <w:t>frozen feature extraction</w:t>
-      </w:r>
+        <w:t xml:space="preserve"> Big Five pada </w:t>
+      </w:r>
+      <w:proofErr w:type="spellStart"/>
       <w:r>
         <w:rPr>
           <w:rFonts w:eastAsia="Times New Roman" w:cs="Times New Roman"/>
           <w:szCs w:val="24"/>
           <w:lang w:eastAsia="zh-TW"/>
         </w:rPr>
-        <w:t xml:space="preserve"> dan </w:t>
-      </w:r>
-      <w:r>
-        <w:rPr>
-          <w:rFonts w:eastAsia="Times New Roman" w:cs="Times New Roman"/>
-          <w:b/>
-          <w:bCs/>
-          <w:szCs w:val="24"/>
-          <w:lang w:eastAsia="zh-TW"/>
-        </w:rPr>
-        <w:t>fine-tuning</w:t>
-      </w:r>
+        <w:t>skenario</w:t>
+      </w:r>
+      <w:proofErr w:type="spellEnd"/>
       <w:r>
         <w:rPr>
           <w:rFonts w:eastAsia="Times New Roman" w:cs="Times New Roman"/>
           <w:szCs w:val="24"/>
           <w:lang w:eastAsia="zh-TW"/>
         </w:rPr>
-        <w:t xml:space="preserve"> pada model Transformer </w:t>
+        <w:t xml:space="preserve"> audio-only </w:t>
       </w:r>
       <w:proofErr w:type="spellStart"/>
       <w:r>
@@ -11584,7 +11791,7 @@
           <w:szCs w:val="24"/>
           <w:lang w:eastAsia="zh-TW"/>
         </w:rPr>
-        <w:t>pra-latih</w:t>
+        <w:t>berdasarkan</w:t>
       </w:r>
       <w:proofErr w:type="spellEnd"/>
       <w:r>
@@ -11602,7 +11809,7 @@
           <w:szCs w:val="24"/>
           <w:lang w:eastAsia="zh-TW"/>
         </w:rPr>
-        <w:t>untuk</w:t>
+        <w:t>metrik</w:t>
       </w:r>
       <w:proofErr w:type="spellEnd"/>
       <w:r>
@@ -11620,7 +11827,7 @@
           <w:szCs w:val="24"/>
           <w:lang w:eastAsia="zh-TW"/>
         </w:rPr>
-        <w:t>estimasi</w:t>
+        <w:t>evaluasi</w:t>
       </w:r>
       <w:proofErr w:type="spellEnd"/>
       <w:r>
@@ -11629,7 +11836,7 @@
           <w:szCs w:val="24"/>
           <w:lang w:eastAsia="zh-TW"/>
         </w:rPr>
-        <w:t xml:space="preserve"> </w:t>
+        <w:t xml:space="preserve"> (</w:t>
       </w:r>
       <w:proofErr w:type="spellStart"/>
       <w:r>
@@ -11638,7 +11845,7 @@
           <w:szCs w:val="24"/>
           <w:lang w:eastAsia="zh-TW"/>
         </w:rPr>
-        <w:t>kepribadian</w:t>
+        <w:t>misalnya</w:t>
       </w:r>
       <w:proofErr w:type="spellEnd"/>
       <w:r>
@@ -11647,7 +11854,48 @@
           <w:szCs w:val="24"/>
           <w:lang w:eastAsia="zh-TW"/>
         </w:rPr>
-        <w:t>?</w:t>
+        <w:t xml:space="preserve"> MAE/RMSE</w:t>
+      </w:r>
+      <w:r>
+        <w:rPr>
+          <w:rFonts w:eastAsia="Times New Roman" w:cs="Times New Roman"/>
+          <w:szCs w:val="24"/>
+          <w:lang w:eastAsia="zh-TW"/>
+        </w:rPr>
+        <w:t xml:space="preserve">, </w:t>
+      </w:r>
+      <w:r>
+        <w:rPr>
+          <w:rFonts w:eastAsia="Times New Roman" w:cs="Times New Roman"/>
+          <w:szCs w:val="24"/>
+          <w:lang w:eastAsia="zh-TW"/>
+        </w:rPr>
+        <w:t>Pearson correlation</w:t>
+      </w:r>
+      <w:r>
+        <w:rPr>
+          <w:rFonts w:eastAsia="Times New Roman" w:cs="Times New Roman"/>
+          <w:szCs w:val="24"/>
+          <w:lang w:eastAsia="zh-TW"/>
+        </w:rPr>
+        <w:t>, dan R</w:t>
+      </w:r>
+      <w:r>
+        <w:rPr>
+          <w:rFonts w:eastAsia="Times New Roman" w:cs="Times New Roman"/>
+          <w:szCs w:val="24"/>
+          <w:vertAlign w:val="superscript"/>
+          <w:lang w:eastAsia="zh-TW"/>
+        </w:rPr>
+        <w:t>2</w:t>
+      </w:r>
+      <w:r>
+        <w:rPr>
+          <w:rFonts w:eastAsia="Times New Roman" w:cs="Times New Roman"/>
+          <w:szCs w:val="24"/>
+          <w:lang w:eastAsia="zh-TW"/>
+        </w:rPr>
+        <w:t>)?</w:t>
       </w:r>
     </w:p>
     <w:p>
@@ -11688,7 +11936,7 @@
           <w:szCs w:val="24"/>
           <w:lang w:eastAsia="zh-TW"/>
         </w:rPr>
-        <w:t>pengaruh</w:t>
+        <w:t>perbandingan</w:t>
       </w:r>
       <w:proofErr w:type="spellEnd"/>
       <w:r>
@@ -11706,7 +11954,7 @@
           <w:szCs w:val="24"/>
           <w:lang w:eastAsia="zh-TW"/>
         </w:rPr>
-        <w:t>desain</w:t>
+        <w:t>performa</w:t>
       </w:r>
       <w:proofErr w:type="spellEnd"/>
       <w:r>
@@ -11715,7 +11963,7 @@
           <w:szCs w:val="24"/>
           <w:lang w:eastAsia="zh-TW"/>
         </w:rPr>
-        <w:t xml:space="preserve"> pooling/aggregation (</w:t>
+        <w:t xml:space="preserve"> </w:t>
       </w:r>
       <w:proofErr w:type="spellStart"/>
       <w:r>
@@ -11724,7 +11972,7 @@
           <w:szCs w:val="24"/>
           <w:lang w:eastAsia="zh-TW"/>
         </w:rPr>
-        <w:t>misalnya</w:t>
+        <w:t>antar</w:t>
       </w:r>
       <w:proofErr w:type="spellEnd"/>
       <w:r>
@@ -11733,7 +11981,7 @@
           <w:szCs w:val="24"/>
           <w:lang w:eastAsia="zh-TW"/>
         </w:rPr>
-        <w:t xml:space="preserve"> mean pooling, attention pooling) dan prediction head (</w:t>
+        <w:t xml:space="preserve"> backbone Transformer </w:t>
       </w:r>
       <w:proofErr w:type="spellStart"/>
       <w:r>
@@ -11742,7 +11990,7 @@
           <w:szCs w:val="24"/>
           <w:lang w:eastAsia="zh-TW"/>
         </w:rPr>
-        <w:t>misalnya</w:t>
+        <w:t>pra-latih</w:t>
       </w:r>
       <w:proofErr w:type="spellEnd"/>
       <w:r>
@@ -11751,7 +11999,7 @@
           <w:szCs w:val="24"/>
           <w:lang w:eastAsia="zh-TW"/>
         </w:rPr>
-        <w:t xml:space="preserve"> MLP regressor) </w:t>
+        <w:t xml:space="preserve"> dan </w:t>
       </w:r>
       <w:proofErr w:type="spellStart"/>
       <w:r>
@@ -11760,7 +12008,7 @@
           <w:szCs w:val="24"/>
           <w:lang w:eastAsia="zh-TW"/>
         </w:rPr>
-        <w:t>terhadap</w:t>
+        <w:t>antar</w:t>
       </w:r>
       <w:proofErr w:type="spellEnd"/>
       <w:r>
@@ -11769,7 +12017,7 @@
           <w:szCs w:val="24"/>
           <w:lang w:eastAsia="zh-TW"/>
         </w:rPr>
-        <w:t xml:space="preserve"> </w:t>
+        <w:t xml:space="preserve"> strategi </w:t>
       </w:r>
       <w:proofErr w:type="spellStart"/>
       <w:r>
@@ -11778,7 +12026,7 @@
           <w:szCs w:val="24"/>
           <w:lang w:eastAsia="zh-TW"/>
         </w:rPr>
-        <w:t>performa</w:t>
+        <w:t>pelatihan</w:t>
       </w:r>
       <w:proofErr w:type="spellEnd"/>
       <w:r>
@@ -11787,7 +12035,7 @@
           <w:szCs w:val="24"/>
           <w:lang w:eastAsia="zh-TW"/>
         </w:rPr>
-        <w:t xml:space="preserve"> </w:t>
+        <w:t xml:space="preserve"> (frozen feature extraction vs fine-tuning) </w:t>
       </w:r>
       <w:proofErr w:type="spellStart"/>
       <w:r>
@@ -11796,7 +12044,7 @@
           <w:szCs w:val="24"/>
           <w:lang w:eastAsia="zh-TW"/>
         </w:rPr>
-        <w:t>prediksi</w:t>
+        <w:t>untuk</w:t>
       </w:r>
       <w:proofErr w:type="spellEnd"/>
       <w:r>
@@ -11805,59 +12053,79 @@
           <w:szCs w:val="24"/>
           <w:lang w:eastAsia="zh-TW"/>
         </w:rPr>
-        <w:t xml:space="preserve"> Big Five?</w:t>
-      </w:r>
-    </w:p>
-    <w:p>
-      <w:pPr>
-        <w:numPr>
-          <w:ilvl w:val="0"/>
-          <w:numId w:val="13"/>
-        </w:numPr>
-        <w:spacing w:before="100" w:beforeAutospacing="1" w:after="100" w:afterAutospacing="1" w:line="240" w:lineRule="auto"/>
+        <w:t xml:space="preserve"> </w:t>
+      </w:r>
+      <w:proofErr w:type="spellStart"/>
+      <w:r>
         <w:rPr>
           <w:rFonts w:eastAsia="Times New Roman" w:cs="Times New Roman"/>
           <w:szCs w:val="24"/>
-          <w:lang w:val="sv-SE" w:eastAsia="zh-TW"/>
-        </w:rPr>
-      </w:pPr>
+          <w:lang w:eastAsia="zh-TW"/>
+        </w:rPr>
+        <w:t>menentukan</w:t>
+      </w:r>
+      <w:proofErr w:type="spellEnd"/>
       <w:r>
         <w:rPr>
           <w:rFonts w:eastAsia="Times New Roman" w:cs="Times New Roman"/>
           <w:szCs w:val="24"/>
-          <w:lang w:val="sv-SE" w:eastAsia="zh-TW"/>
-        </w:rPr>
-        <w:t>Bagaimana perbedaan hasil antara pendekatan feature extraction (frozen embedding) dan fine-tuning pada model Transformer pra-latih untuk estimasi kepribadian?</w:t>
-      </w:r>
-    </w:p>
-    <w:p>
-      <w:pPr>
-        <w:numPr>
-          <w:ilvl w:val="0"/>
-          <w:numId w:val="13"/>
-        </w:numPr>
-        <w:spacing w:before="100" w:beforeAutospacing="1" w:after="100" w:afterAutospacing="1" w:line="240" w:lineRule="auto"/>
+          <w:lang w:eastAsia="zh-TW"/>
+        </w:rPr>
+        <w:t xml:space="preserve"> </w:t>
+      </w:r>
+      <w:proofErr w:type="spellStart"/>
+      <w:r>
         <w:rPr>
           <w:rFonts w:eastAsia="Times New Roman" w:cs="Times New Roman"/>
           <w:szCs w:val="24"/>
-          <w:lang w:val="sv-SE" w:eastAsia="zh-TW"/>
-        </w:rPr>
-      </w:pPr>
+          <w:lang w:eastAsia="zh-TW"/>
+        </w:rPr>
+        <w:t>konfigurasi</w:t>
+      </w:r>
+      <w:proofErr w:type="spellEnd"/>
       <w:r>
         <w:rPr>
           <w:rFonts w:eastAsia="Times New Roman" w:cs="Times New Roman"/>
           <w:szCs w:val="24"/>
-          <w:lang w:val="sv-SE" w:eastAsia="zh-TW"/>
-        </w:rPr>
-        <w:t>Apakah kombinasi fitur akustik klasik dengan embedding Transformer pra-latih dapat meningkatkan akurasi prediksi kepribadian dibanding penggunaan salah satu pendekatan saja?</w:t>
-      </w:r>
+          <w:lang w:eastAsia="zh-TW"/>
+        </w:rPr>
+        <w:t xml:space="preserve"> yang paling </w:t>
+      </w:r>
+      <w:proofErr w:type="spellStart"/>
       <w:r>
         <w:rPr>
           <w:rFonts w:eastAsia="Times New Roman" w:cs="Times New Roman"/>
           <w:szCs w:val="24"/>
-          <w:lang w:val="sv-SE" w:eastAsia="zh-TW"/>
-        </w:rPr>
-        <w:t xml:space="preserve"> (dihapus // digabung)</w:t>
+          <w:lang w:eastAsia="zh-TW"/>
+        </w:rPr>
+        <w:t>stabil</w:t>
+      </w:r>
+      <w:proofErr w:type="spellEnd"/>
+      <w:r>
+        <w:rPr>
+          <w:rFonts w:eastAsia="Times New Roman" w:cs="Times New Roman"/>
+          <w:szCs w:val="24"/>
+          <w:lang w:eastAsia="zh-TW"/>
+        </w:rPr>
+        <w:t xml:space="preserve"> dan </w:t>
+      </w:r>
+      <w:proofErr w:type="spellStart"/>
+      <w:r>
+        <w:rPr>
+          <w:rFonts w:eastAsia="Times New Roman" w:cs="Times New Roman"/>
+          <w:szCs w:val="24"/>
+          <w:lang w:eastAsia="zh-TW"/>
+        </w:rPr>
+        <w:t>unggul</w:t>
+      </w:r>
+      <w:proofErr w:type="spellEnd"/>
+      <w:r>
+        <w:rPr>
+          <w:rFonts w:eastAsia="Times New Roman" w:cs="Times New Roman"/>
+          <w:szCs w:val="24"/>
+          <w:lang w:eastAsia="zh-TW"/>
+        </w:rPr>
+        <w:t>?</w:t>
       </w:r>
     </w:p>
     <w:p>
@@ -11907,7 +12175,6 @@
       </w:pPr>
       <w:proofErr w:type="spellStart"/>
       <w:r>
-        <w:lastRenderedPageBreak/>
         <w:t>Penelitian</w:t>
       </w:r>
       <w:proofErr w:type="spellEnd"/>
@@ -12008,7 +12275,87 @@
       </w:r>
       <w:proofErr w:type="spellEnd"/>
       <w:r>
-        <w:t xml:space="preserve"> Big Five; </w:t>
+        <w:t xml:space="preserve"> Big Five pada </w:t>
+      </w:r>
+      <w:proofErr w:type="spellStart"/>
+      <w:r>
+        <w:t>skenario</w:t>
+      </w:r>
+      <w:proofErr w:type="spellEnd"/>
+      <w:r>
+        <w:t xml:space="preserve"> audio-only </w:t>
+      </w:r>
+      <w:proofErr w:type="spellStart"/>
+      <w:r>
+        <w:t>dengan</w:t>
+      </w:r>
+      <w:proofErr w:type="spellEnd"/>
+      <w:r>
+        <w:t xml:space="preserve"> </w:t>
+      </w:r>
+      <w:proofErr w:type="spellStart"/>
+      <w:r>
+        <w:t>dokumentasi</w:t>
+      </w:r>
+      <w:proofErr w:type="spellEnd"/>
+      <w:r>
+        <w:t xml:space="preserve"> </w:t>
+      </w:r>
+      <w:proofErr w:type="spellStart"/>
+      <w:r>
+        <w:t>pra-pemrosesan</w:t>
+      </w:r>
+      <w:proofErr w:type="spellEnd"/>
+      <w:r>
+        <w:t xml:space="preserve"> yang </w:t>
+      </w:r>
+      <w:proofErr w:type="spellStart"/>
+      <w:r>
+        <w:t>jelas</w:t>
+      </w:r>
+      <w:proofErr w:type="spellEnd"/>
+      <w:r>
+        <w:t xml:space="preserve">; </w:t>
+      </w:r>
+      <w:proofErr w:type="spellStart"/>
+      <w:r>
+        <w:t>penelitian</w:t>
+      </w:r>
+      <w:proofErr w:type="spellEnd"/>
+      <w:r>
+        <w:t xml:space="preserve"> </w:t>
+      </w:r>
+      <w:proofErr w:type="spellStart"/>
+      <w:r>
+        <w:t>dapat</w:t>
+      </w:r>
+      <w:proofErr w:type="spellEnd"/>
+      <w:r>
+        <w:t xml:space="preserve"> </w:t>
+      </w:r>
+      <w:proofErr w:type="spellStart"/>
+      <w:r>
+        <w:t>menggunakan</w:t>
+      </w:r>
+      <w:proofErr w:type="spellEnd"/>
+      <w:r>
+        <w:t xml:space="preserve"> dataset </w:t>
+      </w:r>
+      <w:proofErr w:type="spellStart"/>
+      <w:r>
+        <w:t>berbahasa</w:t>
+      </w:r>
+      <w:proofErr w:type="spellEnd"/>
+      <w:r>
+        <w:t xml:space="preserve"> </w:t>
+      </w:r>
+      <w:proofErr w:type="spellStart"/>
+      <w:r>
+        <w:t>Inggris</w:t>
+      </w:r>
+      <w:proofErr w:type="spellEnd"/>
+      <w:r>
+        <w:t xml:space="preserve"> </w:t>
       </w:r>
       <w:proofErr w:type="spellStart"/>
       <w:r>
@@ -12024,7 +12371,15 @@
       </w:r>
       <w:proofErr w:type="spellEnd"/>
       <w:r>
-        <w:t xml:space="preserve"> Indonesia </w:t>
+        <w:t xml:space="preserve"> Indonesia yang </w:t>
+      </w:r>
+      <w:proofErr w:type="spellStart"/>
+      <w:r>
+        <w:t>setara</w:t>
+      </w:r>
+      <w:proofErr w:type="spellEnd"/>
+      <w:r>
+        <w:t xml:space="preserve"> </w:t>
       </w:r>
       <w:proofErr w:type="spellStart"/>
       <w:r>
@@ -12037,62 +12392,6 @@
       <w:proofErr w:type="spellStart"/>
       <w:r>
         <w:t>tersedia</w:t>
-      </w:r>
-      <w:proofErr w:type="spellEnd"/>
-      <w:r>
-        <w:t xml:space="preserve">, </w:t>
-      </w:r>
-      <w:proofErr w:type="spellStart"/>
-      <w:r>
-        <w:t>digunakan</w:t>
-      </w:r>
-      <w:proofErr w:type="spellEnd"/>
-      <w:r>
-        <w:t xml:space="preserve"> dataset </w:t>
-      </w:r>
-      <w:proofErr w:type="spellStart"/>
-      <w:r>
-        <w:t>berbahasa</w:t>
-      </w:r>
-      <w:proofErr w:type="spellEnd"/>
-      <w:r>
-        <w:t xml:space="preserve"> </w:t>
-      </w:r>
-      <w:proofErr w:type="spellStart"/>
-      <w:r>
-        <w:t>Inggris</w:t>
-      </w:r>
-      <w:proofErr w:type="spellEnd"/>
-      <w:r>
-        <w:t xml:space="preserve"> (audio-only) </w:t>
-      </w:r>
-      <w:proofErr w:type="spellStart"/>
-      <w:r>
-        <w:t>dengan</w:t>
-      </w:r>
-      <w:proofErr w:type="spellEnd"/>
-      <w:r>
-        <w:t xml:space="preserve"> </w:t>
-      </w:r>
-      <w:proofErr w:type="spellStart"/>
-      <w:r>
-        <w:t>dokumentasi</w:t>
-      </w:r>
-      <w:proofErr w:type="spellEnd"/>
-      <w:r>
-        <w:t xml:space="preserve"> </w:t>
-      </w:r>
-      <w:proofErr w:type="spellStart"/>
-      <w:r>
-        <w:t>pra</w:t>
-      </w:r>
-      <w:proofErr w:type="spellEnd"/>
-      <w:r>
-        <w:t xml:space="preserve">-proses yang </w:t>
-      </w:r>
-      <w:proofErr w:type="spellStart"/>
-      <w:r>
-        <w:t>jelas</w:t>
       </w:r>
       <w:proofErr w:type="spellEnd"/>
       <w:r>
@@ -12108,6 +12407,7 @@
         </w:numPr>
       </w:pPr>
       <w:r>
+        <w:lastRenderedPageBreak/>
         <w:t xml:space="preserve">Data yang </w:t>
       </w:r>
       <w:proofErr w:type="spellStart"/>
@@ -12212,7 +12512,7 @@
       </w:r>
       <w:proofErr w:type="spellStart"/>
       <w:r>
-        <w:t>dibandingkan</w:t>
+        <w:t>dievaluasi</w:t>
       </w:r>
       <w:proofErr w:type="spellEnd"/>
       <w:r>
@@ -12224,31 +12524,15 @@
       </w:r>
       <w:proofErr w:type="spellEnd"/>
       <w:r>
-        <w:t xml:space="preserve"> machine learning </w:t>
-      </w:r>
-      <w:proofErr w:type="spellStart"/>
-      <w:r>
-        <w:t>klasik</w:t>
-      </w:r>
-      <w:proofErr w:type="spellEnd"/>
-      <w:r>
-        <w:t xml:space="preserve"> (SVM, </w:t>
-      </w:r>
-      <w:proofErr w:type="spellStart"/>
-      <w:r>
-        <w:t>XGBoost</w:t>
-      </w:r>
-      <w:proofErr w:type="spellEnd"/>
-      <w:r>
-        <w:t xml:space="preserve">), CNN </w:t>
-      </w:r>
-      <w:proofErr w:type="spellStart"/>
-      <w:r>
-        <w:t>akustik</w:t>
-      </w:r>
-      <w:proofErr w:type="spellEnd"/>
-      <w:r>
-        <w:t xml:space="preserve">, dan Transformer </w:t>
+        <w:t xml:space="preserve"> </w:t>
+      </w:r>
+      <w:proofErr w:type="spellStart"/>
+      <w:r>
+        <w:t>beberapa</w:t>
+      </w:r>
+      <w:proofErr w:type="spellEnd"/>
+      <w:r>
+        <w:t xml:space="preserve"> Transformer </w:t>
       </w:r>
       <w:proofErr w:type="spellStart"/>
       <w:r>
@@ -12256,7 +12540,23 @@
       </w:r>
       <w:proofErr w:type="spellEnd"/>
       <w:r>
-        <w:t xml:space="preserve"> (</w:t>
+        <w:t xml:space="preserve"> </w:t>
+      </w:r>
+      <w:proofErr w:type="spellStart"/>
+      <w:r>
+        <w:t>untuk</w:t>
+      </w:r>
+      <w:proofErr w:type="spellEnd"/>
+      <w:r>
+        <w:t xml:space="preserve"> </w:t>
+      </w:r>
+      <w:proofErr w:type="spellStart"/>
+      <w:r>
+        <w:t>representasi</w:t>
+      </w:r>
+      <w:proofErr w:type="spellEnd"/>
+      <w:r>
+        <w:t xml:space="preserve"> audio (</w:t>
       </w:r>
       <w:proofErr w:type="spellStart"/>
       <w:r>
@@ -12272,23 +12572,39 @@
       </w:r>
       <w:proofErr w:type="spellEnd"/>
       <w:r>
-        <w:t xml:space="preserve">), </w:t>
-      </w:r>
-      <w:proofErr w:type="spellStart"/>
-      <w:r>
-        <w:t>serta</w:t>
-      </w:r>
-      <w:proofErr w:type="spellEnd"/>
-      <w:r>
-        <w:t xml:space="preserve"> </w:t>
-      </w:r>
-      <w:proofErr w:type="spellStart"/>
-      <w:r>
-        <w:t>variasinya</w:t>
-      </w:r>
-      <w:proofErr w:type="spellEnd"/>
-      <w:r>
-        <w:t xml:space="preserve"> (frozen vs fine-tuning).</w:t>
+        <w:t xml:space="preserve">, </w:t>
+      </w:r>
+      <w:proofErr w:type="spellStart"/>
+      <w:r>
+        <w:t>WavLM</w:t>
+      </w:r>
+      <w:proofErr w:type="spellEnd"/>
+      <w:r>
+        <w:t xml:space="preserve">) </w:t>
+      </w:r>
+      <w:proofErr w:type="spellStart"/>
+      <w:r>
+        <w:t>beserta</w:t>
+      </w:r>
+      <w:proofErr w:type="spellEnd"/>
+      <w:r>
+        <w:t xml:space="preserve"> </w:t>
+      </w:r>
+      <w:proofErr w:type="spellStart"/>
+      <w:r>
+        <w:t>variasi</w:t>
+      </w:r>
+      <w:proofErr w:type="spellEnd"/>
+      <w:r>
+        <w:t xml:space="preserve"> strategi </w:t>
+      </w:r>
+      <w:proofErr w:type="spellStart"/>
+      <w:r>
+        <w:t>pelatihan</w:t>
+      </w:r>
+      <w:proofErr w:type="spellEnd"/>
+      <w:r>
+        <w:t xml:space="preserve"> (frozen feature extraction vs fine-tuning).</w:t>
       </w:r>
     </w:p>
     <w:p>
@@ -12337,7 +12653,87 @@
       </w:r>
       <w:proofErr w:type="spellEnd"/>
       <w:r>
-        <w:t xml:space="preserve"> (Pearson correlation, RMSE, MAE) </w:t>
+        <w:t xml:space="preserve"> (MAE dan RMSE </w:t>
+      </w:r>
+      <w:proofErr w:type="spellStart"/>
+      <w:r>
+        <w:t>sebagai</w:t>
+      </w:r>
+      <w:proofErr w:type="spellEnd"/>
+      <w:r>
+        <w:t xml:space="preserve"> error, </w:t>
+      </w:r>
+      <w:proofErr w:type="spellStart"/>
+      <w:r>
+        <w:t>korelasi</w:t>
+      </w:r>
+      <w:proofErr w:type="spellEnd"/>
+      <w:r>
+        <w:t xml:space="preserve"> Pearson (r) </w:t>
+      </w:r>
+      <w:proofErr w:type="spellStart"/>
+      <w:r>
+        <w:t>sebagai</w:t>
+      </w:r>
+      <w:proofErr w:type="spellEnd"/>
+      <w:r>
+        <w:t xml:space="preserve"> </w:t>
+      </w:r>
+      <w:proofErr w:type="spellStart"/>
+      <w:r>
+        <w:t>keselarasan</w:t>
+      </w:r>
+      <w:proofErr w:type="spellEnd"/>
+      <w:r>
+        <w:t xml:space="preserve"> </w:t>
+      </w:r>
+      <w:proofErr w:type="spellStart"/>
+      <w:r>
+        <w:t>prediksi</w:t>
+      </w:r>
+      <w:proofErr w:type="spellEnd"/>
+      <w:r>
+        <w:t xml:space="preserve">, </w:t>
+      </w:r>
+      <w:proofErr w:type="spellStart"/>
+      <w:r>
+        <w:t>serta</w:t>
+      </w:r>
+      <w:proofErr w:type="spellEnd"/>
+      <w:r>
+        <w:t xml:space="preserve"> R² </w:t>
+      </w:r>
+      <w:proofErr w:type="spellStart"/>
+      <w:r>
+        <w:t>sebagai</w:t>
+      </w:r>
+      <w:proofErr w:type="spellEnd"/>
+      <w:r>
+        <w:t xml:space="preserve"> </w:t>
+      </w:r>
+      <w:proofErr w:type="spellStart"/>
+      <w:r>
+        <w:t>proporsi</w:t>
+      </w:r>
+      <w:proofErr w:type="spellEnd"/>
+      <w:r>
+        <w:t xml:space="preserve"> </w:t>
+      </w:r>
+      <w:proofErr w:type="spellStart"/>
+      <w:r>
+        <w:t>variansi</w:t>
+      </w:r>
+      <w:proofErr w:type="spellEnd"/>
+      <w:r>
+        <w:t xml:space="preserve"> yang </w:t>
+      </w:r>
+      <w:proofErr w:type="spellStart"/>
+      <w:r>
+        <w:t>dijelaskan</w:t>
+      </w:r>
+      <w:proofErr w:type="spellEnd"/>
+      <w:r>
+        <w:t xml:space="preserve">) </w:t>
       </w:r>
       <w:proofErr w:type="spellStart"/>
       <w:r>
@@ -12552,15 +12948,13 @@
       </w:r>
       <w:proofErr w:type="spellEnd"/>
       <w:r>
-        <w:t xml:space="preserve"> machine learning </w:t>
-      </w:r>
-      <w:proofErr w:type="spellStart"/>
-      <w:r>
-        <w:t>klasik</w:t>
-      </w:r>
-      <w:proofErr w:type="spellEnd"/>
-      <w:r>
-        <w:t xml:space="preserve"> dan Transformer </w:t>
+        <w:t xml:space="preserve"> machine learning</w:t>
+      </w:r>
+      <w:r>
+        <w:t xml:space="preserve"> </w:t>
+      </w:r>
+      <w:r>
+        <w:t xml:space="preserve">Transformer </w:t>
       </w:r>
       <w:proofErr w:type="spellStart"/>
       <w:r>
@@ -12632,7 +13026,7 @@
         <w:rPr>
           <w:lang w:val="sv-SE"/>
         </w:rPr>
-        <w:t>Mengevaluasi performa model berbasis fitur akustik klasik dengan metode machine learning (SVM, XGBoost)</w:t>
+        <w:t>Membangun pipeline end-to-end estimasi Big Five berbasis audio-only menggunakan Transformer pra-latih</w:t>
       </w:r>
       <w:r>
         <w:rPr>
@@ -12656,13 +13050,7 @@
         <w:rPr>
           <w:lang w:val="sv-SE"/>
         </w:rPr>
-        <w:t>Menganalisis efektivitas model Transformer pra-latih (Wav2Vec2, HuBERT) untuk prediksi kepribadian berbasis suara</w:t>
-      </w:r>
-      <w:r>
-        <w:rPr>
-          <w:lang w:val="sv-SE"/>
-        </w:rPr>
-        <w:t>.</w:t>
+        <w:t>Mengevaluasi performa model Transformer pra-latih pada prediksi Big Five menggunakan metrik kuantitatif yang ditetapkan.</w:t>
       </w:r>
     </w:p>
     <w:p>
@@ -12680,79 +13068,7 @@
         <w:rPr>
           <w:lang w:val="sv-SE"/>
         </w:rPr>
-        <w:t>Mengevaluasi efektivitas CNN dalam memprediksi kepribadian berbasis suara, serta membandingkannya dengan metode klasik dan Transformer pra-latih.</w:t>
-      </w:r>
-    </w:p>
-    <w:p>
-      <w:pPr>
-        <w:pStyle w:val="ListParagraph"/>
-        <w:numPr>
-          <w:ilvl w:val="0"/>
-          <w:numId w:val="15"/>
-        </w:numPr>
-        <w:rPr>
-          <w:lang w:val="sv-SE"/>
-        </w:rPr>
-      </w:pPr>
-      <w:r>
-        <w:rPr>
-          <w:lang w:val="sv-SE"/>
-        </w:rPr>
-        <w:t>Membandingkan hasil antara feature extraction (frozen) dan fine-tuning pada model Transformer pra-latih</w:t>
-      </w:r>
-      <w:r>
-        <w:rPr>
-          <w:lang w:val="sv-SE"/>
-        </w:rPr>
-        <w:t>.</w:t>
-      </w:r>
-    </w:p>
-    <w:p>
-      <w:pPr>
-        <w:pStyle w:val="ListParagraph"/>
-        <w:numPr>
-          <w:ilvl w:val="0"/>
-          <w:numId w:val="15"/>
-        </w:numPr>
-        <w:rPr>
-          <w:lang w:val="sv-SE"/>
-        </w:rPr>
-      </w:pPr>
-      <w:r>
-        <w:rPr>
-          <w:lang w:val="sv-SE"/>
-        </w:rPr>
-        <w:t>Mengkaji potensi fusion antara fitur akustik klasik dan embedding Transformer dalam meningkatkan akurasi prediksi</w:t>
-      </w:r>
-      <w:r>
-        <w:rPr>
-          <w:lang w:val="sv-SE"/>
-        </w:rPr>
-        <w:t>.</w:t>
-      </w:r>
-    </w:p>
-    <w:p>
-      <w:pPr>
-        <w:pStyle w:val="ListParagraph"/>
-        <w:numPr>
-          <w:ilvl w:val="0"/>
-          <w:numId w:val="15"/>
-        </w:numPr>
-        <w:rPr>
-          <w:lang w:val="sv-SE"/>
-        </w:rPr>
-      </w:pPr>
-      <w:r>
-        <w:rPr>
-          <w:lang w:val="sv-SE"/>
-        </w:rPr>
-        <w:t>Mengidentifikasi model terbaik yang dapat digunakan sebagai acuan untuk penelitian lebih lanjut dalam bidang personality computing berbasis suara</w:t>
-      </w:r>
-      <w:r>
-        <w:rPr>
-          <w:lang w:val="sv-SE"/>
-        </w:rPr>
-        <w:t>.</w:t>
+        <w:t>Membandingkan backbone dan strategi pelatihan (frozen vs fine-tuning) untuk memperoleh konfigurasi terbaik dan paling stabil.</w:t>
       </w:r>
     </w:p>
     <w:p>
@@ -12917,7 +13233,6 @@
         <w:rPr>
           <w:lang w:val="sv-SE"/>
         </w:rPr>
-        <w:lastRenderedPageBreak/>
         <w:t>Menyediakan kerangka eksperimen yang dapat direplikasi oleh peneliti lain atau pengembang sistem AI</w:t>
       </w:r>
       <w:r>
@@ -13602,6 +13917,7 @@
       <w:sdt>
         <w:sdtPr>
           <w:rPr>
+            <w:rFonts w:cs="Times New Roman"/>
             <w:color w:val="000000"/>
             <w:lang w:val="sv-SE"/>
           </w:rPr>
@@ -13614,6 +13930,7 @@
         <w:sdtContent>
           <w:r>
             <w:rPr>
+              <w:rFonts w:cs="Times New Roman"/>
               <w:color w:val="000000"/>
               <w:lang w:val="sv-SE"/>
             </w:rPr>
@@ -15330,6 +15647,7 @@
     <w:sdt>
       <w:sdtPr>
         <w:rPr>
+          <w:rFonts w:cs="Times New Roman"/>
           <w:color w:val="000000"/>
           <w:lang w:val="sv-SE"/>
         </w:rPr>
@@ -15339,56 +15657,57 @@
           <w:docPart w:val="DefaultPlaceholder_-1854013440"/>
         </w:placeholder>
       </w:sdtPr>
-      <w:sdtEndPr>
-        <w:rPr>
-          <w:color w:val="000000" w:themeColor="text1"/>
-        </w:rPr>
-      </w:sdtEndPr>
       <w:sdtContent>
         <w:p>
           <w:pPr>
             <w:autoSpaceDE w:val="0"/>
             <w:autoSpaceDN w:val="0"/>
             <w:ind w:hanging="480"/>
-            <w:divId w:val="1113862141"/>
+            <w:divId w:val="971591520"/>
             <w:rPr>
+              <w:rFonts w:eastAsia="Times New Roman" w:cs="Times New Roman"/>
               <w:color w:val="000000"/>
-              <w:lang w:val="en-ID"/>
+              <w:szCs w:val="24"/>
             </w:rPr>
           </w:pPr>
           <w:r>
             <w:rPr>
+              <w:rFonts w:eastAsia="Times New Roman" w:cs="Times New Roman"/>
               <w:color w:val="000000"/>
             </w:rPr>
-            <w:t xml:space="preserve">Barchi, R., Pepino, L., Gauder, L., Estienne, L., Meza, M., Riera, P., Ferrer, L. (2023) Apparent personality prediction from speech using expert features and wav2vec 2.0. Proc. SMM23, Workshop on Speech, Music and Mind 2023, 21-25, </w:t>
+            <w:t xml:space="preserve">Lukac, M. (2024). Speech-based personality prediction using deep learning with acoustic and linguistic embeddings. </w:t>
           </w:r>
-          <w:proofErr w:type="spellStart"/>
           <w:r>
             <w:rPr>
+              <w:rFonts w:eastAsia="Times New Roman" w:cs="Times New Roman"/>
+              <w:i/>
+              <w:iCs/>
               <w:color w:val="000000"/>
             </w:rPr>
-            <w:t>doi</w:t>
+            <w:t>Scientific Reports</w:t>
           </w:r>
-          <w:proofErr w:type="spellEnd"/>
           <w:r>
             <w:rPr>
+              <w:rFonts w:eastAsia="Times New Roman" w:cs="Times New Roman"/>
               <w:color w:val="000000"/>
             </w:rPr>
-            <w:t xml:space="preserve">: </w:t>
+            <w:t xml:space="preserve">, </w:t>
           </w:r>
-          <w:hyperlink r:id="rId20" w:history="1">
-            <w:r>
-              <w:rPr>
-                <w:rStyle w:val="Hyperlink"/>
-              </w:rPr>
-              <w:t>https://doi.org/10.21437/SMM.2023-5</w:t>
-            </w:r>
-          </w:hyperlink>
           <w:r>
             <w:rPr>
+              <w:rFonts w:eastAsia="Times New Roman" w:cs="Times New Roman"/>
+              <w:i/>
+              <w:iCs/>
               <w:color w:val="000000"/>
             </w:rPr>
-            <w:t xml:space="preserve">  </w:t>
+            <w:t>14</w:t>
+          </w:r>
+          <w:r>
+            <w:rPr>
+              <w:rFonts w:eastAsia="Times New Roman" w:cs="Times New Roman"/>
+              <w:color w:val="000000"/>
+            </w:rPr>
+            <w:t>(1). https://doi.org/10.1038/s41598-024-81047-0</w:t>
           </w:r>
         </w:p>
         <w:p>
@@ -15396,54 +15715,50 @@
             <w:autoSpaceDE w:val="0"/>
             <w:autoSpaceDN w:val="0"/>
             <w:ind w:hanging="480"/>
-            <w:divId w:val="1113862141"/>
+            <w:divId w:val="1889684555"/>
             <w:rPr>
-              <w:rFonts w:eastAsia="Times New Roman"/>
+              <w:rFonts w:eastAsia="Times New Roman" w:cs="Times New Roman"/>
               <w:color w:val="000000"/>
-              <w:szCs w:val="24"/>
             </w:rPr>
           </w:pPr>
           <w:r>
             <w:rPr>
-              <w:rFonts w:eastAsia="Times New Roman"/>
+              <w:rFonts w:eastAsia="Times New Roman" w:cs="Times New Roman"/>
               <w:color w:val="000000"/>
-              <w:szCs w:val="24"/>
             </w:rPr>
-            <w:t>Lukac, M. (2024). Speech-based personality prediction using deep learning with acoustic and linguistic embeddings. Scientific Reports</w:t>
+            <w:t xml:space="preserve">Rubio, V. J., Aguado, D., Toledano, D. T., &amp; Fernández-Gallego, M. P. (2024). Feasibility of Big Data Analytics to Assess Personality Based on Voice Analysis. </w:t>
           </w:r>
           <w:r>
             <w:rPr>
-              <w:rFonts w:eastAsia="Times New Roman"/>
+              <w:rFonts w:eastAsia="Times New Roman" w:cs="Times New Roman"/>
+              <w:i/>
+              <w:iCs/>
               <w:color w:val="000000"/>
-              <w:szCs w:val="24"/>
             </w:rPr>
-            <w:t xml:space="preserve"> </w:t>
+            <w:t>Sensors</w:t>
           </w:r>
           <w:r>
             <w:rPr>
-              <w:rFonts w:eastAsia="Times New Roman"/>
+              <w:rFonts w:eastAsia="Times New Roman" w:cs="Times New Roman"/>
               <w:color w:val="000000"/>
-              <w:szCs w:val="24"/>
             </w:rPr>
-            <w:t xml:space="preserve">14, 30149. </w:t>
+            <w:t xml:space="preserve">, </w:t>
           </w:r>
-          <w:hyperlink r:id="rId21" w:history="1">
-            <w:r>
-              <w:rPr>
-                <w:rStyle w:val="Hyperlink"/>
-                <w:rFonts w:eastAsia="Times New Roman"/>
-                <w:szCs w:val="24"/>
-              </w:rPr>
-              <w:t>https://doi.org/10.1038/s41598-024-81047-0</w:t>
-            </w:r>
-          </w:hyperlink>
           <w:r>
             <w:rPr>
-              <w:rFonts w:eastAsia="Times New Roman"/>
+              <w:rFonts w:eastAsia="Times New Roman" w:cs="Times New Roman"/>
+              <w:i/>
+              <w:iCs/>
               <w:color w:val="000000"/>
-              <w:szCs w:val="24"/>
             </w:rPr>
-            <w:t xml:space="preserve"> </w:t>
+            <w:t>24</w:t>
+          </w:r>
+          <w:r>
+            <w:rPr>
+              <w:rFonts w:eastAsia="Times New Roman" w:cs="Times New Roman"/>
+              <w:color w:val="000000"/>
+            </w:rPr>
+            <w:t>(22). https://doi.org/10.3390/s24227151</w:t>
           </w:r>
         </w:p>
         <w:p>
@@ -15451,173 +15766,66 @@
             <w:autoSpaceDE w:val="0"/>
             <w:autoSpaceDN w:val="0"/>
             <w:ind w:hanging="480"/>
-            <w:divId w:val="1113862141"/>
+            <w:divId w:val="1921213773"/>
             <w:rPr>
-              <w:rFonts w:eastAsia="Times New Roman"/>
+              <w:rFonts w:eastAsia="Times New Roman" w:cs="Times New Roman"/>
               <w:color w:val="000000"/>
-              <w:szCs w:val="24"/>
-              <w:lang w:val="id-ID"/>
             </w:rPr>
           </w:pPr>
           <w:r>
             <w:rPr>
-              <w:rFonts w:eastAsia="Times New Roman"/>
+              <w:rFonts w:eastAsia="Times New Roman" w:cs="Times New Roman"/>
               <w:color w:val="000000"/>
-              <w:szCs w:val="24"/>
-              <w:lang w:val="id-ID"/>
             </w:rPr>
-            <w:t>Pearsell, S., &amp; Pape, D. (2023). The effects of different voice qualities on the perceived personality of a speaker.</w:t>
+            <w:t xml:space="preserve">Soldati, M., Doulis, M., &amp; </w:t>
+          </w:r>
+          <w:proofErr w:type="spellStart"/>
+          <w:r>
+            <w:rPr>
+              <w:rFonts w:eastAsia="Times New Roman" w:cs="Times New Roman"/>
+              <w:color w:val="000000"/>
+            </w:rPr>
+            <w:t>Csillaghy</w:t>
+          </w:r>
+          <w:proofErr w:type="spellEnd"/>
+          <w:r>
+            <w:rPr>
+              <w:rFonts w:eastAsia="Times New Roman" w:cs="Times New Roman"/>
+              <w:color w:val="000000"/>
+            </w:rPr>
+            <w:t xml:space="preserve">, A. (2007). </w:t>
+          </w:r>
+          <w:proofErr w:type="spellStart"/>
+          <w:r>
+            <w:rPr>
+              <w:rFonts w:eastAsia="Times New Roman" w:cs="Times New Roman"/>
+              <w:color w:val="000000"/>
+            </w:rPr>
+            <w:t>SphereViz</w:t>
+          </w:r>
+          <w:proofErr w:type="spellEnd"/>
+          <w:r>
+            <w:rPr>
+              <w:rFonts w:eastAsia="Times New Roman" w:cs="Times New Roman"/>
+              <w:color w:val="000000"/>
+            </w:rPr>
+            <w:t xml:space="preserve"> - Data Exploration in a Virtual Reality Environment. </w:t>
           </w:r>
           <w:r>
             <w:rPr>
-              <w:rFonts w:eastAsia="Times New Roman"/>
+              <w:rFonts w:eastAsia="Times New Roman" w:cs="Times New Roman"/>
+              <w:i/>
+              <w:iCs/>
               <w:color w:val="000000"/>
-              <w:szCs w:val="24"/>
-              <w:lang w:val="id-ID"/>
             </w:rPr>
-            <w:t xml:space="preserve"> </w:t>
+            <w:t>2007 11th International Conference Information Visualization (IV ’07)</w:t>
           </w:r>
           <w:r>
             <w:rPr>
-              <w:rFonts w:eastAsia="Times New Roman"/>
-              <w:i/>
-              <w:iCs/>
+              <w:rFonts w:eastAsia="Times New Roman" w:cs="Times New Roman"/>
               <w:color w:val="000000"/>
-              <w:szCs w:val="24"/>
-              <w:lang w:val="id-ID"/>
             </w:rPr>
-            <w:t>Frontiers in Communication</w:t>
-          </w:r>
-          <w:r>
-            <w:rPr>
-              <w:rFonts w:eastAsia="Times New Roman"/>
-              <w:color w:val="000000"/>
-              <w:szCs w:val="24"/>
-              <w:lang w:val="id-ID"/>
-            </w:rPr>
-            <w:t xml:space="preserve">, </w:t>
-          </w:r>
-          <w:r>
-            <w:rPr>
-              <w:rFonts w:eastAsia="Times New Roman"/>
-              <w:i/>
-              <w:iCs/>
-              <w:color w:val="000000"/>
-              <w:szCs w:val="24"/>
-              <w:lang w:val="id-ID"/>
-            </w:rPr>
-            <w:t>7</w:t>
-          </w:r>
-          <w:r>
-            <w:rPr>
-              <w:rFonts w:eastAsia="Times New Roman"/>
-              <w:color w:val="000000"/>
-              <w:szCs w:val="24"/>
-              <w:lang w:val="id-ID"/>
-            </w:rPr>
-            <w:t xml:space="preserve">, 909427. </w:t>
-          </w:r>
-          <w:hyperlink r:id="rId22" w:tgtFrame="_blank" w:history="1">
-            <w:r>
-              <w:rPr>
-                <w:rStyle w:val="Hyperlink"/>
-                <w:rFonts w:eastAsia="Times New Roman"/>
-                <w:szCs w:val="24"/>
-                <w:lang w:val="id-ID"/>
-              </w:rPr>
-              <w:t>https://doi.org/10.3389/fcomm.2022.909427</w:t>
-            </w:r>
-          </w:hyperlink>
-        </w:p>
-        <w:p>
-          <w:pPr>
-            <w:autoSpaceDE w:val="0"/>
-            <w:autoSpaceDN w:val="0"/>
-            <w:ind w:hanging="480"/>
-            <w:divId w:val="1113862141"/>
-            <w:rPr>
-              <w:rFonts w:eastAsia="Times New Roman"/>
-              <w:color w:val="000000"/>
-              <w:szCs w:val="24"/>
-            </w:rPr>
-          </w:pPr>
-          <w:r>
-            <w:rPr>
-              <w:rFonts w:eastAsia="Times New Roman"/>
-              <w:color w:val="000000"/>
-              <w:szCs w:val="24"/>
-            </w:rPr>
-            <w:t>Rubio, V. J., Aguado, D., Toledano, D. T., &amp; Fernández-Gallego, M. P. (2024). Feasibility of big data analytics to assess personality based on voice analysis.</w:t>
-          </w:r>
-          <w:r>
-            <w:rPr>
-              <w:rFonts w:eastAsia="Times New Roman"/>
-              <w:color w:val="000000"/>
-              <w:szCs w:val="24"/>
-            </w:rPr>
-            <w:t xml:space="preserve"> </w:t>
-          </w:r>
-          <w:r>
-            <w:rPr>
-              <w:rFonts w:eastAsia="Times New Roman"/>
-              <w:i/>
-              <w:iCs/>
-              <w:color w:val="000000"/>
-              <w:szCs w:val="24"/>
-            </w:rPr>
-            <w:t>Sensors</w:t>
-          </w:r>
-          <w:r>
-            <w:rPr>
-              <w:rFonts w:eastAsia="Times New Roman"/>
-              <w:color w:val="000000"/>
-              <w:szCs w:val="24"/>
-            </w:rPr>
-            <w:t xml:space="preserve">, </w:t>
-          </w:r>
-          <w:r>
-            <w:rPr>
-              <w:rFonts w:eastAsia="Times New Roman"/>
-              <w:i/>
-              <w:iCs/>
-              <w:color w:val="000000"/>
-              <w:szCs w:val="24"/>
-            </w:rPr>
-            <w:t>24</w:t>
-          </w:r>
-          <w:r>
-            <w:rPr>
-              <w:rFonts w:eastAsia="Times New Roman"/>
-              <w:color w:val="000000"/>
-              <w:szCs w:val="24"/>
-            </w:rPr>
-            <w:t>(22), 7151.</w:t>
-          </w:r>
-          <w:r>
-            <w:rPr>
-              <w:rFonts w:eastAsia="Times New Roman"/>
-              <w:color w:val="000000"/>
-              <w:szCs w:val="24"/>
-            </w:rPr>
-            <w:t xml:space="preserve"> </w:t>
-          </w:r>
-          <w:hyperlink r:id="rId23" w:history="1">
-            <w:r>
-              <w:rPr>
-                <w:rStyle w:val="Hyperlink"/>
-                <w:rFonts w:eastAsia="Times New Roman"/>
-                <w:szCs w:val="24"/>
-              </w:rPr>
-              <w:t>https://doi.org/10.3390/s24227151</w:t>
-            </w:r>
-          </w:hyperlink>
-          <w:r>
-            <w:rPr>
-              <w:rFonts w:eastAsia="Times New Roman"/>
-              <w:color w:val="000000"/>
-              <w:szCs w:val="24"/>
-            </w:rPr>
-            <w:t xml:space="preserve"> </w:t>
+            <w:t>, 680–683. https://doi.org/10.1109/IV.2007.105</w:t>
           </w:r>
         </w:p>
         <w:p>
@@ -15628,7 +15836,7 @@
           </w:pPr>
           <w:r>
             <w:rPr>
-              <w:rFonts w:eastAsia="Times New Roman"/>
+              <w:rFonts w:eastAsia="Times New Roman" w:cs="Times New Roman"/>
               <w:color w:val="000000"/>
             </w:rPr>
             <w:t> </w:t>
@@ -15708,9 +15916,9 @@
       </w:pPr>
     </w:p>
     <w:sectPr>
-      <w:headerReference w:type="even" r:id="rId24"/>
-      <w:headerReference w:type="default" r:id="rId25"/>
-      <w:footerReference w:type="default" r:id="rId26"/>
+      <w:headerReference w:type="even" r:id="rId20"/>
+      <w:headerReference w:type="default" r:id="rId21"/>
+      <w:footerReference w:type="default" r:id="rId22"/>
       <w:pgSz w:w="11907" w:h="16840" w:code="9"/>
       <w:pgMar w:top="1418" w:right="1418" w:bottom="1418" w:left="1418" w:header="720" w:footer="720" w:gutter="0"/>
       <w:pgNumType w:start="1"/>
@@ -19525,18 +19733,22 @@
     <w:rsid w:val="00096F43"/>
     <w:rsid w:val="00252554"/>
     <w:rsid w:val="002977B0"/>
+    <w:rsid w:val="003B2B19"/>
     <w:rsid w:val="006E715E"/>
     <w:rsid w:val="00712D21"/>
     <w:rsid w:val="007136C0"/>
     <w:rsid w:val="00741268"/>
     <w:rsid w:val="00777018"/>
+    <w:rsid w:val="008F483F"/>
     <w:rsid w:val="00905469"/>
     <w:rsid w:val="0097352D"/>
     <w:rsid w:val="00A940FB"/>
     <w:rsid w:val="00B52FEE"/>
     <w:rsid w:val="00BA7ED0"/>
     <w:rsid w:val="00C3184A"/>
+    <w:rsid w:val="00C44655"/>
     <w:rsid w:val="00CF35E6"/>
+    <w:rsid w:val="00D21922"/>
     <w:rsid w:val="00D418D6"/>
     <w:rsid w:val="00D65122"/>
     <w:rsid w:val="00F672CD"/>
@@ -20310,6 +20522,31 @@
 </a:theme>
 </file>
 
+<file path=word/webextensions/taskpanes.xml><?xml version="1.0" encoding="utf-8"?>
+<wetp:taskpanes xmlns:wetp="http://schemas.microsoft.com/office/webextensions/taskpanes/2010/11">
+  <wetp:taskpane dockstate="right" visibility="0" width="438" row="1">
+    <wetp:webextensionref xmlns:r="http://schemas.openxmlformats.org/officeDocument/2006/relationships" r:id="rId1"/>
+  </wetp:taskpane>
+</wetp:taskpanes>
+</file>
+
+<file path=word/webextensions/webextension1.xml><?xml version="1.0" encoding="utf-8"?>
+<we:webextension xmlns:we="http://schemas.microsoft.com/office/webextensions/webextension/2010/11" id="{B3E83682-C121-4D65-96E2-94DA961F3366}">
+  <we:reference id="f78a3046-9e99-4300-aa2b-5814002b01a2" version="1.55.1.0" store="EXCatalog" storeType="EXCatalog"/>
+  <we:alternateReferences>
+    <we:reference id="WA104382081" version="1.55.1.0" store="en-US" storeType="OMEX"/>
+  </we:alternateReferences>
+  <we:properties>
+    <we:property name="MENDELEY_BIBLIOGRAPHY_IS_DIRTY" value="true"/>
+    <we:property name="MENDELEY_BIBLIOGRAPHY_LAST_MODIFIED" value="1765808403270"/>
+    <we:property name="MENDELEY_CITATIONS" value="[{&quot;citationID&quot;:&quot;MENDELEY_CITATION_f1bcb38d-d79b-457d-8edc-73a243ef6e2a&quot;,&quot;properties&quot;:{&quot;noteIndex&quot;:0},&quot;isEdited&quot;:false,&quot;manualOverride&quot;:{&quot;isManuallyOverridden&quot;:false,&quot;citeprocText&quot;:&quot;(Lukac, 2024)&quot;,&quot;manualOverrideText&quot;:&quot;&quot;},&quot;citationTag&quot;:&quot;MENDELEY_CITATION_v3_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&quot;,&quot;citationItems&quot;:[{&quot;id&quot;:&quot;5541d0e7-34a8-32ca-8228-b3719a64d4cc&quot;,&quot;itemData&quot;:{&quot;type&quot;:&quot;article-journal&quot;,&quot;id&quot;:&quot;5541d0e7-34a8-32ca-8228-b3719a64d4cc&quot;,&quot;title&quot;:&quot;Speech-based personality prediction using deep learning with acoustic and linguistic embeddings&quot;,&quot;author&quot;:[{&quot;family&quot;:&quot;Lukac&quot;,&quot;given&quot;:&quot;Martin&quot;,&quot;parse-names&quot;:false,&quot;dropping-particle&quot;:&quot;&quot;,&quot;non-dropping-particle&quot;:&quot;&quot;}],&quot;container-title&quot;:&quot;Scientific Reports&quot;,&quot;container-title-short&quot;:&quot;Sci Rep&quot;,&quot;DOI&quot;:&quot;10.1038/s41598-024-81047-0&quot;,&quot;ISSN&quot;:&quot;20452322&quot;,&quot;PMID&quot;:&quot;39627367&quot;,&quot;issued&quot;:{&quot;date-parts&quot;:[[2024,12,1]]},&quot;language&quot;:&quot;English&quot;,&quot;abstract&quot;:&quot;This study introduces a novel method for predicting the Big Five personality traits through the analysis of speech samples, advancing the field of computational personality assessment. We collected data from 2045 participants who completed a self-reported Big Five personality questionnaire and provided free-form speech samples by introducing themselves without constraints on content. Using pre-trained convolutional neural networks and transformer-based models, we extracted embeddings representing both acoustic features (e.g., tone, pitch, rhythm) and linguistic content from the speech samples. These embeddings were combined and input into gradient boosted tree models to predict personality traits. Our results indicate that personality traits can be effectively predicted from speech, with correlation coefficients between predicted scores and self-reported scores ranging from 0.26 (extraversion) to 0.39 (neuroticism), and from 0.39 to 0.60 for disattenuated correlations. Intraclass correlations show moderate to high consistency in our model’s predictions. This approach captures the subtle ways in which personality traits are expressed through both how people speak and what they say. Our findings underscore the potential of voice-based assessments as a complementary tool in psychological research, providing new insights into the connection between speech and personality.&quot;,&quot;publisher&quot;:&quot;Nature Research&quot;,&quot;issue&quot;:&quot;1&quot;,&quot;volume&quot;:&quot;14&quot;},&quot;isTemporary&quot;:false}]},{&quot;citationID&quot;:&quot;MENDELEY_CITATION_f6cb5cf5-400d-4876-83a0-f058020f328e&quot;,&quot;properties&quot;:{&quot;noteIndex&quot;:0},&quot;isEdited&quot;:false,&quot;manualOverride&quot;:{&quot;isManuallyOverridden&quot;:false,&quot;citeprocText&quot;:&quot;(Lukac, 2024; Rubio et al., 2024)&quot;,&quot;manualOverrideText&quot;:&quot;&quot;},&quot;citationTag&quot;:&quot;MENDELEY_CITATION_v3_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&quot;,&quot;citationItems&quot;:[{&quot;id&quot;:&quot;5541d0e7-34a8-32ca-8228-b3719a64d4cc&quot;,&quot;itemData&quot;:{&quot;type&quot;:&quot;article-journal&quot;,&quot;id&quot;:&quot;5541d0e7-34a8-32ca-8228-b3719a64d4cc&quot;,&quot;title&quot;:&quot;Speech-based personality prediction using deep learning with acoustic and linguistic embeddings&quot;,&quot;author&quot;:[{&quot;family&quot;:&quot;Lukac&quot;,&quot;given&quot;:&quot;Martin&quot;,&quot;parse-names&quot;:false,&quot;dropping-particle&quot;:&quot;&quot;,&quot;non-dropping-particle&quot;:&quot;&quot;}],&quot;container-title&quot;:&quot;Scientific Reports&quot;,&quot;container-title-short&quot;:&quot;Sci Rep&quot;,&quot;DOI&quot;:&quot;10.1038/s41598-024-81047-0&quot;,&quot;ISSN&quot;:&quot;20452322&quot;,&quot;PMID&quot;:&quot;39627367&quot;,&quot;issued&quot;:{&quot;date-parts&quot;:[[2024,12,1]]},&quot;language&quot;:&quot;English&quot;,&quot;abstract&quot;:&quot;This study introduces a novel method for predicting the Big Five personality traits through the analysis of speech samples, advancing the field of computational personality assessment. We collected data from 2045 participants who completed a self-reported Big Five personality questionnaire and provided free-form speech samples by introducing themselves without constraints on content. Using pre-trained convolutional neural networks and transformer-based models, we extracted embeddings representing both acoustic features (e.g., tone, pitch, rhythm) and linguistic content from the speech samples. These embeddings were combined and input into gradient boosted tree models to predict personality traits. Our results indicate that personality traits can be effectively predicted from speech, with correlation coefficients between predicted scores and self-reported scores ranging from 0.26 (extraversion) to 0.39 (neuroticism), and from 0.39 to 0.60 for disattenuated correlations. Intraclass correlations show moderate to high consistency in our model’s predictions. This approach captures the subtle ways in which personality traits are expressed through both how people speak and what they say. Our findings underscore the potential of voice-based assessments as a complementary tool in psychological research, providing new insights into the connection between speech and personality.&quot;,&quot;publisher&quot;:&quot;Nature Research&quot;,&quot;issue&quot;:&quot;1&quot;,&quot;volume&quot;:&quot;14&quot;},&quot;isTemporary&quot;:false},{&quot;id&quot;:&quot;dfc5d5c4-fbc6-38f9-8aeb-c1d7ebc1eb83&quot;,&quot;itemData&quot;:{&quot;type&quot;:&quot;article-journal&quot;,&quot;id&quot;:&quot;dfc5d5c4-fbc6-38f9-8aeb-c1d7ebc1eb83&quot;,&quot;title&quot;:&quot;Feasibility of Big Data Analytics to Assess Personality Based on Voice Analysis&quot;,&quot;author&quot;:[{&quot;family&quot;:&quot;Rubio&quot;,&quot;given&quot;:&quot;Víctor J.&quot;,&quot;parse-names&quot;:false,&quot;dropping-particle&quot;:&quot;&quot;,&quot;non-dropping-particle&quot;:&quot;&quot;},{&quot;family&quot;:&quot;Aguado&quot;,&quot;given&quot;:&quot;David&quot;,&quot;parse-names&quot;:false,&quot;dropping-particle&quot;:&quot;&quot;,&quot;non-dropping-particle&quot;:&quot;&quot;},{&quot;family&quot;:&quot;Toledano&quot;,&quot;given&quot;:&quot;Doroteo T.&quot;,&quot;parse-names&quot;:false,&quot;dropping-particle&quot;:&quot;&quot;,&quot;non-dropping-particle&quot;:&quot;&quot;},{&quot;family&quot;:&quot;Fernández-Gallego&quot;,&quot;given&quot;:&quot;María Pilar&quot;,&quot;parse-names&quot;:false,&quot;dropping-particle&quot;:&quot;&quot;,&quot;non-dropping-particle&quot;:&quot;&quot;}],&quot;container-title&quot;:&quot;Sensors&quot;,&quot;DOI&quot;:&quot;10.3390/s24227151&quot;,&quot;ISSN&quot;:&quot;14248220&quot;,&quot;PMID&quot;:&quot;39598930&quot;,&quot;issued&quot;:{&quot;date-parts&quot;:[[2024,11,1]]},&quot;language&quot;:&quot;English&quot;,&quot;abstract&quot;:&quot;(1) Background: As far back as the 1930s, it was already thought that gestures, clothing, speech, posture, and gait could express an individual’s personality. Different research programs, some focused on linguistic cues, were launched, though results were inconsistent. The development of new speech analysis technology and the generalization of big data analysis have created an opportunity to test the predictive power of voice features on personality dimensions. This study aims to explore the feasibility of an automatic personality assessment system in the context of personnel selection. (2) Methods: One hundred participants were recorded during an individual interview for voice analysis. They also completed the NEO-FFI and were required to ask and collect the assessment of their personality by a close significant other. Furthermore, an expert estimated participants’ personality dimensions based on the viewing of the recorded interviews. (3) Results: Results showed there are specific voice features related to the externalization of individuals’ personalities (predictions ranging from 0.3 to 0.4). Voice features also predicted significant others’ estimations and expert ratings of the target individual’s personality, though the features were not exactly the same. (4) Conclusions: It is noteworthy that predictions were made based on voice recordings obtained using ordinary devices in controlled but not restricted speech situations, which may make such an approach a promising tool for personality assessment in contexts such as personnel selection.&quot;,&quot;publisher&quot;:&quot;Multidisciplinary Digital Publishing Institute (MDPI)&quot;,&quot;issue&quot;:&quot;22&quot;,&quot;volume&quot;:&quot;24&quot;,&quot;container-title-short&quot;:&quot;&quot;},&quot;isTemporary&quot;:false}]},{&quot;citationID&quot;:&quot;MENDELEY_CITATION_2581788b-3ee0-4af0-8087-8eaa7bda9276&quot;,&quot;properties&quot;:{&quot;noteIndex&quot;:0},&quot;isEdited&quot;:false,&quot;manualOverride&quot;:{&quot;isManuallyOverridden&quot;:false,&quot;citeprocText&quot;:&quot;(Rubio et al., 2024)&quot;,&quot;manualOverrideText&quot;:&quot;&quot;},&quot;citationTag&quot;:&quot;MENDELEY_CITATION_v3_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&quot;,&quot;citationItems&quot;:[{&quot;id&quot;:&quot;dfc5d5c4-fbc6-38f9-8aeb-c1d7ebc1eb83&quot;,&quot;itemData&quot;:{&quot;type&quot;:&quot;article-journal&quot;,&quot;id&quot;:&quot;dfc5d5c4-fbc6-38f9-8aeb-c1d7ebc1eb83&quot;,&quot;title&quot;:&quot;Feasibility of Big Data Analytics to Assess Personality Based on Voice Analysis&quot;,&quot;author&quot;:[{&quot;family&quot;:&quot;Rubio&quot;,&quot;given&quot;:&quot;Víctor J.&quot;,&quot;parse-names&quot;:false,&quot;dropping-particle&quot;:&quot;&quot;,&quot;non-dropping-particle&quot;:&quot;&quot;},{&quot;family&quot;:&quot;Aguado&quot;,&quot;given&quot;:&quot;David&quot;,&quot;parse-names&quot;:false,&quot;dropping-particle&quot;:&quot;&quot;,&quot;non-dropping-particle&quot;:&quot;&quot;},{&quot;family&quot;:&quot;Toledano&quot;,&quot;given&quot;:&quot;Doroteo T.&quot;,&quot;parse-names&quot;:false,&quot;dropping-particle&quot;:&quot;&quot;,&quot;non-dropping-particle&quot;:&quot;&quot;},{&quot;family&quot;:&quot;Fernández-Gallego&quot;,&quot;given&quot;:&quot;María Pilar&quot;,&quot;parse-names&quot;:false,&quot;dropping-particle&quot;:&quot;&quot;,&quot;non-dropping-particle&quot;:&quot;&quot;}],&quot;container-title&quot;:&quot;Sensors&quot;,&quot;DOI&quot;:&quot;10.3390/s24227151&quot;,&quot;ISSN&quot;:&quot;14248220&quot;,&quot;PMID&quot;:&quot;39598930&quot;,&quot;issued&quot;:{&quot;date-parts&quot;:[[2024,11,1]]},&quot;language&quot;:&quot;English&quot;,&quot;abstract&quot;:&quot;(1) Background: As far back as the 1930s, it was already thought that gestures, clothing, speech, posture, and gait could express an individual’s personality. Different research programs, some focused on linguistic cues, were launched, though results were inconsistent. The development of new speech analysis technology and the generalization of big data analysis have created an opportunity to test the predictive power of voice features on personality dimensions. This study aims to explore the feasibility of an automatic personality assessment system in the context of personnel selection. (2) Methods: One hundred participants were recorded during an individual interview for voice analysis. They also completed the NEO-FFI and were required to ask and collect the assessment of their personality by a close significant other. Furthermore, an expert estimated participants’ personality dimensions based on the viewing of the recorded interviews. (3) Results: Results showed there are specific voice features related to the externalization of individuals’ personalities (predictions ranging from 0.3 to 0.4). Voice features also predicted significant others’ estimations and expert ratings of the target individual’s personality, though the features were not exactly the same. (4) Conclusions: It is noteworthy that predictions were made based on voice recordings obtained using ordinary devices in controlled but not restricted speech situations, which may make such an approach a promising tool for personality assessment in contexts such as personnel selection.&quot;,&quot;publisher&quot;:&quot;Multidisciplinary Digital Publishing Institute (MDPI)&quot;,&quot;issue&quot;:&quot;22&quot;,&quot;volume&quot;:&quot;24&quot;,&quot;container-title-short&quot;:&quot;&quot;},&quot;isTemporary&quot;:false}]},{&quot;citationID&quot;:&quot;MENDELEY_CITATION_dc4b1eee-8eda-4554-8d7a-c8fab9fb87d9&quot;,&quot;properties&quot;:{&quot;noteIndex&quot;:0},&quot;isEdited&quot;:false,&quot;manualOverride&quot;:{&quot;isManuallyOverridden&quot;:false,&quot;citeprocText&quot;:&quot;(Lukac, 2024)&quot;,&quot;manualOverrideText&quot;:&quot;&quot;},&quot;citationTag&quot;:&quot;MENDELEY_CITATION_v3_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&quot;,&quot;citationItems&quot;:[{&quot;id&quot;:&quot;5541d0e7-34a8-32ca-8228-b3719a64d4cc&quot;,&quot;itemData&quot;:{&quot;type&quot;:&quot;article-journal&quot;,&quot;id&quot;:&quot;5541d0e7-34a8-32ca-8228-b3719a64d4cc&quot;,&quot;title&quot;:&quot;Speech-based personality prediction using deep learning with acoustic and linguistic embeddings&quot;,&quot;author&quot;:[{&quot;family&quot;:&quot;Lukac&quot;,&quot;given&quot;:&quot;Martin&quot;,&quot;parse-names&quot;:false,&quot;dropping-particle&quot;:&quot;&quot;,&quot;non-dropping-particle&quot;:&quot;&quot;}],&quot;container-title&quot;:&quot;Scientific Reports&quot;,&quot;container-title-short&quot;:&quot;Sci Rep&quot;,&quot;DOI&quot;:&quot;10.1038/s41598-024-81047-0&quot;,&quot;ISSN&quot;:&quot;20452322&quot;,&quot;PMID&quot;:&quot;39627367&quot;,&quot;issued&quot;:{&quot;date-parts&quot;:[[2024,12,1]]},&quot;language&quot;:&quot;English&quot;,&quot;abstract&quot;:&quot;This study introduces a novel method for predicting the Big Five personality traits through the analysis of speech samples, advancing the field of computational personality assessment. We collected data from 2045 participants who completed a self-reported Big Five personality questionnaire and provided free-form speech samples by introducing themselves without constraints on content. Using pre-trained convolutional neural networks and transformer-based models, we extracted embeddings representing both acoustic features (e.g., tone, pitch, rhythm) and linguistic content from the speech samples. These embeddings were combined and input into gradient boosted tree models to predict personality traits. Our results indicate that personality traits can be effectively predicted from speech, with correlation coefficients between predicted scores and self-reported scores ranging from 0.26 (extraversion) to 0.39 (neuroticism), and from 0.39 to 0.60 for disattenuated correlations. Intraclass correlations show moderate to high consistency in our model’s predictions. This approach captures the subtle ways in which personality traits are expressed through both how people speak and what they say. Our findings underscore the potential of voice-based assessments as a complementary tool in psychological research, providing new insights into the connection between speech and personality.&quot;,&quot;publisher&quot;:&quot;Nature Research&quot;,&quot;issue&quot;:&quot;1&quot;,&quot;volume&quot;:&quot;14&quot;},&quot;isTemporary&quot;:false}]},{&quot;citationID&quot;:&quot;MENDELEY_CITATION_6aa0a956-9367-490c-acf1-8c8ba31bbb1d&quot;,&quot;properties&quot;:{&quot;noteIndex&quot;:0},&quot;isEdited&quot;:false,&quot;manualOverride&quot;:{&quot;isManuallyOverridden&quot;:false,&quot;citeprocText&quot;:&quot;(Rubio et al., 2024)&quot;,&quot;manualOverrideText&quot;:&quot;&quot;},&quot;citationTag&quot;:&quot;MENDELEY_CITATION_v3_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&quot;,&quot;citationItems&quot;:[{&quot;id&quot;:&quot;dfc5d5c4-fbc6-38f9-8aeb-c1d7ebc1eb83&quot;,&quot;itemData&quot;:{&quot;type&quot;:&quot;article-journal&quot;,&quot;id&quot;:&quot;dfc5d5c4-fbc6-38f9-8aeb-c1d7ebc1eb83&quot;,&quot;title&quot;:&quot;Feasibility of Big Data Analytics to Assess Personality Based on Voice Analysis&quot;,&quot;author&quot;:[{&quot;family&quot;:&quot;Rubio&quot;,&quot;given&quot;:&quot;Víctor J.&quot;,&quot;parse-names&quot;:false,&quot;dropping-particle&quot;:&quot;&quot;,&quot;non-dropping-particle&quot;:&quot;&quot;},{&quot;family&quot;:&quot;Aguado&quot;,&quot;given&quot;:&quot;David&quot;,&quot;parse-names&quot;:false,&quot;dropping-particle&quot;:&quot;&quot;,&quot;non-dropping-particle&quot;:&quot;&quot;},{&quot;family&quot;:&quot;Toledano&quot;,&quot;given&quot;:&quot;Doroteo T.&quot;,&quot;parse-names&quot;:false,&quot;dropping-particle&quot;:&quot;&quot;,&quot;non-dropping-particle&quot;:&quot;&quot;},{&quot;family&quot;:&quot;Fernández-Gallego&quot;,&quot;given&quot;:&quot;María Pilar&quot;,&quot;parse-names&quot;:false,&quot;dropping-particle&quot;:&quot;&quot;,&quot;non-dropping-particle&quot;:&quot;&quot;}],&quot;container-title&quot;:&quot;Sensors&quot;,&quot;DOI&quot;:&quot;10.3390/s24227151&quot;,&quot;ISSN&quot;:&quot;14248220&quot;,&quot;PMID&quot;:&quot;39598930&quot;,&quot;issued&quot;:{&quot;date-parts&quot;:[[2024,11,1]]},&quot;language&quot;:&quot;English&quot;,&quot;abstract&quot;:&quot;(1) Background: As far back as the 1930s, it was already thought that gestures, clothing, speech, posture, and gait could express an individual’s personality. Different research programs, some focused on linguistic cues, were launched, though results were inconsistent. The development of new speech analysis technology and the generalization of big data analysis have created an opportunity to test the predictive power of voice features on personality dimensions. This study aims to explore the feasibility of an automatic personality assessment system in the context of personnel selection. (2) Methods: One hundred participants were recorded during an individual interview for voice analysis. They also completed the NEO-FFI and were required to ask and collect the assessment of their personality by a close significant other. Furthermore, an expert estimated participants’ personality dimensions based on the viewing of the recorded interviews. (3) Results: Results showed there are specific voice features related to the externalization of individuals’ personalities (predictions ranging from 0.3 to 0.4). Voice features also predicted significant others’ estimations and expert ratings of the target individual’s personality, though the features were not exactly the same. (4) Conclusions: It is noteworthy that predictions were made based on voice recordings obtained using ordinary devices in controlled but not restricted speech situations, which may make such an approach a promising tool for personality assessment in contexts such as personnel selection.&quot;,&quot;publisher&quot;:&quot;Multidisciplinary Digital Publishing Institute (MDPI)&quot;,&quot;issue&quot;:&quot;22&quot;,&quot;volume&quot;:&quot;24&quot;,&quot;container-title-short&quot;:&quot;&quot;},&quot;isTemporary&quot;:false}]},{&quot;citationID&quot;:&quot;MENDELEY_CITATION_f54bdbe8-ee31-49df-8450-82dac568d475&quot;,&quot;properties&quot;:{&quot;noteIndex&quot;:0},&quot;isEdited&quot;:false,&quot;manualOverride&quot;:{&quot;isManuallyOverridden&quot;:false,&quot;citeprocText&quot;:&quot;(Rubio et al., 2024)&quot;,&quot;manualOverrideText&quot;:&quot;&quot;},&quot;citationTag&quot;:&quot;MENDELEY_CITATION_v3_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&quot;,&quot;citationItems&quot;:[{&quot;id&quot;:&quot;dfc5d5c4-fbc6-38f9-8aeb-c1d7ebc1eb83&quot;,&quot;itemData&quot;:{&quot;type&quot;:&quot;article-journal&quot;,&quot;id&quot;:&quot;dfc5d5c4-fbc6-38f9-8aeb-c1d7ebc1eb83&quot;,&quot;title&quot;:&quot;Feasibility of Big Data Analytics to Assess Personality Based on Voice Analysis&quot;,&quot;author&quot;:[{&quot;family&quot;:&quot;Rubio&quot;,&quot;given&quot;:&quot;Víctor J.&quot;,&quot;parse-names&quot;:false,&quot;dropping-particle&quot;:&quot;&quot;,&quot;non-dropping-particle&quot;:&quot;&quot;},{&quot;family&quot;:&quot;Aguado&quot;,&quot;given&quot;:&quot;David&quot;,&quot;parse-names&quot;:false,&quot;dropping-particle&quot;:&quot;&quot;,&quot;non-dropping-particle&quot;:&quot;&quot;},{&quot;family&quot;:&quot;Toledano&quot;,&quot;given&quot;:&quot;Doroteo T.&quot;,&quot;parse-names&quot;:false,&quot;dropping-particle&quot;:&quot;&quot;,&quot;non-dropping-particle&quot;:&quot;&quot;},{&quot;family&quot;:&quot;Fernández-Gallego&quot;,&quot;given&quot;:&quot;María Pilar&quot;,&quot;parse-names&quot;:false,&quot;dropping-particle&quot;:&quot;&quot;,&quot;non-dropping-particle&quot;:&quot;&quot;}],&quot;container-title&quot;:&quot;Sensors&quot;,&quot;DOI&quot;:&quot;10.3390/s24227151&quot;,&quot;ISSN&quot;:&quot;14248220&quot;,&quot;PMID&quot;:&quot;39598930&quot;,&quot;issued&quot;:{&quot;date-parts&quot;:[[2024,11,1]]},&quot;language&quot;:&quot;English&quot;,&quot;abstract&quot;:&quot;(1) Background: As far back as the 1930s, it was already thought that gestures, clothing, speech, posture, and gait could express an individual’s personality. Different research programs, some focused on linguistic cues, were launched, though results were inconsistent. The development of new speech analysis technology and the generalization of big data analysis have created an opportunity to test the predictive power of voice features on personality dimensions. This study aims to explore the feasibility of an automatic personality assessment system in the context of personnel selection. (2) Methods: One hundred participants were recorded during an individual interview for voice analysis. They also completed the NEO-FFI and were required to ask and collect the assessment of their personality by a close significant other. Furthermore, an expert estimated participants’ personality dimensions based on the viewing of the recorded interviews. (3) Results: Results showed there are specific voice features related to the externalization of individuals’ personalities (predictions ranging from 0.3 to 0.4). Voice features also predicted significant others’ estimations and expert ratings of the target individual’s personality, though the features were not exactly the same. (4) Conclusions: It is noteworthy that predictions were made based on voice recordings obtained using ordinary devices in controlled but not restricted speech situations, which may make such an approach a promising tool for personality assessment in contexts such as personnel selection.&quot;,&quot;publisher&quot;:&quot;Multidisciplinary Digital Publishing Institute (MDPI)&quot;,&quot;issue&quot;:&quot;22&quot;,&quot;volume&quot;:&quot;24&quot;,&quot;container-title-short&quot;:&quot;&quot;},&quot;isTemporary&quot;:false}]},{&quot;citationID&quot;:&quot;MENDELEY_CITATION_7b83bc5e-c22d-497b-b80d-209d87fa7b57&quot;,&quot;properties&quot;:{&quot;noteIndex&quot;:0,&quot;mode&quot;:&quot;composite&quot;},&quot;isEdited&quot;:false,&quot;manualOverride&quot;:{&quot;isManuallyOverridden&quot;:false,&quot;citeprocText&quot;:&quot;Lukac (2024)&quot;,&quot;manualOverrideText&quot;:&quot;&quot;},&quot;citationTag&quot;:&quot;MENDELEY_CITATION_v3_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&quot;,&quot;citationItems&quot;:[{&quot;id&quot;:&quot;5541d0e7-34a8-32ca-8228-b3719a64d4cc&quot;,&quot;itemData&quot;:{&quot;type&quot;:&quot;article-journal&quot;,&quot;id&quot;:&quot;5541d0e7-34a8-32ca-8228-b3719a64d4cc&quot;,&quot;title&quot;:&quot;Speech-based personality prediction using deep learning with acoustic and linguistic embeddings&quot;,&quot;author&quot;:[{&quot;family&quot;:&quot;Lukac&quot;,&quot;given&quot;:&quot;Martin&quot;,&quot;parse-names&quot;:false,&quot;dropping-particle&quot;:&quot;&quot;,&quot;non-dropping-particle&quot;:&quot;&quot;}],&quot;container-title&quot;:&quot;Scientific Reports&quot;,&quot;container-title-short&quot;:&quot;Sci Rep&quot;,&quot;DOI&quot;:&quot;10.1038/s41598-024-81047-0&quot;,&quot;ISSN&quot;:&quot;20452322&quot;,&quot;PMID&quot;:&quot;39627367&quot;,&quot;issued&quot;:{&quot;date-parts&quot;:[[2024,12,1]]},&quot;language&quot;:&quot;English&quot;,&quot;abstract&quot;:&quot;This study introduces a novel method for predicting the Big Five personality traits through the analysis of speech samples, advancing the field of computational personality assessment. We collected data from 2045 participants who completed a self-reported Big Five personality questionnaire and provided free-form speech samples by introducing themselves without constraints on content. Using pre-trained convolutional neural networks and transformer-based models, we extracted embeddings representing both acoustic features (e.g., tone, pitch, rhythm) and linguistic content from the speech samples. These embeddings were combined and input into gradient boosted tree models to predict personality traits. Our results indicate that personality traits can be effectively predicted from speech, with correlation coefficients between predicted scores and self-reported scores ranging from 0.26 (extraversion) to 0.39 (neuroticism), and from 0.39 to 0.60 for disattenuated correlations. Intraclass correlations show moderate to high consistency in our model’s predictions. This approach captures the subtle ways in which personality traits are expressed through both how people speak and what they say. Our findings underscore the potential of voice-based assessments as a complementary tool in psychological research, providing new insights into the connection between speech and personality.&quot;,&quot;publisher&quot;:&quot;Nature Research&quot;,&quot;issue&quot;:&quot;1&quot;,&quot;volume&quot;:&quot;14&quot;},&quot;isTemporary&quot;:false,&quot;displayAs&quot;:&quot;composite&quot;,&quot;suppress-author&quot;:false,&quot;composite&quot;:true,&quot;author-only&quot;:false}]},{&quot;citationID&quot;:&quot;MENDELEY_CITATION_ab334028-668d-4f09-aaa7-795b63a70aae&quot;,&quot;properties&quot;:{&quot;noteIndex&quot;:0},&quot;isEdited&quot;:false,&quot;manualOverride&quot;:{&quot;isManuallyOverridden&quot;:false,&quot;citeprocText&quot;:&quot;(Barchi et al., 2023; Rubio et al., 2024)&quot;,&quot;manualOverrideText&quot;:&quot;&quot;},&quot;citationTag&quot;:&quot;MENDELEY_CITATION_v3_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&quot;,&quot;citationItems&quot;:[{&quot;id&quot;:&quot;dfc5d5c4-fbc6-38f9-8aeb-c1d7ebc1eb83&quot;,&quot;itemData&quot;:{&quot;type&quot;:&quot;article-journal&quot;,&quot;id&quot;:&quot;dfc5d5c4-fbc6-38f9-8aeb-c1d7ebc1eb83&quot;,&quot;title&quot;:&quot;Feasibility of Big Data Analytics to Assess Personality Based on Voice Analysis&quot;,&quot;author&quot;:[{&quot;family&quot;:&quot;Rubio&quot;,&quot;given&quot;:&quot;Víctor J.&quot;,&quot;parse-names&quot;:false,&quot;dropping-particle&quot;:&quot;&quot;,&quot;non-dropping-particle&quot;:&quot;&quot;},{&quot;family&quot;:&quot;Aguado&quot;,&quot;given&quot;:&quot;David&quot;,&quot;parse-names&quot;:false,&quot;dropping-particle&quot;:&quot;&quot;,&quot;non-dropping-particle&quot;:&quot;&quot;},{&quot;family&quot;:&quot;Toledano&quot;,&quot;given&quot;:&quot;Doroteo T.&quot;,&quot;parse-names&quot;:false,&quot;dropping-particle&quot;:&quot;&quot;,&quot;non-dropping-particle&quot;:&quot;&quot;},{&quot;family&quot;:&quot;Fernández-Gallego&quot;,&quot;given&quot;:&quot;María Pilar&quot;,&quot;parse-names&quot;:false,&quot;dropping-particle&quot;:&quot;&quot;,&quot;non-dropping-particle&quot;:&quot;&quot;}],&quot;container-title&quot;:&quot;Sensors&quot;,&quot;DOI&quot;:&quot;10.3390/s24227151&quot;,&quot;ISSN&quot;:&quot;14248220&quot;,&quot;PMID&quot;:&quot;39598930&quot;,&quot;issued&quot;:{&quot;date-parts&quot;:[[2024,11,1]]},&quot;language&quot;:&quot;English&quot;,&quot;abstract&quot;:&quot;(1) Background: As far back as the 1930s, it was already thought that gestures, clothing, speech, posture, and gait could express an individual’s personality. Different research programs, some focused on linguistic cues, were launched, though results were inconsistent. The development of new speech analysis technology and the generalization of big data analysis have created an opportunity to test the predictive power of voice features on personality dimensions. This study aims to explore the feasibility of an automatic personality assessment system in the context of personnel selection. (2) Methods: One hundred participants were recorded during an individual interview for voice analysis. They also completed the NEO-FFI and were required to ask and collect the assessment of their personality by a close significant other. Furthermore, an expert estimated participants’ personality dimensions based on the viewing of the recorded interviews. (3) Results: Results showed there are specific voice features related to the externalization of individuals’ personalities (predictions ranging from 0.3 to 0.4). Voice features also predicted significant others’ estimations and expert ratings of the target individual’s personality, though the features were not exactly the same. (4) Conclusions: It is noteworthy that predictions were made based on voice recordings obtained using ordinary devices in controlled but not restricted speech situations, which may make such an approach a promising tool for personality assessment in contexts such as personnel selection.&quot;,&quot;publisher&quot;:&quot;Multidisciplinary Digital Publishing Institute (MDPI)&quot;,&quot;issue&quot;:&quot;22&quot;,&quot;volume&quot;:&quot;24&quot;,&quot;container-title-short&quot;:&quot;&quot;},&quot;isTemporary&quot;:false},{&quot;id&quot;:&quot;8e32c533-1c3f-3db6-8094-3c10fafbdd40&quot;,&quot;itemData&quot;:{&quot;type&quot;:&quot;paper-conference&quot;,&quot;id&quot;:&quot;8e32c533-1c3f-3db6-8094-3c10fafbdd40&quot;,&quot;title&quot;:&quot;Apparent personality prediction from speech using expert features and wav2vec 2.0&quot;,&quot;author&quot;:[{&quot;family&quot;:&quot;Barchi&quot;,&quot;given&quot;:&quot;R.&quot;,&quot;parse-names&quot;:false,&quot;dropping-particle&quot;:&quot;&quot;,&quot;non-dropping-particle&quot;:&quot;&quot;},{&quot;family&quot;:&quot;Pepino&quot;,&quot;given&quot;:&quot;L.&quot;,&quot;parse-names&quot;:false,&quot;dropping-particle&quot;:&quot;&quot;,&quot;non-dropping-particle&quot;:&quot;&quot;},{&quot;family&quot;:&quot;Gauder&quot;,&quot;given&quot;:&quot;L.&quot;,&quot;parse-names&quot;:false,&quot;dropping-particle&quot;:&quot;&quot;,&quot;non-dropping-particle&quot;:&quot;&quot;},{&quot;family&quot;:&quot;Estienne&quot;,&quot;given&quot;:&quot;L.&quot;,&quot;parse-names&quot;:false,&quot;dropping-particle&quot;:&quot;&quot;,&quot;non-dropping-particle&quot;:&quot;&quot;},{&quot;family&quot;:&quot;Meza&quot;,&quot;given&quot;:&quot;M.&quot;,&quot;parse-names&quot;:false,&quot;dropping-particle&quot;:&quot;&quot;,&quot;non-dropping-particle&quot;:&quot;&quot;},{&quot;family&quot;:&quot;Riera&quot;,&quot;given&quot;:&quot;P.&quot;,&quot;parse-names&quot;:false,&quot;dropping-particle&quot;:&quot;&quot;,&quot;non-dropping-particle&quot;:&quot;&quot;},{&quot;family&quot;:&quot;Ferrer&quot;,&quot;given&quot;:&quot;L.&quot;,&quot;parse-names&quot;:false,&quot;dropping-particle&quot;:&quot;&quot;,&quot;non-dropping-particle&quot;:&quot;&quot;}],&quot;DOI&quot;:&quot;10.21437/smm.2023-5&quot;,&quot;issued&quot;:{&quot;date-parts&quot;:[[2023,9,13]]},&quot;page&quot;:&quot;21-25&quot;,&quot;publisher&quot;:&quot;International Speech Communication Association&quot;,&quot;container-title-short&quot;:&quot;&quot;},&quot;isTemporary&quot;:false}]},{&quot;citationID&quot;:&quot;MENDELEY_CITATION_b52a6c2f-2ca1-420b-b08c-ed457aa44e3a&quot;,&quot;properties&quot;:{&quot;noteIndex&quot;:0},&quot;isEdited&quot;:false,&quot;manualOverride&quot;:{&quot;isManuallyOverridden&quot;:false,&quot;citeprocText&quot;:&quot;(Barchi et al., 2023; Lukac, 2024)&quot;,&quot;manualOverrideText&quot;:&quot;&quot;},&quot;citationTag&quot;:&quot;MENDELEY_CITATION_v3_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&quot;,&quot;citationItems&quot;:[{&quot;id&quot;:&quot;8e32c533-1c3f-3db6-8094-3c10fafbdd40&quot;,&quot;itemData&quot;:{&quot;type&quot;:&quot;paper-conference&quot;,&quot;id&quot;:&quot;8e32c533-1c3f-3db6-8094-3c10fafbdd40&quot;,&quot;title&quot;:&quot;Apparent personality prediction from speech using expert features and wav2vec 2.0&quot;,&quot;author&quot;:[{&quot;family&quot;:&quot;Barchi&quot;,&quot;given&quot;:&quot;R.&quot;,&quot;parse-names&quot;:false,&quot;dropping-particle&quot;:&quot;&quot;,&quot;non-dropping-particle&quot;:&quot;&quot;},{&quot;family&quot;:&quot;Pepino&quot;,&quot;given&quot;:&quot;L.&quot;,&quot;parse-names&quot;:false,&quot;dropping-particle&quot;:&quot;&quot;,&quot;non-dropping-particle&quot;:&quot;&quot;},{&quot;family&quot;:&quot;Gauder&quot;,&quot;given&quot;:&quot;L.&quot;,&quot;parse-names&quot;:false,&quot;dropping-particle&quot;:&quot;&quot;,&quot;non-dropping-particle&quot;:&quot;&quot;},{&quot;family&quot;:&quot;Estienne&quot;,&quot;given&quot;:&quot;L.&quot;,&quot;parse-names&quot;:false,&quot;dropping-particle&quot;:&quot;&quot;,&quot;non-dropping-particle&quot;:&quot;&quot;},{&quot;family&quot;:&quot;Meza&quot;,&quot;given&quot;:&quot;M.&quot;,&quot;parse-names&quot;:false,&quot;dropping-particle&quot;:&quot;&quot;,&quot;non-dropping-particle&quot;:&quot;&quot;},{&quot;family&quot;:&quot;Riera&quot;,&quot;given&quot;:&quot;P.&quot;,&quot;parse-names&quot;:false,&quot;dropping-particle&quot;:&quot;&quot;,&quot;non-dropping-particle&quot;:&quot;&quot;},{&quot;family&quot;:&quot;Ferrer&quot;,&quot;given&quot;:&quot;L.&quot;,&quot;parse-names&quot;:false,&quot;dropping-particle&quot;:&quot;&quot;,&quot;non-dropping-particle&quot;:&quot;&quot;}],&quot;DOI&quot;:&quot;10.21437/smm.2023-5&quot;,&quot;issued&quot;:{&quot;date-parts&quot;:[[2023,9,13]]},&quot;page&quot;:&quot;21-25&quot;,&quot;publisher&quot;:&quot;International Speech Communication Association&quot;,&quot;container-title-short&quot;:&quot;&quot;},&quot;isTemporary&quot;:false},{&quot;id&quot;:&quot;5541d0e7-34a8-32ca-8228-b3719a64d4cc&quot;,&quot;itemData&quot;:{&quot;type&quot;:&quot;article-journal&quot;,&quot;id&quot;:&quot;5541d0e7-34a8-32ca-8228-b3719a64d4cc&quot;,&quot;title&quot;:&quot;Speech-based personality prediction using deep learning with acoustic and linguistic embeddings&quot;,&quot;author&quot;:[{&quot;family&quot;:&quot;Lukac&quot;,&quot;given&quot;:&quot;Martin&quot;,&quot;parse-names&quot;:false,&quot;dropping-particle&quot;:&quot;&quot;,&quot;non-dropping-particle&quot;:&quot;&quot;}],&quot;container-title&quot;:&quot;Scientific Reports&quot;,&quot;container-title-short&quot;:&quot;Sci Rep&quot;,&quot;DOI&quot;:&quot;10.1038/s41598-024-81047-0&quot;,&quot;ISSN&quot;:&quot;20452322&quot;,&quot;PMID&quot;:&quot;39627367&quot;,&quot;issued&quot;:{&quot;date-parts&quot;:[[2024,12,1]]},&quot;language&quot;:&quot;English&quot;,&quot;abstract&quot;:&quot;This study introduces a novel method for predicting the Big Five personality traits through the analysis of speech samples, advancing the field of computational personality assessment. We collected data from 2045 participants who completed a self-reported Big Five personality questionnaire and provided free-form speech samples by introducing themselves without constraints on content. Using pre-trained convolutional neural networks and transformer-based models, we extracted embeddings representing both acoustic features (e.g., tone, pitch, rhythm) and linguistic content from the speech samples. These embeddings were combined and input into gradient boosted tree models to predict personality traits. Our results indicate that personality traits can be effectively predicted from speech, with correlation coefficients between predicted scores and self-reported scores ranging from 0.26 (extraversion) to 0.39 (neuroticism), and from 0.39 to 0.60 for disattenuated correlations. Intraclass correlations show moderate to high consistency in our model’s predictions. This approach captures the subtle ways in which personality traits are expressed through both how people speak and what they say. Our findings underscore the potential of voice-based assessments as a complementary tool in psychological research, providing new insights into the connection between speech and personality.&quot;,&quot;publisher&quot;:&quot;Nature Research&quot;,&quot;issue&quot;:&quot;1&quot;,&quot;volume&quot;:&quot;14&quot;},&quot;isTemporary&quot;:false}]},{&quot;citationID&quot;:&quot;MENDELEY_CITATION_a971ff6c-c243-4a99-b10a-59c38a31d318&quot;,&quot;properties&quot;:{&quot;noteIndex&quot;:0},&quot;isEdited&quot;:false,&quot;manualOverride&quot;:{&quot;isManuallyOverridden&quot;:false,&quot;citeprocText&quot;:&quot;(Rubio et al., 2024)&quot;,&quot;manualOverrideText&quot;:&quot;&quot;},&quot;citationTag&quot;:&quot;MENDELEY_CITATION_v3_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&quot;,&quot;citationItems&quot;:[{&quot;id&quot;:&quot;dfc5d5c4-fbc6-38f9-8aeb-c1d7ebc1eb83&quot;,&quot;itemData&quot;:{&quot;type&quot;:&quot;article-journal&quot;,&quot;id&quot;:&quot;dfc5d5c4-fbc6-38f9-8aeb-c1d7ebc1eb83&quot;,&quot;title&quot;:&quot;Feasibility of Big Data Analytics to Assess Personality Based on Voice Analysis&quot;,&quot;author&quot;:[{&quot;family&quot;:&quot;Rubio&quot;,&quot;given&quot;:&quot;Víctor J.&quot;,&quot;parse-names&quot;:false,&quot;dropping-particle&quot;:&quot;&quot;,&quot;non-dropping-particle&quot;:&quot;&quot;},{&quot;family&quot;:&quot;Aguado&quot;,&quot;given&quot;:&quot;David&quot;,&quot;parse-names&quot;:false,&quot;dropping-particle&quot;:&quot;&quot;,&quot;non-dropping-particle&quot;:&quot;&quot;},{&quot;family&quot;:&quot;Toledano&quot;,&quot;given&quot;:&quot;Doroteo T.&quot;,&quot;parse-names&quot;:false,&quot;dropping-particle&quot;:&quot;&quot;,&quot;non-dropping-particle&quot;:&quot;&quot;},{&quot;family&quot;:&quot;Fernández-Gallego&quot;,&quot;given&quot;:&quot;María Pilar&quot;,&quot;parse-names&quot;:false,&quot;dropping-particle&quot;:&quot;&quot;,&quot;non-dropping-particle&quot;:&quot;&quot;}],&quot;container-title&quot;:&quot;Sensors&quot;,&quot;DOI&quot;:&quot;10.3390/s24227151&quot;,&quot;ISSN&quot;:&quot;14248220&quot;,&quot;PMID&quot;:&quot;39598930&quot;,&quot;issued&quot;:{&quot;date-parts&quot;:[[2024,11,1]]},&quot;language&quot;:&quot;English&quot;,&quot;abstract&quot;:&quot;(1) Background: As far back as the 1930s, it was already thought that gestures, clothing, speech, posture, and gait could express an individual’s personality. Different research programs, some focused on linguistic cues, were launched, though results were inconsistent. The development of new speech analysis technology and the generalization of big data analysis have created an opportunity to test the predictive power of voice features on personality dimensions. This study aims to explore the feasibility of an automatic personality assessment system in the context of personnel selection. (2) Methods: One hundred participants were recorded during an individual interview for voice analysis. They also completed the NEO-FFI and were required to ask and collect the assessment of their personality by a close significant other. Furthermore, an expert estimated participants’ personality dimensions based on the viewing of the recorded interviews. (3) Results: Results showed there are specific voice features related to the externalization of individuals’ personalities (predictions ranging from 0.3 to 0.4). Voice features also predicted significant others’ estimations and expert ratings of the target individual’s personality, though the features were not exactly the same. (4) Conclusions: It is noteworthy that predictions were made based on voice recordings obtained using ordinary devices in controlled but not restricted speech situations, which may make such an approach a promising tool for personality assessment in contexts such as personnel selection.&quot;,&quot;publisher&quot;:&quot;Multidisciplinary Digital Publishing Institute (MDPI)&quot;,&quot;issue&quot;:&quot;22&quot;,&quot;volume&quot;:&quot;24&quot;,&quot;container-title-short&quot;:&quot;&quot;},&quot;isTemporary&quot;:false}]},{&quot;citationID&quot;:&quot;MENDELEY_CITATION_5efe4049-3e7f-4892-a0c5-d625b9c64399&quot;,&quot;properties&quot;:{&quot;noteIndex&quot;:0},&quot;isEdited&quot;:false,&quot;manualOverride&quot;:{&quot;isManuallyOverridden&quot;:false,&quot;citeprocText&quot;:&quot;(Soldati et al., 2007)&quot;,&quot;manualOverrideText&quot;:&quot;&quot;},&quot;citationItems&quot;:[{&quot;id&quot;:&quot;1137f2cd-c16a-3c3a-bf3b-6d72ca2eb094&quot;,&quot;itemData&quot;:{&quot;type&quot;:&quot;paper-conference&quot;,&quot;id&quot;:&quot;1137f2cd-c16a-3c3a-bf3b-6d72ca2eb094&quot;,&quot;title&quot;:&quot;SphereViz - Data Exploration in a Virtual Reality Environment&quot;,&quot;author&quot;:[{&quot;family&quot;:&quot;Soldati&quot;,&quot;given&quot;:&quot;Marco&quot;,&quot;parse-names&quot;:false,&quot;dropping-particle&quot;:&quot;&quot;,&quot;non-dropping-particle&quot;:&quot;&quot;},{&quot;family&quot;:&quot;Doulis&quot;,&quot;given&quot;:&quot;Mario&quot;,&quot;parse-names&quot;:false,&quot;dropping-particle&quot;:&quot;&quot;,&quot;non-dropping-particle&quot;:&quot;&quot;},{&quot;family&quot;:&quot;Csillaghy&quot;,&quot;given&quot;:&quot;Andre&quot;,&quot;parse-names&quot;:false,&quot;dropping-particle&quot;:&quot;&quot;,&quot;non-dropping-particle&quot;:&quot;&quot;}],&quot;container-title&quot;:&quot;2007 11th International Conference Information Visualization (IV '07)&quot;,&quot;DOI&quot;:&quot;10.1109/IV.2007.105&quot;,&quot;ISBN&quot;:&quot;0-7695-2900-3&quot;,&quot;ISSN&quot;:&quot;1550-6037&quot;,&quot;URL&quot;:&quot;http://ieeexplore.ieee.org/document/4272052/&quot;,&quot;issued&quot;:{&quot;date-parts&quot;:[[2007,7]]},&quot;page&quot;:&quot;680-683&quot;,&quot;abstract&quot;:&quot;We present SphereViz, a novel 3D user interface for the visual exploration of multi-dimensional data sets in virtual reality environments. SphereViz builds on known visualization and search concepts like RadViz and RelevanceSphere. It combines them with 3D-interaction techniques like World in Miniature for projection in virtual environments. A prototype implementation of SphereViz allows to study, on one hand, the visualization methods of images in 3D space, and on the other hand, intuitive search methods and adequate interaction techniques. © 2007 IEEE.&quot;,&quot;publisher&quot;:&quot;IEEE&quot;,&quot;container-title-short&quot;:&quot;&quot;},&quot;isTemporary&quot;:false,&quot;suppress-author&quot;:false,&quot;composite&quot;:false,&quot;author-only&quot;:false}],&quot;citationTag&quot;:&quot;MENDELEY_CITATION_v3_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&quot;}]"/>
+    <we:property name="MENDELEY_CITATIONS_STYLE" value="{&quot;id&quot;:&quot;https://www.zotero.org/styles/apa&quot;,&quot;title&quot;:&quot;American Psychological Association 7th edition&quot;,&quot;format&quot;:&quot;author-date&quot;,&quot;defaultLocale&quot;:null,&quot;isLocaleCodeValid&quot;:true}"/>
+  </we:properties>
+  <we:bindings/>
+  <we:snapshot xmlns:r="http://schemas.openxmlformats.org/officeDocument/2006/relationships"/>
+</we:webextension>
+</file>
+
 <file path=customXml/item1.xml><?xml version="1.0" encoding="utf-8"?>
 <b:Sources xmlns:b="http://schemas.openxmlformats.org/officeDocument/2006/bibliography" xmlns="http://schemas.openxmlformats.org/officeDocument/2006/bibliography" SelectedStyle="\APASixthEditionOfficeOnline.xsl" StyleName="APA" Version="6"/>
 </file>

</xml_diff>

<commit_message>
fix: fix bab 1 semoga final
</commit_message>
<xml_diff>
--- a/dokumen-proposal-ta/ProposalTAMuhammadAqilFarrukh.docx
+++ b/dokumen-proposal-ta/ProposalTAMuhammadAqilFarrukh.docx
@@ -8745,7 +8745,7 @@
         <w:rPr>
           <w:lang w:val="sv-SE"/>
         </w:rPr>
-        <w:t xml:space="preserve"> </w:t>
+        <w:t>.</w:t>
       </w:r>
     </w:p>
     <w:p>
@@ -12319,23 +12319,7 @@
       </w:r>
       <w:proofErr w:type="spellStart"/>
       <w:r>
-        <w:t>penelitian</w:t>
-      </w:r>
-      <w:proofErr w:type="spellEnd"/>
-      <w:r>
-        <w:t xml:space="preserve"> </w:t>
-      </w:r>
-      <w:proofErr w:type="spellStart"/>
-      <w:r>
-        <w:t>dapat</w:t>
-      </w:r>
-      <w:proofErr w:type="spellEnd"/>
-      <w:r>
-        <w:t xml:space="preserve"> </w:t>
-      </w:r>
-      <w:proofErr w:type="spellStart"/>
-      <w:r>
-        <w:t>menggunakan</w:t>
+        <w:t>apabila</w:t>
       </w:r>
       <w:proofErr w:type="spellEnd"/>
       <w:r>
@@ -12347,51 +12331,51 @@
       </w:r>
       <w:proofErr w:type="spellEnd"/>
       <w:r>
+        <w:t xml:space="preserve"> Indonesia yang </w:t>
+      </w:r>
+      <w:proofErr w:type="spellStart"/>
+      <w:r>
+        <w:t>setara</w:t>
+      </w:r>
+      <w:proofErr w:type="spellEnd"/>
+      <w:r>
+        <w:t xml:space="preserve"> </w:t>
+      </w:r>
+      <w:proofErr w:type="spellStart"/>
+      <w:r>
+        <w:t>tidak</w:t>
+      </w:r>
+      <w:proofErr w:type="spellEnd"/>
+      <w:r>
+        <w:t xml:space="preserve"> </w:t>
+      </w:r>
+      <w:proofErr w:type="spellStart"/>
+      <w:r>
+        <w:t>tersedia</w:t>
+      </w:r>
+      <w:proofErr w:type="spellEnd"/>
+      <w:r>
+        <w:t xml:space="preserve">, </w:t>
+      </w:r>
+      <w:proofErr w:type="spellStart"/>
+      <w:r>
+        <w:t>digunakan</w:t>
+      </w:r>
+      <w:proofErr w:type="spellEnd"/>
+      <w:r>
+        <w:t xml:space="preserve"> dataset </w:t>
+      </w:r>
+      <w:proofErr w:type="spellStart"/>
+      <w:r>
+        <w:t>berbahasa</w:t>
+      </w:r>
+      <w:proofErr w:type="spellEnd"/>
+      <w:r>
         <w:t xml:space="preserve"> </w:t>
       </w:r>
       <w:proofErr w:type="spellStart"/>
       <w:r>
         <w:t>Inggris</w:t>
-      </w:r>
-      <w:proofErr w:type="spellEnd"/>
-      <w:r>
-        <w:t xml:space="preserve"> </w:t>
-      </w:r>
-      <w:proofErr w:type="spellStart"/>
-      <w:r>
-        <w:t>apabila</w:t>
-      </w:r>
-      <w:proofErr w:type="spellEnd"/>
-      <w:r>
-        <w:t xml:space="preserve"> dataset </w:t>
-      </w:r>
-      <w:proofErr w:type="spellStart"/>
-      <w:r>
-        <w:t>berbahasa</w:t>
-      </w:r>
-      <w:proofErr w:type="spellEnd"/>
-      <w:r>
-        <w:t xml:space="preserve"> Indonesia yang </w:t>
-      </w:r>
-      <w:proofErr w:type="spellStart"/>
-      <w:r>
-        <w:t>setara</w:t>
-      </w:r>
-      <w:proofErr w:type="spellEnd"/>
-      <w:r>
-        <w:t xml:space="preserve"> </w:t>
-      </w:r>
-      <w:proofErr w:type="spellStart"/>
-      <w:r>
-        <w:t>tidak</w:t>
-      </w:r>
-      <w:proofErr w:type="spellEnd"/>
-      <w:r>
-        <w:t xml:space="preserve"> </w:t>
-      </w:r>
-      <w:proofErr w:type="spellStart"/>
-      <w:r>
-        <w:t>tersedia</w:t>
       </w:r>
       <w:proofErr w:type="spellEnd"/>
       <w:r>
@@ -13131,7 +13115,7 @@
         <w:rPr>
           <w:lang w:val="sv-SE"/>
         </w:rPr>
-        <w:t>Menambah wawasan dan pengetahuan dalam bidang computational personality assessment berbasis suara.</w:t>
+        <w:t>Menambah wawasan dan referensi dalam bidang computational personality assessment berbasis suara (audio-only) menggunakan model Transformer pra-latih.</w:t>
       </w:r>
     </w:p>
     <w:p>
@@ -13149,7 +13133,7 @@
         <w:rPr>
           <w:lang w:val="sv-SE"/>
         </w:rPr>
-        <w:t>Memberikan kontribusi pada literatur mengenai perbandingan performa model klasik dan Transformer pra-latih dalam analisis kepribadian.</w:t>
+        <w:t>Memberikan kontribusi pada literatur terkait pengaruh pemilihan backbone pra-latih serta strategi pelatihan (frozen feature extraction vs fine-tuning) terhadap performa prediksi Big Five.</w:t>
       </w:r>
     </w:p>
     <w:p>
@@ -13167,7 +13151,13 @@
         <w:rPr>
           <w:lang w:val="sv-SE"/>
         </w:rPr>
-        <w:t>Mengidentifikasi faktor teknis (fitur, model, strategi training) yang memengaruhi akurasi prediksi kepribadian berbasis audio.</w:t>
+        <w:t>Menyediakan hasil evaluasi yang dapat menjadi acuan untuk memahami stabilitas performa model pada tiap dimensi Big Five dalam skenario evaluasi speaker-independent</w:t>
+      </w:r>
+      <w:r>
+        <w:rPr>
+          <w:lang w:val="sv-SE"/>
+        </w:rPr>
+        <w:t>.</w:t>
       </w:r>
     </w:p>
     <w:p>
@@ -13197,7 +13187,13 @@
         <w:rPr>
           <w:lang w:val="sv-SE"/>
         </w:rPr>
-        <w:t>Memberikan acuan model AI yang efektif untuk prediksi kepribadian berbasis suara.</w:t>
+        <w:t>Menyediakan rancangan pipeline end-to-end (pra-pemrosesan hingga evaluasi) yang dapat direplikasi untuk membangun sistem estimasi kepribadian berbasis audio-only</w:t>
+      </w:r>
+      <w:r>
+        <w:rPr>
+          <w:lang w:val="sv-SE"/>
+        </w:rPr>
+        <w:t>.</w:t>
       </w:r>
     </w:p>
     <w:p>
@@ -13215,7 +13211,13 @@
         <w:rPr>
           <w:lang w:val="sv-SE"/>
         </w:rPr>
-        <w:t>Memberikan rekomendasi pendekatan (klasik vs Transformer pra-latih) yang lebih tepat untuk digunakan pada aplikasi nyata.</w:t>
+        <w:t>Memberikan rekomendasi konfigurasi model (pilihan backbone dan strategi pelatihan) yang efektif dan realistis untuk diterapkan pada kebutuhan dunia nyata, dengan mempertimbangkan performa dan keterbatasan komputasi</w:t>
+      </w:r>
+      <w:r>
+        <w:rPr>
+          <w:lang w:val="sv-SE"/>
+        </w:rPr>
+        <w:t>.</w:t>
       </w:r>
     </w:p>
     <w:p>
@@ -13229,12 +13231,155 @@
           <w:lang w:val="sv-SE"/>
         </w:rPr>
       </w:pPr>
-      <w:r>
-        <w:rPr>
-          <w:lang w:val="sv-SE"/>
-        </w:rPr>
-        <w:t>Menyediakan kerangka eksperimen yang dapat direplikasi oleh peneliti lain atau pengembang sistem AI</w:t>
-      </w:r>
+      <w:proofErr w:type="spellStart"/>
+      <w:r>
+        <w:t>Menjadi</w:t>
+      </w:r>
+      <w:proofErr w:type="spellEnd"/>
+      <w:r>
+        <w:t xml:space="preserve"> </w:t>
+      </w:r>
+      <w:proofErr w:type="spellStart"/>
+      <w:r>
+        <w:t>dasar</w:t>
+      </w:r>
+      <w:proofErr w:type="spellEnd"/>
+      <w:r>
+        <w:t xml:space="preserve"> </w:t>
+      </w:r>
+      <w:proofErr w:type="spellStart"/>
+      <w:r>
+        <w:t>pengembangan</w:t>
+      </w:r>
+      <w:proofErr w:type="spellEnd"/>
+      <w:r>
+        <w:t xml:space="preserve"> </w:t>
+      </w:r>
+      <w:proofErr w:type="spellStart"/>
+      <w:r>
+        <w:t>sistem</w:t>
+      </w:r>
+      <w:proofErr w:type="spellEnd"/>
+      <w:r>
+        <w:t xml:space="preserve"> </w:t>
+      </w:r>
+      <w:proofErr w:type="spellStart"/>
+      <w:r>
+        <w:t>pendukung</w:t>
+      </w:r>
+      <w:proofErr w:type="spellEnd"/>
+      <w:r>
+        <w:t xml:space="preserve"> </w:t>
+      </w:r>
+      <w:proofErr w:type="spellStart"/>
+      <w:r>
+        <w:t>keputusan</w:t>
+      </w:r>
+      <w:proofErr w:type="spellEnd"/>
+      <w:r>
+        <w:t xml:space="preserve"> pada </w:t>
+      </w:r>
+      <w:proofErr w:type="spellStart"/>
+      <w:r>
+        <w:t>aplikasi</w:t>
+      </w:r>
+      <w:proofErr w:type="spellEnd"/>
+      <w:r>
+        <w:t xml:space="preserve"> </w:t>
+      </w:r>
+      <w:proofErr w:type="spellStart"/>
+      <w:r>
+        <w:t>seperti</w:t>
+      </w:r>
+      <w:proofErr w:type="spellEnd"/>
+      <w:r>
+        <w:t xml:space="preserve"> </w:t>
+      </w:r>
+      <w:proofErr w:type="spellStart"/>
+      <w:r>
+        <w:t>rekrutmen</w:t>
+      </w:r>
+      <w:proofErr w:type="spellEnd"/>
+      <w:r>
+        <w:t xml:space="preserve">, </w:t>
+      </w:r>
+      <w:proofErr w:type="spellStart"/>
+      <w:r>
+        <w:t>layanan</w:t>
+      </w:r>
+      <w:proofErr w:type="spellEnd"/>
+      <w:r>
+        <w:t xml:space="preserve"> </w:t>
+      </w:r>
+      <w:proofErr w:type="spellStart"/>
+      <w:r>
+        <w:t>pelanggan</w:t>
+      </w:r>
+      <w:proofErr w:type="spellEnd"/>
+      <w:r>
+        <w:t xml:space="preserve">, dan </w:t>
+      </w:r>
+      <w:proofErr w:type="spellStart"/>
+      <w:r>
+        <w:t>interaksi</w:t>
+      </w:r>
+      <w:proofErr w:type="spellEnd"/>
+      <w:r>
+        <w:t xml:space="preserve"> </w:t>
+      </w:r>
+      <w:proofErr w:type="spellStart"/>
+      <w:r>
+        <w:t>manusia</w:t>
+      </w:r>
+      <w:proofErr w:type="spellEnd"/>
+      <w:r>
+        <w:t>–</w:t>
+      </w:r>
+      <w:proofErr w:type="spellStart"/>
+      <w:r>
+        <w:t>komputer</w:t>
+      </w:r>
+      <w:proofErr w:type="spellEnd"/>
+      <w:r>
+        <w:t xml:space="preserve">, </w:t>
+      </w:r>
+      <w:proofErr w:type="spellStart"/>
+      <w:r>
+        <w:t>dengan</w:t>
+      </w:r>
+      <w:proofErr w:type="spellEnd"/>
+      <w:r>
+        <w:t xml:space="preserve"> </w:t>
+      </w:r>
+      <w:proofErr w:type="spellStart"/>
+      <w:r>
+        <w:t>pendekatan</w:t>
+      </w:r>
+      <w:proofErr w:type="spellEnd"/>
+      <w:r>
+        <w:t xml:space="preserve"> yang </w:t>
+      </w:r>
+      <w:proofErr w:type="spellStart"/>
+      <w:r>
+        <w:t>terukur</w:t>
+      </w:r>
+      <w:proofErr w:type="spellEnd"/>
+      <w:r>
+        <w:t xml:space="preserve"> dan </w:t>
+      </w:r>
+      <w:proofErr w:type="spellStart"/>
+      <w:r>
+        <w:t>dapat</w:t>
+      </w:r>
+      <w:proofErr w:type="spellEnd"/>
+      <w:r>
+        <w:t xml:space="preserve"> </w:t>
+      </w:r>
+      <w:proofErr w:type="spellStart"/>
+      <w:r>
+        <w:t>dipertanggungjawabkan</w:t>
+      </w:r>
+      <w:proofErr w:type="spellEnd"/>
       <w:r>
         <w:rPr>
           <w:lang w:val="sv-SE"/>
@@ -13249,6 +13394,7 @@
       <w:bookmarkStart w:id="48" w:name="_Toc202858977"/>
       <w:bookmarkStart w:id="49" w:name="_Toc208028986"/>
       <w:r>
+        <w:lastRenderedPageBreak/>
         <w:t>Manfaat Sosial</w:t>
       </w:r>
       <w:bookmarkEnd w:id="48"/>
@@ -13269,7 +13415,13 @@
         <w:rPr>
           <w:lang w:val="sv-SE"/>
         </w:rPr>
-        <w:t>Mendukung pengembangan aplikasi AI yang dapat memahami karakteristik individu secara lebih personal melalui suara.</w:t>
+        <w:t>Mendorong pemanfaatan teknologi AI yang lebih personal dan adaptif melalui pemahaman karakteristik pengguna berbasis suara</w:t>
+      </w:r>
+      <w:r>
+        <w:rPr>
+          <w:lang w:val="sv-SE"/>
+        </w:rPr>
+        <w:t>.</w:t>
       </w:r>
     </w:p>
     <w:p>
@@ -13283,11 +13435,152 @@
           <w:lang w:val="sv-SE"/>
         </w:rPr>
       </w:pPr>
-      <w:r>
-        <w:rPr>
-          <w:lang w:val="sv-SE"/>
-        </w:rPr>
-        <w:t>Membuka peluang pemanfaatan teknologi ini di bidang rekrutmen, pendidikan, dan layanan pelanggan dengan tetap memperhatikan etika dan privasi.</w:t>
+      <w:proofErr w:type="spellStart"/>
+      <w:r>
+        <w:t>Membantu</w:t>
+      </w:r>
+      <w:proofErr w:type="spellEnd"/>
+      <w:r>
+        <w:t xml:space="preserve"> </w:t>
+      </w:r>
+      <w:proofErr w:type="spellStart"/>
+      <w:r>
+        <w:t>meningkatkan</w:t>
+      </w:r>
+      <w:proofErr w:type="spellEnd"/>
+      <w:r>
+        <w:t xml:space="preserve"> </w:t>
+      </w:r>
+      <w:proofErr w:type="spellStart"/>
+      <w:r>
+        <w:t>objektivitas</w:t>
+      </w:r>
+      <w:proofErr w:type="spellEnd"/>
+      <w:r>
+        <w:t xml:space="preserve"> </w:t>
+      </w:r>
+      <w:proofErr w:type="spellStart"/>
+      <w:r>
+        <w:t>dalam</w:t>
+      </w:r>
+      <w:proofErr w:type="spellEnd"/>
+      <w:r>
+        <w:t xml:space="preserve"> proses </w:t>
+      </w:r>
+      <w:proofErr w:type="spellStart"/>
+      <w:r>
+        <w:t>penilaian</w:t>
+      </w:r>
+      <w:proofErr w:type="spellEnd"/>
+      <w:r>
+        <w:t xml:space="preserve"> </w:t>
+      </w:r>
+      <w:proofErr w:type="spellStart"/>
+      <w:r>
+        <w:t>tertentu</w:t>
+      </w:r>
+      <w:proofErr w:type="spellEnd"/>
+      <w:r>
+        <w:t xml:space="preserve"> (</w:t>
+      </w:r>
+      <w:proofErr w:type="spellStart"/>
+      <w:r>
+        <w:t>misalnya</w:t>
+      </w:r>
+      <w:proofErr w:type="spellEnd"/>
+      <w:r>
+        <w:t xml:space="preserve"> </w:t>
+      </w:r>
+      <w:proofErr w:type="spellStart"/>
+      <w:r>
+        <w:t>wawancara</w:t>
+      </w:r>
+      <w:proofErr w:type="spellEnd"/>
+      <w:r>
+        <w:t xml:space="preserve">) </w:t>
+      </w:r>
+      <w:proofErr w:type="spellStart"/>
+      <w:r>
+        <w:t>dengan</w:t>
+      </w:r>
+      <w:proofErr w:type="spellEnd"/>
+      <w:r>
+        <w:t xml:space="preserve"> </w:t>
+      </w:r>
+      <w:proofErr w:type="spellStart"/>
+      <w:r>
+        <w:t>tetap</w:t>
+      </w:r>
+      <w:proofErr w:type="spellEnd"/>
+      <w:r>
+        <w:t xml:space="preserve"> </w:t>
+      </w:r>
+      <w:proofErr w:type="spellStart"/>
+      <w:r>
+        <w:t>menekankan</w:t>
+      </w:r>
+      <w:proofErr w:type="spellEnd"/>
+      <w:r>
+        <w:t xml:space="preserve"> </w:t>
+      </w:r>
+      <w:proofErr w:type="spellStart"/>
+      <w:r>
+        <w:t>batasan</w:t>
+      </w:r>
+      <w:proofErr w:type="spellEnd"/>
+      <w:r>
+        <w:t xml:space="preserve"> </w:t>
+      </w:r>
+      <w:proofErr w:type="spellStart"/>
+      <w:r>
+        <w:t>interpretasi</w:t>
+      </w:r>
+      <w:proofErr w:type="spellEnd"/>
+      <w:r>
+        <w:t xml:space="preserve"> dan </w:t>
+      </w:r>
+      <w:proofErr w:type="spellStart"/>
+      <w:r>
+        <w:t>kebutuhan</w:t>
+      </w:r>
+      <w:proofErr w:type="spellEnd"/>
+      <w:r>
+        <w:t xml:space="preserve"> </w:t>
+      </w:r>
+      <w:proofErr w:type="spellStart"/>
+      <w:r>
+        <w:t>penggunaan</w:t>
+      </w:r>
+      <w:proofErr w:type="spellEnd"/>
+      <w:r>
+        <w:t xml:space="preserve"> </w:t>
+      </w:r>
+      <w:proofErr w:type="spellStart"/>
+      <w:r>
+        <w:t>secara</w:t>
+      </w:r>
+      <w:proofErr w:type="spellEnd"/>
+      <w:r>
+        <w:t xml:space="preserve"> </w:t>
+      </w:r>
+      <w:proofErr w:type="spellStart"/>
+      <w:r>
+        <w:t>bertanggung</w:t>
+      </w:r>
+      <w:proofErr w:type="spellEnd"/>
+      <w:r>
+        <w:t xml:space="preserve"> </w:t>
+      </w:r>
+      <w:proofErr w:type="spellStart"/>
+      <w:r>
+        <w:t>jawab</w:t>
+      </w:r>
+      <w:proofErr w:type="spellEnd"/>
+      <w:r>
+        <w:rPr>
+          <w:lang w:val="sv-SE"/>
+        </w:rPr>
+        <w:t>.</w:t>
       </w:r>
     </w:p>
     <w:p>
@@ -19737,6 +20030,7 @@
     <w:rsid w:val="006E715E"/>
     <w:rsid w:val="00712D21"/>
     <w:rsid w:val="007136C0"/>
+    <w:rsid w:val="0071470B"/>
     <w:rsid w:val="00741268"/>
     <w:rsid w:val="00777018"/>
     <w:rsid w:val="008F483F"/>
@@ -19746,7 +20040,6 @@
     <w:rsid w:val="00B52FEE"/>
     <w:rsid w:val="00BA7ED0"/>
     <w:rsid w:val="00C3184A"/>
-    <w:rsid w:val="00C44655"/>
     <w:rsid w:val="00CF35E6"/>
     <w:rsid w:val="00D21922"/>
     <w:rsid w:val="00D418D6"/>

</xml_diff>